<commit_message>
Implementacion de piezas quemadas
</commit_message>
<xml_diff>
--- a/Documentación.docx
+++ b/Documentación.docx
@@ -135,7 +135,19 @@
         <w:rPr>
           <w:rFonts w:ascii="Times New Roman" w:hAnsi="Times New Roman" w:cs="Times New Roman"/>
         </w:rPr>
-        <w:t>El algoritmo de fuerza bruta se implementó mediante la técnica de backtracking. El recorrido se realiza de forma sistemática, colocando una pieza por posición del tablero y verificando su compatibilidad con las piezas adyacentes. En caso de que una pieza no encaje, se realiza una poda evitando explorar combinaciones inválidas. El algoritmo finaliza cuando se completa el tablero o cuando se han evaluado todas las combinaciones posibles.</w:t>
+        <w:t xml:space="preserve">El algoritmo de fuerza bruta se implementó </w:t>
+      </w:r>
+      <w:r>
+        <w:rPr>
+          <w:rFonts w:ascii="Times New Roman" w:hAnsi="Times New Roman" w:cs="Times New Roman"/>
+        </w:rPr>
+        <w:t xml:space="preserve">mediante </w:t>
+      </w:r>
+      <w:r>
+        <w:rPr>
+          <w:rFonts w:ascii="Times New Roman" w:hAnsi="Times New Roman" w:cs="Times New Roman"/>
+        </w:rPr>
+        <w:t>la técnica de backtracking. El recorrido se realiza de forma sistemática, colocando una pieza por posición del tablero y verificando su compatibilidad con las piezas adyacentes. En caso de que una pieza no encaje, se realiza una poda evitando explorar combinaciones inválidas. El algoritmo finaliza cuando se completa el tablero o cuando se han evaluado todas las combinaciones posibles.</w:t>
       </w:r>
     </w:p>
     <w:p>
@@ -156,6 +168,9 @@
           <w:rFonts w:ascii="Times New Roman" w:hAnsi="Times New Roman" w:cs="Times New Roman"/>
         </w:rPr>
         <w:t>La clase principal coordina la ejecución del sistema. Inicializa el conjunto de piezas de forma automática, instancia los algoritmos y ejecuta las pruebas sin intervención del usuario. Para el algoritmo de fuerza bruta se utilizan tamaños pequeños debido a su alta complejidad computacional.</w:t>
+      </w:r>
+      <w:r>
+        <w:t xml:space="preserve"> </w:t>
       </w:r>
     </w:p>
     <w:sectPr>
@@ -771,6 +786,7 @@
   <w:style w:type="character" w:default="1" w:styleId="Fuentedeprrafopredeter">
     <w:name w:val="Default Paragraph Font"/>
     <w:uiPriority w:val="1"/>
+    <w:semiHidden/>
     <w:unhideWhenUsed/>
   </w:style>
   <w:style w:type="table" w:default="1" w:styleId="Tablanormal">

</xml_diff>

<commit_message>
Documentación interna y externa
</commit_message>
<xml_diff>
--- a/Documentación.docx
+++ b/Documentación.docx
@@ -4,6 +4,337 @@
   <w:body>
     <w:p>
       <w:pPr>
+        <w:spacing w:line="360" w:lineRule="auto"/>
+        <w:jc w:val="center"/>
+        <w:rPr>
+          <w:rFonts w:ascii="Times New Roman" w:hAnsi="Times New Roman" w:cs="Times New Roman"/>
+          <w:b/>
+          <w:bCs/>
+        </w:rPr>
+      </w:pPr>
+      <w:r>
+        <w:rPr>
+          <w:rFonts w:ascii="Times New Roman" w:hAnsi="Times New Roman" w:cs="Times New Roman"/>
+          <w:b/>
+          <w:bCs/>
+        </w:rPr>
+        <w:t>Instituto Tecnológico de Costa Rica</w:t>
+      </w:r>
+    </w:p>
+    <w:p>
+      <w:pPr>
+        <w:spacing w:line="360" w:lineRule="auto"/>
+        <w:jc w:val="center"/>
+        <w:rPr>
+          <w:rFonts w:ascii="Times New Roman" w:hAnsi="Times New Roman" w:cs="Times New Roman"/>
+        </w:rPr>
+      </w:pPr>
+      <w:r>
+        <w:rPr>
+          <w:rFonts w:ascii="Times New Roman" w:hAnsi="Times New Roman" w:cs="Times New Roman"/>
+        </w:rPr>
+        <w:t>Escuela Ingeniería en Computación</w:t>
+      </w:r>
+    </w:p>
+    <w:p>
+      <w:pPr>
+        <w:spacing w:line="360" w:lineRule="auto"/>
+        <w:jc w:val="center"/>
+        <w:rPr>
+          <w:rFonts w:ascii="Times New Roman" w:hAnsi="Times New Roman" w:cs="Times New Roman"/>
+        </w:rPr>
+      </w:pPr>
+      <w:r>
+        <w:rPr>
+          <w:rFonts w:ascii="Times New Roman" w:hAnsi="Times New Roman" w:cs="Times New Roman"/>
+        </w:rPr>
+        <w:t>Centro Académico de Limón</w:t>
+      </w:r>
+    </w:p>
+    <w:p>
+      <w:pPr>
+        <w:spacing w:line="360" w:lineRule="auto"/>
+        <w:jc w:val="center"/>
+        <w:rPr>
+          <w:rFonts w:ascii="Times New Roman" w:hAnsi="Times New Roman" w:cs="Times New Roman"/>
+        </w:rPr>
+      </w:pPr>
+      <w:r>
+        <w:rPr>
+          <w:rFonts w:ascii="Times New Roman" w:hAnsi="Times New Roman" w:cs="Times New Roman"/>
+        </w:rPr>
+        <w:t xml:space="preserve">I </w:t>
+      </w:r>
+      <w:r>
+        <w:rPr>
+          <w:rFonts w:ascii="Times New Roman" w:hAnsi="Times New Roman" w:cs="Times New Roman"/>
+        </w:rPr>
+        <w:t>+</w:t>
+      </w:r>
+      <w:r>
+        <w:rPr>
+          <w:rFonts w:ascii="Times New Roman" w:hAnsi="Times New Roman" w:cs="Times New Roman"/>
+        </w:rPr>
+        <w:t xml:space="preserve">Proyecto </w:t>
+      </w:r>
+    </w:p>
+    <w:p>
+      <w:pPr>
+        <w:spacing w:line="360" w:lineRule="auto"/>
+        <w:jc w:val="center"/>
+        <w:rPr>
+          <w:rFonts w:ascii="Times New Roman" w:hAnsi="Times New Roman" w:cs="Times New Roman"/>
+        </w:rPr>
+      </w:pPr>
+      <w:r>
+        <w:rPr>
+          <w:rFonts w:ascii="Times New Roman" w:hAnsi="Times New Roman" w:cs="Times New Roman"/>
+        </w:rPr>
+        <w:t>Integrantes:</w:t>
+      </w:r>
+    </w:p>
+    <w:p>
+      <w:pPr>
+        <w:spacing w:line="360" w:lineRule="auto"/>
+        <w:jc w:val="center"/>
+        <w:rPr>
+          <w:rFonts w:ascii="Times New Roman" w:hAnsi="Times New Roman" w:cs="Times New Roman"/>
+        </w:rPr>
+      </w:pPr>
+      <w:r>
+        <w:rPr>
+          <w:rFonts w:ascii="Times New Roman" w:hAnsi="Times New Roman" w:cs="Times New Roman"/>
+        </w:rPr>
+        <w:t>Jirón Díaz Melany</w:t>
+      </w:r>
+    </w:p>
+    <w:p>
+      <w:pPr>
+        <w:spacing w:line="360" w:lineRule="auto"/>
+        <w:jc w:val="center"/>
+        <w:rPr>
+          <w:rFonts w:ascii="Times New Roman" w:hAnsi="Times New Roman" w:cs="Times New Roman"/>
+        </w:rPr>
+      </w:pPr>
+      <w:r>
+        <w:rPr>
+          <w:rFonts w:ascii="Times New Roman" w:hAnsi="Times New Roman" w:cs="Times New Roman"/>
+        </w:rPr>
+        <w:t>Montero Abarca Jeremy</w:t>
+      </w:r>
+    </w:p>
+    <w:p>
+      <w:pPr>
+        <w:spacing w:line="360" w:lineRule="auto"/>
+        <w:jc w:val="center"/>
+        <w:rPr>
+          <w:rFonts w:ascii="Times New Roman" w:hAnsi="Times New Roman" w:cs="Times New Roman"/>
+        </w:rPr>
+      </w:pPr>
+      <w:r>
+        <w:rPr>
+          <w:rFonts w:ascii="Times New Roman" w:hAnsi="Times New Roman" w:cs="Times New Roman"/>
+        </w:rPr>
+        <w:t>Curso:</w:t>
+      </w:r>
+    </w:p>
+    <w:p>
+      <w:pPr>
+        <w:spacing w:line="360" w:lineRule="auto"/>
+        <w:jc w:val="center"/>
+        <w:rPr>
+          <w:rFonts w:ascii="Times New Roman" w:hAnsi="Times New Roman" w:cs="Times New Roman"/>
+        </w:rPr>
+      </w:pPr>
+      <w:r>
+        <w:rPr>
+          <w:rFonts w:ascii="Times New Roman" w:hAnsi="Times New Roman" w:cs="Times New Roman"/>
+        </w:rPr>
+        <w:t>Aná</w:t>
+      </w:r>
+      <w:r>
+        <w:rPr>
+          <w:rFonts w:ascii="Times New Roman" w:hAnsi="Times New Roman" w:cs="Times New Roman"/>
+        </w:rPr>
+        <w:t>lisis de algoritmos</w:t>
+      </w:r>
+    </w:p>
+    <w:p>
+      <w:pPr>
+        <w:spacing w:line="360" w:lineRule="auto"/>
+        <w:jc w:val="center"/>
+        <w:rPr>
+          <w:rFonts w:ascii="Times New Roman" w:hAnsi="Times New Roman" w:cs="Times New Roman"/>
+        </w:rPr>
+      </w:pPr>
+      <w:r>
+        <w:rPr>
+          <w:rFonts w:ascii="Times New Roman" w:hAnsi="Times New Roman" w:cs="Times New Roman"/>
+        </w:rPr>
+        <w:t>Profesor:</w:t>
+      </w:r>
+    </w:p>
+    <w:p>
+      <w:pPr>
+        <w:spacing w:line="360" w:lineRule="auto"/>
+        <w:jc w:val="center"/>
+        <w:rPr>
+          <w:rFonts w:ascii="Times New Roman" w:hAnsi="Times New Roman" w:cs="Times New Roman"/>
+        </w:rPr>
+      </w:pPr>
+      <w:r>
+        <w:rPr>
+          <w:rFonts w:ascii="Times New Roman" w:hAnsi="Times New Roman" w:cs="Times New Roman"/>
+        </w:rPr>
+        <w:t xml:space="preserve">Lorena Valerio </w:t>
+      </w:r>
+      <w:r>
+        <w:rPr>
+          <w:rFonts w:ascii="Times New Roman" w:hAnsi="Times New Roman" w:cs="Times New Roman"/>
+        </w:rPr>
+        <w:t>Solis</w:t>
+      </w:r>
+    </w:p>
+    <w:p>
+      <w:pPr>
+        <w:spacing w:line="360" w:lineRule="auto"/>
+        <w:jc w:val="center"/>
+        <w:rPr>
+          <w:rFonts w:ascii="Times New Roman" w:hAnsi="Times New Roman" w:cs="Times New Roman"/>
+        </w:rPr>
+      </w:pPr>
+      <w:r>
+        <w:rPr>
+          <w:rFonts w:ascii="Times New Roman" w:hAnsi="Times New Roman" w:cs="Times New Roman"/>
+        </w:rPr>
+        <w:t>3</w:t>
+      </w:r>
+      <w:r>
+        <w:rPr>
+          <w:rFonts w:ascii="Times New Roman" w:hAnsi="Times New Roman" w:cs="Times New Roman"/>
+        </w:rPr>
+        <w:t xml:space="preserve">0 de </w:t>
+      </w:r>
+      <w:r>
+        <w:rPr>
+          <w:rFonts w:ascii="Times New Roman" w:hAnsi="Times New Roman" w:cs="Times New Roman"/>
+        </w:rPr>
+        <w:t>enero</w:t>
+      </w:r>
+      <w:r>
+        <w:rPr>
+          <w:rFonts w:ascii="Times New Roman" w:hAnsi="Times New Roman" w:cs="Times New Roman"/>
+        </w:rPr>
+        <w:t xml:space="preserve"> de 202</w:t>
+      </w:r>
+      <w:r>
+        <w:rPr>
+          <w:rFonts w:ascii="Times New Roman" w:hAnsi="Times New Roman" w:cs="Times New Roman"/>
+        </w:rPr>
+        <w:t>6</w:t>
+      </w:r>
+    </w:p>
+    <w:p>
+      <w:pPr>
+        <w:spacing w:line="360" w:lineRule="auto"/>
+        <w:jc w:val="center"/>
+        <w:rPr>
+          <w:rFonts w:ascii="Times New Roman" w:hAnsi="Times New Roman" w:cs="Times New Roman"/>
+        </w:rPr>
+      </w:pPr>
+    </w:p>
+    <w:p>
+      <w:pPr>
+        <w:spacing w:line="360" w:lineRule="auto"/>
+        <w:jc w:val="center"/>
+        <w:rPr>
+          <w:rFonts w:ascii="Times New Roman" w:hAnsi="Times New Roman" w:cs="Times New Roman"/>
+        </w:rPr>
+      </w:pPr>
+    </w:p>
+    <w:p>
+      <w:pPr>
+        <w:spacing w:line="360" w:lineRule="auto"/>
+        <w:jc w:val="center"/>
+        <w:rPr>
+          <w:rFonts w:ascii="Times New Roman" w:hAnsi="Times New Roman" w:cs="Times New Roman"/>
+        </w:rPr>
+      </w:pPr>
+    </w:p>
+    <w:p>
+      <w:pPr>
+        <w:spacing w:line="360" w:lineRule="auto"/>
+        <w:jc w:val="center"/>
+        <w:rPr>
+          <w:rFonts w:ascii="Times New Roman" w:hAnsi="Times New Roman" w:cs="Times New Roman"/>
+        </w:rPr>
+      </w:pPr>
+    </w:p>
+    <w:p>
+      <w:pPr>
+        <w:spacing w:line="360" w:lineRule="auto"/>
+        <w:jc w:val="center"/>
+        <w:rPr>
+          <w:rFonts w:ascii="Times New Roman" w:hAnsi="Times New Roman" w:cs="Times New Roman"/>
+        </w:rPr>
+      </w:pPr>
+    </w:p>
+    <w:p>
+      <w:pPr>
+        <w:spacing w:line="360" w:lineRule="auto"/>
+        <w:jc w:val="center"/>
+        <w:rPr>
+          <w:rFonts w:ascii="Times New Roman" w:hAnsi="Times New Roman" w:cs="Times New Roman"/>
+        </w:rPr>
+      </w:pPr>
+    </w:p>
+    <w:p>
+      <w:pPr>
+        <w:spacing w:line="360" w:lineRule="auto"/>
+        <w:jc w:val="center"/>
+        <w:rPr>
+          <w:rFonts w:ascii="Times New Roman" w:hAnsi="Times New Roman" w:cs="Times New Roman"/>
+        </w:rPr>
+      </w:pPr>
+    </w:p>
+    <w:p>
+      <w:pPr>
+        <w:spacing w:line="360" w:lineRule="auto"/>
+        <w:jc w:val="center"/>
+        <w:rPr>
+          <w:rFonts w:ascii="Times New Roman" w:hAnsi="Times New Roman" w:cs="Times New Roman"/>
+        </w:rPr>
+      </w:pPr>
+    </w:p>
+    <w:p>
+      <w:pPr>
+        <w:spacing w:line="360" w:lineRule="auto"/>
+        <w:jc w:val="center"/>
+        <w:rPr>
+          <w:rFonts w:ascii="Times New Roman" w:hAnsi="Times New Roman" w:cs="Times New Roman"/>
+        </w:rPr>
+      </w:pPr>
+    </w:p>
+    <w:p>
+      <w:pPr>
+        <w:spacing w:line="360" w:lineRule="auto"/>
+        <w:jc w:val="center"/>
+        <w:rPr>
+          <w:rFonts w:ascii="Times New Roman" w:hAnsi="Times New Roman" w:cs="Times New Roman"/>
+        </w:rPr>
+      </w:pPr>
+    </w:p>
+    <w:p>
+      <w:pPr>
+        <w:spacing w:line="360" w:lineRule="auto"/>
+        <w:jc w:val="center"/>
+        <w:rPr>
+          <w:rFonts w:ascii="Times New Roman" w:hAnsi="Times New Roman" w:cs="Times New Roman"/>
+        </w:rPr>
+      </w:pPr>
+    </w:p>
+    <w:p>
+      <w:pPr>
         <w:spacing w:line="480" w:lineRule="auto"/>
         <w:rPr>
           <w:rFonts w:ascii="Times New Roman" w:hAnsi="Times New Roman" w:cs="Times New Roman"/>
@@ -13,6 +344,7 @@
         <w:rPr>
           <w:rFonts w:ascii="Times New Roman" w:hAnsi="Times New Roman" w:cs="Times New Roman"/>
         </w:rPr>
+        <w:lastRenderedPageBreak/>
         <w:t>Clase creadas:</w:t>
       </w:r>
     </w:p>

</xml_diff>

<commit_message>
Doc. Externa e Interna
</commit_message>
<xml_diff>
--- a/Documentación.docx
+++ b/Documentación.docx
@@ -5,6 +5,7 @@
     <w:p>
       <w:pPr>
         <w:spacing w:line="360" w:lineRule="auto"/>
+        <w:jc w:val="center"/>
         <w:rPr>
           <w:rFonts w:ascii="Times New Roman" w:hAnsi="Times New Roman" w:cs="Times New Roman"/>
           <w:b/>
@@ -68,7 +69,7 @@
         <w:rPr>
           <w:rFonts w:ascii="Times New Roman" w:hAnsi="Times New Roman" w:cs="Times New Roman"/>
         </w:rPr>
-        <w:t xml:space="preserve">Proyecto </w:t>
+        <w:t>Proyecto</w:t>
       </w:r>
     </w:p>
     <w:p>
@@ -1976,31 +1977,10 @@
         <w:t xml:space="preserve">Medición empírica </w:t>
       </w:r>
     </w:p>
-    <w:p>
-      <w:pPr>
-        <w:spacing w:line="480" w:lineRule="auto"/>
-        <w:jc w:val="both"/>
-        <w:rPr>
-          <w:rFonts w:ascii="Times New Roman" w:hAnsi="Times New Roman" w:cs="Times New Roman"/>
-        </w:rPr>
-      </w:pPr>
-      <w:r>
-        <w:rPr>
-          <w:rFonts w:ascii="Times New Roman" w:hAnsi="Times New Roman" w:cs="Times New Roman"/>
-        </w:rPr>
-        <w:t>Nombre del algoritmo #1: Fuer</w:t>
-      </w:r>
-      <w:r>
-        <w:rPr>
-          <w:rFonts w:ascii="Times New Roman" w:hAnsi="Times New Roman" w:cs="Times New Roman"/>
-        </w:rPr>
-        <w:t>za bruta con la combinación de 0…9</w:t>
-      </w:r>
-    </w:p>
     <w:tbl>
       <w:tblPr>
+        <w:tblpPr w:leftFromText="141" w:rightFromText="141" w:vertAnchor="text" w:horzAnchor="margin" w:tblpXSpec="center" w:tblpY="419"/>
         <w:tblW w:w="11240" w:type="dxa"/>
-        <w:tblInd w:w="-1212" w:type="dxa"/>
         <w:tblCellMar>
           <w:left w:w="70" w:type="dxa"/>
           <w:right w:w="70" w:type="dxa"/>
@@ -4335,6 +4315,18 @@
           <w:rFonts w:ascii="Times New Roman" w:hAnsi="Times New Roman" w:cs="Times New Roman"/>
         </w:rPr>
       </w:pPr>
+      <w:r>
+        <w:rPr>
+          <w:rFonts w:ascii="Times New Roman" w:hAnsi="Times New Roman" w:cs="Times New Roman"/>
+        </w:rPr>
+        <w:t>Nombre del algoritmo #1: Fuer</w:t>
+      </w:r>
+      <w:r>
+        <w:rPr>
+          <w:rFonts w:ascii="Times New Roman" w:hAnsi="Times New Roman" w:cs="Times New Roman"/>
+        </w:rPr>
+        <w:t>za bruta con la combinación de 0…9</w:t>
+      </w:r>
     </w:p>
     <w:p>
       <w:pPr>
@@ -4344,17 +4336,11 @@
           <w:rFonts w:ascii="Times New Roman" w:hAnsi="Times New Roman" w:cs="Times New Roman"/>
         </w:rPr>
       </w:pPr>
-      <w:r>
-        <w:rPr>
-          <w:rFonts w:ascii="Times New Roman" w:hAnsi="Times New Roman" w:cs="Times New Roman"/>
-        </w:rPr>
-        <w:t>Nombre del algoritmo #1: Fuerza bruta con la combinación de 0…15</w:t>
-      </w:r>
     </w:p>
     <w:tbl>
       <w:tblPr>
-        <w:tblW w:w="11466" w:type="dxa"/>
-        <w:tblInd w:w="-1411" w:type="dxa"/>
+        <w:tblpPr w:leftFromText="141" w:rightFromText="141" w:vertAnchor="text" w:horzAnchor="margin" w:tblpXSpec="center" w:tblpY="431"/>
+        <w:tblW w:w="11199" w:type="dxa"/>
         <w:tblCellMar>
           <w:left w:w="70" w:type="dxa"/>
           <w:right w:w="70" w:type="dxa"/>
@@ -4362,8 +4348,8 @@
         <w:tblLook w:val="04A0" w:firstRow="1" w:lastRow="0" w:firstColumn="1" w:lastColumn="0" w:noHBand="0" w:noVBand="1"/>
       </w:tblPr>
       <w:tblGrid>
-        <w:gridCol w:w="3140"/>
-        <w:gridCol w:w="584"/>
+        <w:gridCol w:w="2835"/>
+        <w:gridCol w:w="622"/>
         <w:gridCol w:w="1066"/>
         <w:gridCol w:w="1998"/>
         <w:gridCol w:w="850"/>
@@ -4377,7 +4363,7 @@
         </w:trPr>
         <w:tc>
           <w:tcPr>
-            <w:tcW w:w="3140" w:type="dxa"/>
+            <w:tcW w:w="2835" w:type="dxa"/>
             <w:vMerge w:val="restart"/>
             <w:tcBorders>
               <w:top w:val="single" w:sz="8" w:space="0" w:color="auto"/>
@@ -4419,7 +4405,7 @@
         </w:tc>
         <w:tc>
           <w:tcPr>
-            <w:tcW w:w="8326" w:type="dxa"/>
+            <w:tcW w:w="8364" w:type="dxa"/>
             <w:gridSpan w:val="7"/>
             <w:tcBorders>
               <w:top w:val="single" w:sz="8" w:space="0" w:color="auto"/>
@@ -4466,7 +4452,7 @@
         </w:trPr>
         <w:tc>
           <w:tcPr>
-            <w:tcW w:w="3140" w:type="dxa"/>
+            <w:tcW w:w="2835" w:type="dxa"/>
             <w:vMerge/>
             <w:tcBorders>
               <w:top w:val="single" w:sz="8" w:space="0" w:color="auto"/>
@@ -4494,7 +4480,7 @@
         </w:tc>
         <w:tc>
           <w:tcPr>
-            <w:tcW w:w="584" w:type="dxa"/>
+            <w:tcW w:w="622" w:type="dxa"/>
             <w:tcBorders>
               <w:top w:val="nil"/>
               <w:left w:val="nil"/>
@@ -4786,7 +4772,7 @@
         </w:trPr>
         <w:tc>
           <w:tcPr>
-            <w:tcW w:w="3140" w:type="dxa"/>
+            <w:tcW w:w="2835" w:type="dxa"/>
             <w:tcBorders>
               <w:top w:val="nil"/>
               <w:left w:val="single" w:sz="8" w:space="0" w:color="auto"/>
@@ -4826,7 +4812,7 @@
         </w:tc>
         <w:tc>
           <w:tcPr>
-            <w:tcW w:w="584" w:type="dxa"/>
+            <w:tcW w:w="622" w:type="dxa"/>
             <w:tcBorders>
               <w:top w:val="nil"/>
               <w:left w:val="nil"/>
@@ -5113,7 +5099,7 @@
         </w:trPr>
         <w:tc>
           <w:tcPr>
-            <w:tcW w:w="3140" w:type="dxa"/>
+            <w:tcW w:w="2835" w:type="dxa"/>
             <w:tcBorders>
               <w:top w:val="nil"/>
               <w:left w:val="single" w:sz="8" w:space="0" w:color="auto"/>
@@ -5153,7 +5139,7 @@
         </w:tc>
         <w:tc>
           <w:tcPr>
-            <w:tcW w:w="584" w:type="dxa"/>
+            <w:tcW w:w="622" w:type="dxa"/>
             <w:tcBorders>
               <w:top w:val="single" w:sz="4" w:space="0" w:color="auto"/>
               <w:left w:val="nil"/>
@@ -5440,7 +5426,7 @@
         </w:trPr>
         <w:tc>
           <w:tcPr>
-            <w:tcW w:w="3140" w:type="dxa"/>
+            <w:tcW w:w="2835" w:type="dxa"/>
             <w:tcBorders>
               <w:top w:val="nil"/>
               <w:left w:val="single" w:sz="8" w:space="0" w:color="auto"/>
@@ -5474,39 +5460,13 @@
                 <w:lang w:eastAsia="es-CR"/>
                 <w14:ligatures w14:val="none"/>
               </w:rPr>
-              <w:t xml:space="preserve">Cantidad de </w:t>
-            </w:r>
-            <w:proofErr w:type="spellStart"/>
-            <w:r>
-              <w:rPr>
-                <w:rFonts w:ascii="Calibri" w:eastAsia="Times New Roman" w:hAnsi="Calibri" w:cs="Calibri"/>
-                <w:color w:val="000000"/>
-                <w:kern w:val="0"/>
-                <w:sz w:val="22"/>
-                <w:szCs w:val="22"/>
-                <w:lang w:eastAsia="es-CR"/>
-                <w14:ligatures w14:val="none"/>
-              </w:rPr>
-              <w:t>lineas</w:t>
-            </w:r>
-            <w:proofErr w:type="spellEnd"/>
-            <w:r>
-              <w:rPr>
-                <w:rFonts w:ascii="Calibri" w:eastAsia="Times New Roman" w:hAnsi="Calibri" w:cs="Calibri"/>
-                <w:color w:val="000000"/>
-                <w:kern w:val="0"/>
-                <w:sz w:val="22"/>
-                <w:szCs w:val="22"/>
-                <w:lang w:eastAsia="es-CR"/>
-                <w14:ligatures w14:val="none"/>
-              </w:rPr>
-              <w:t xml:space="preserve"> ejecutadas</w:t>
-            </w:r>
-          </w:p>
-        </w:tc>
-        <w:tc>
-          <w:tcPr>
-            <w:tcW w:w="584" w:type="dxa"/>
+              <w:t>Cantidad de lineas ejecutadas</w:t>
+            </w:r>
+          </w:p>
+        </w:tc>
+        <w:tc>
+          <w:tcPr>
+            <w:tcW w:w="622" w:type="dxa"/>
             <w:tcBorders>
               <w:top w:val="nil"/>
               <w:left w:val="nil"/>
@@ -5793,7 +5753,7 @@
         </w:trPr>
         <w:tc>
           <w:tcPr>
-            <w:tcW w:w="3140" w:type="dxa"/>
+            <w:tcW w:w="2835" w:type="dxa"/>
             <w:tcBorders>
               <w:top w:val="nil"/>
               <w:left w:val="single" w:sz="8" w:space="0" w:color="auto"/>
@@ -5827,39 +5787,13 @@
                 <w:lang w:eastAsia="es-CR"/>
                 <w14:ligatures w14:val="none"/>
               </w:rPr>
-              <w:t xml:space="preserve">Tiempo de </w:t>
-            </w:r>
-            <w:proofErr w:type="spellStart"/>
-            <w:r>
-              <w:rPr>
-                <w:rFonts w:ascii="Calibri" w:eastAsia="Times New Roman" w:hAnsi="Calibri" w:cs="Calibri"/>
-                <w:color w:val="000000"/>
-                <w:kern w:val="0"/>
-                <w:sz w:val="22"/>
-                <w:szCs w:val="22"/>
-                <w:lang w:eastAsia="es-CR"/>
-                <w14:ligatures w14:val="none"/>
-              </w:rPr>
-              <w:t>ejecucion</w:t>
-            </w:r>
-            <w:proofErr w:type="spellEnd"/>
-            <w:r>
-              <w:rPr>
-                <w:rFonts w:ascii="Calibri" w:eastAsia="Times New Roman" w:hAnsi="Calibri" w:cs="Calibri"/>
-                <w:color w:val="000000"/>
-                <w:kern w:val="0"/>
-                <w:sz w:val="22"/>
-                <w:szCs w:val="22"/>
-                <w:lang w:eastAsia="es-CR"/>
-                <w14:ligatures w14:val="none"/>
-              </w:rPr>
-              <w:t xml:space="preserve"> </w:t>
-            </w:r>
-          </w:p>
-        </w:tc>
-        <w:tc>
-          <w:tcPr>
-            <w:tcW w:w="584" w:type="dxa"/>
+              <w:t xml:space="preserve">Tiempo de ejecucion </w:t>
+            </w:r>
+          </w:p>
+        </w:tc>
+        <w:tc>
+          <w:tcPr>
+            <w:tcW w:w="622" w:type="dxa"/>
             <w:tcBorders>
               <w:top w:val="single" w:sz="4" w:space="0" w:color="auto"/>
               <w:left w:val="nil"/>
@@ -6146,7 +6080,7 @@
         </w:trPr>
         <w:tc>
           <w:tcPr>
-            <w:tcW w:w="3140" w:type="dxa"/>
+            <w:tcW w:w="2835" w:type="dxa"/>
             <w:tcBorders>
               <w:top w:val="nil"/>
               <w:left w:val="single" w:sz="8" w:space="0" w:color="auto"/>
@@ -6186,7 +6120,7 @@
         </w:tc>
         <w:tc>
           <w:tcPr>
-            <w:tcW w:w="584" w:type="dxa"/>
+            <w:tcW w:w="622" w:type="dxa"/>
             <w:tcBorders>
               <w:top w:val="nil"/>
               <w:left w:val="nil"/>
@@ -6471,7 +6405,7 @@
         </w:trPr>
         <w:tc>
           <w:tcPr>
-            <w:tcW w:w="3140" w:type="dxa"/>
+            <w:tcW w:w="2835" w:type="dxa"/>
             <w:tcBorders>
               <w:top w:val="nil"/>
               <w:left w:val="single" w:sz="8" w:space="0" w:color="auto"/>
@@ -6505,53 +6439,13 @@
                 <w:lang w:eastAsia="es-CR"/>
                 <w14:ligatures w14:val="none"/>
               </w:rPr>
-              <w:t xml:space="preserve">Cantidad de </w:t>
-            </w:r>
-            <w:proofErr w:type="spellStart"/>
-            <w:r>
-              <w:rPr>
-                <w:rFonts w:ascii="Calibri" w:eastAsia="Times New Roman" w:hAnsi="Calibri" w:cs="Calibri"/>
-                <w:color w:val="000000"/>
-                <w:kern w:val="0"/>
-                <w:sz w:val="22"/>
-                <w:szCs w:val="22"/>
-                <w:lang w:eastAsia="es-CR"/>
-                <w14:ligatures w14:val="none"/>
-              </w:rPr>
-              <w:t>lineas</w:t>
-            </w:r>
-            <w:proofErr w:type="spellEnd"/>
-            <w:r>
-              <w:rPr>
-                <w:rFonts w:ascii="Calibri" w:eastAsia="Times New Roman" w:hAnsi="Calibri" w:cs="Calibri"/>
-                <w:color w:val="000000"/>
-                <w:kern w:val="0"/>
-                <w:sz w:val="22"/>
-                <w:szCs w:val="22"/>
-                <w:lang w:eastAsia="es-CR"/>
-                <w14:ligatures w14:val="none"/>
-              </w:rPr>
-              <w:t xml:space="preserve"> del </w:t>
-            </w:r>
-            <w:proofErr w:type="spellStart"/>
-            <w:r>
-              <w:rPr>
-                <w:rFonts w:ascii="Calibri" w:eastAsia="Times New Roman" w:hAnsi="Calibri" w:cs="Calibri"/>
-                <w:color w:val="000000"/>
-                <w:kern w:val="0"/>
-                <w:sz w:val="22"/>
-                <w:szCs w:val="22"/>
-                <w:lang w:eastAsia="es-CR"/>
-                <w14:ligatures w14:val="none"/>
-              </w:rPr>
-              <w:t>codigo</w:t>
-            </w:r>
-            <w:proofErr w:type="spellEnd"/>
-          </w:p>
-        </w:tc>
-        <w:tc>
-          <w:tcPr>
-            <w:tcW w:w="8326" w:type="dxa"/>
+              <w:t>Cantidad de lineas del codigo</w:t>
+            </w:r>
+          </w:p>
+        </w:tc>
+        <w:tc>
+          <w:tcPr>
+            <w:tcW w:w="8364" w:type="dxa"/>
             <w:gridSpan w:val="7"/>
             <w:tcBorders>
               <w:top w:val="single" w:sz="4" w:space="0" w:color="auto"/>
@@ -6593,6 +6487,21 @@
         </w:tc>
       </w:tr>
     </w:tbl>
+    <w:p>
+      <w:pPr>
+        <w:spacing w:line="480" w:lineRule="auto"/>
+        <w:jc w:val="both"/>
+        <w:rPr>
+          <w:rFonts w:ascii="Times New Roman" w:hAnsi="Times New Roman" w:cs="Times New Roman"/>
+        </w:rPr>
+      </w:pPr>
+      <w:r>
+        <w:rPr>
+          <w:rFonts w:ascii="Times New Roman" w:hAnsi="Times New Roman" w:cs="Times New Roman"/>
+        </w:rPr>
+        <w:t>Nombre del algoritmo #1: Fuerza bruta con la combinación de 0…15</w:t>
+      </w:r>
+    </w:p>
     <w:p>
       <w:pPr>
         <w:spacing w:line="480" w:lineRule="auto"/>
@@ -7082,6 +6991,7 @@
           <w:p>
             <w:pPr>
               <w:spacing w:after="0" w:line="240" w:lineRule="auto"/>
+              <w:jc w:val="right"/>
               <w:rPr>
                 <w:rFonts w:ascii="Calibri" w:eastAsia="Times New Roman" w:hAnsi="Calibri" w:cs="Calibri"/>
                 <w:color w:val="000000"/>
@@ -7104,6 +7014,18 @@
               </w:rPr>
               <w:t> </w:t>
             </w:r>
+            <w:r>
+              <w:rPr>
+                <w:rFonts w:ascii="Calibri" w:eastAsia="Times New Roman" w:hAnsi="Calibri" w:cs="Calibri"/>
+                <w:color w:val="000000"/>
+                <w:kern w:val="0"/>
+                <w:sz w:val="22"/>
+                <w:szCs w:val="22"/>
+                <w:lang w:eastAsia="es-CR"/>
+                <w14:ligatures w14:val="none"/>
+              </w:rPr>
+              <w:t>454</w:t>
+            </w:r>
           </w:p>
         </w:tc>
         <w:tc>
@@ -7122,6 +7044,7 @@
           <w:p>
             <w:pPr>
               <w:spacing w:after="0" w:line="240" w:lineRule="auto"/>
+              <w:jc w:val="right"/>
               <w:rPr>
                 <w:rFonts w:ascii="Calibri" w:eastAsia="Times New Roman" w:hAnsi="Calibri" w:cs="Calibri"/>
                 <w:color w:val="000000"/>
@@ -7144,6 +7067,18 @@
               </w:rPr>
               <w:t> </w:t>
             </w:r>
+            <w:r>
+              <w:rPr>
+                <w:rFonts w:ascii="Calibri" w:eastAsia="Times New Roman" w:hAnsi="Calibri" w:cs="Calibri"/>
+                <w:color w:val="000000"/>
+                <w:kern w:val="0"/>
+                <w:sz w:val="22"/>
+                <w:szCs w:val="22"/>
+                <w:lang w:eastAsia="es-CR"/>
+                <w14:ligatures w14:val="none"/>
+              </w:rPr>
+              <w:t>2842</w:t>
+            </w:r>
           </w:p>
         </w:tc>
         <w:tc>
@@ -7162,16 +7097,29 @@
           <w:p>
             <w:pPr>
               <w:spacing w:after="0" w:line="240" w:lineRule="auto"/>
-              <w:rPr>
-                <w:rFonts w:ascii="Calibri" w:eastAsia="Times New Roman" w:hAnsi="Calibri" w:cs="Calibri"/>
-                <w:color w:val="000000"/>
-                <w:kern w:val="0"/>
-                <w:sz w:val="22"/>
-                <w:szCs w:val="22"/>
-                <w:lang w:eastAsia="es-CR"/>
-                <w14:ligatures w14:val="none"/>
-              </w:rPr>
-            </w:pPr>
+              <w:jc w:val="right"/>
+              <w:rPr>
+                <w:rFonts w:ascii="Calibri" w:eastAsia="Times New Roman" w:hAnsi="Calibri" w:cs="Calibri"/>
+                <w:color w:val="000000"/>
+                <w:kern w:val="0"/>
+                <w:sz w:val="22"/>
+                <w:szCs w:val="22"/>
+                <w:lang w:eastAsia="es-CR"/>
+                <w14:ligatures w14:val="none"/>
+              </w:rPr>
+            </w:pPr>
+            <w:r>
+              <w:rPr>
+                <w:rFonts w:ascii="Calibri" w:eastAsia="Times New Roman" w:hAnsi="Calibri" w:cs="Calibri"/>
+                <w:color w:val="000000"/>
+                <w:kern w:val="0"/>
+                <w:sz w:val="22"/>
+                <w:szCs w:val="22"/>
+                <w:lang w:eastAsia="es-CR"/>
+                <w14:ligatures w14:val="none"/>
+              </w:rPr>
+              <w:t>1409</w:t>
+            </w:r>
             <w:r>
               <w:rPr>
                 <w:rFonts w:ascii="Calibri" w:eastAsia="Times New Roman" w:hAnsi="Calibri" w:cs="Calibri"/>
@@ -7202,16 +7150,29 @@
           <w:p>
             <w:pPr>
               <w:spacing w:after="0" w:line="240" w:lineRule="auto"/>
-              <w:rPr>
-                <w:rFonts w:ascii="Calibri" w:eastAsia="Times New Roman" w:hAnsi="Calibri" w:cs="Calibri"/>
-                <w:color w:val="000000"/>
-                <w:kern w:val="0"/>
-                <w:sz w:val="22"/>
-                <w:szCs w:val="22"/>
-                <w:lang w:eastAsia="es-CR"/>
-                <w14:ligatures w14:val="none"/>
-              </w:rPr>
-            </w:pPr>
+              <w:jc w:val="right"/>
+              <w:rPr>
+                <w:rFonts w:ascii="Calibri" w:eastAsia="Times New Roman" w:hAnsi="Calibri" w:cs="Calibri"/>
+                <w:color w:val="000000"/>
+                <w:kern w:val="0"/>
+                <w:sz w:val="22"/>
+                <w:szCs w:val="22"/>
+                <w:lang w:eastAsia="es-CR"/>
+                <w14:ligatures w14:val="none"/>
+              </w:rPr>
+            </w:pPr>
+            <w:r>
+              <w:rPr>
+                <w:rFonts w:ascii="Calibri" w:eastAsia="Times New Roman" w:hAnsi="Calibri" w:cs="Calibri"/>
+                <w:color w:val="000000"/>
+                <w:kern w:val="0"/>
+                <w:sz w:val="22"/>
+                <w:szCs w:val="22"/>
+                <w:lang w:eastAsia="es-CR"/>
+                <w14:ligatures w14:val="none"/>
+              </w:rPr>
+              <w:t>0,029</w:t>
+            </w:r>
             <w:r>
               <w:rPr>
                 <w:rFonts w:ascii="Calibri" w:eastAsia="Times New Roman" w:hAnsi="Calibri" w:cs="Calibri"/>
@@ -8997,6 +8958,2373 @@
           <w:rFonts w:ascii="Times New Roman" w:hAnsi="Times New Roman" w:cs="Times New Roman"/>
         </w:rPr>
         <w:t>Nombre del algoritmo #1: Fuerza bruta con la combinación de 0…9</w:t>
+      </w:r>
+    </w:p>
+    <w:p>
+      <w:pPr>
+        <w:spacing w:line="480" w:lineRule="auto"/>
+        <w:jc w:val="both"/>
+        <w:rPr>
+          <w:rFonts w:ascii="Times New Roman" w:hAnsi="Times New Roman" w:cs="Times New Roman"/>
+          <w:b/>
+          <w:bCs/>
+        </w:rPr>
+      </w:pPr>
+    </w:p>
+    <w:tbl>
+      <w:tblPr>
+        <w:tblpPr w:leftFromText="141" w:rightFromText="141" w:vertAnchor="text" w:horzAnchor="margin" w:tblpXSpec="center" w:tblpY="457"/>
+        <w:tblW w:w="10840" w:type="dxa"/>
+        <w:tblCellMar>
+          <w:left w:w="70" w:type="dxa"/>
+          <w:right w:w="70" w:type="dxa"/>
+        </w:tblCellMar>
+        <w:tblLook w:val="04A0" w:firstRow="1" w:lastRow="0" w:firstColumn="1" w:lastColumn="0" w:noHBand="0" w:noVBand="1"/>
+      </w:tblPr>
+      <w:tblGrid>
+        <w:gridCol w:w="1360"/>
+        <w:gridCol w:w="1340"/>
+        <w:gridCol w:w="1360"/>
+        <w:gridCol w:w="1540"/>
+        <w:gridCol w:w="1520"/>
+        <w:gridCol w:w="1660"/>
+        <w:gridCol w:w="2060"/>
+      </w:tblGrid>
+      <w:tr>
+        <w:trPr>
+          <w:trHeight w:val="650"/>
+        </w:trPr>
+        <w:tc>
+          <w:tcPr>
+            <w:tcW w:w="1360" w:type="dxa"/>
+            <w:tcBorders>
+              <w:top w:val="single" w:sz="8" w:space="0" w:color="auto"/>
+              <w:left w:val="single" w:sz="8" w:space="0" w:color="auto"/>
+              <w:bottom w:val="nil"/>
+              <w:right w:val="nil"/>
+            </w:tcBorders>
+            <w:noWrap/>
+            <w:hideMark/>
+          </w:tcPr>
+          <w:p>
+            <w:pPr>
+              <w:spacing w:after="0" w:line="240" w:lineRule="auto"/>
+              <w:jc w:val="center"/>
+              <w:rPr>
+                <w:rFonts w:ascii="Calibri" w:eastAsia="Times New Roman" w:hAnsi="Calibri" w:cs="Calibri"/>
+                <w:b/>
+                <w:bCs/>
+                <w:color w:val="000000"/>
+                <w:kern w:val="0"/>
+                <w:sz w:val="22"/>
+                <w:szCs w:val="22"/>
+                <w:lang w:eastAsia="es-CR"/>
+                <w14:ligatures w14:val="none"/>
+              </w:rPr>
+            </w:pPr>
+            <w:r>
+              <w:rPr>
+                <w:rFonts w:ascii="Calibri" w:eastAsia="Times New Roman" w:hAnsi="Calibri" w:cs="Calibri"/>
+                <w:b/>
+                <w:bCs/>
+                <w:color w:val="000000"/>
+                <w:kern w:val="0"/>
+                <w:sz w:val="22"/>
+                <w:szCs w:val="22"/>
+                <w:lang w:eastAsia="es-CR"/>
+                <w14:ligatures w14:val="none"/>
+              </w:rPr>
+              <w:t>Talla</w:t>
+            </w:r>
+          </w:p>
+        </w:tc>
+        <w:tc>
+          <w:tcPr>
+            <w:tcW w:w="1340" w:type="dxa"/>
+            <w:tcBorders>
+              <w:top w:val="single" w:sz="8" w:space="0" w:color="auto"/>
+              <w:left w:val="single" w:sz="4" w:space="0" w:color="auto"/>
+              <w:bottom w:val="single" w:sz="4" w:space="0" w:color="auto"/>
+              <w:right w:val="single" w:sz="4" w:space="0" w:color="auto"/>
+            </w:tcBorders>
+            <w:noWrap/>
+            <w:hideMark/>
+          </w:tcPr>
+          <w:p>
+            <w:pPr>
+              <w:spacing w:after="0" w:line="240" w:lineRule="auto"/>
+              <w:jc w:val="center"/>
+              <w:rPr>
+                <w:rFonts w:ascii="Calibri" w:eastAsia="Times New Roman" w:hAnsi="Calibri" w:cs="Calibri"/>
+                <w:b/>
+                <w:bCs/>
+                <w:color w:val="000000"/>
+                <w:kern w:val="0"/>
+                <w:sz w:val="22"/>
+                <w:szCs w:val="22"/>
+                <w:lang w:eastAsia="es-CR"/>
+                <w14:ligatures w14:val="none"/>
+              </w:rPr>
+            </w:pPr>
+            <w:r>
+              <w:rPr>
+                <w:rFonts w:ascii="Calibri" w:eastAsia="Times New Roman" w:hAnsi="Calibri" w:cs="Calibri"/>
+                <w:b/>
+                <w:bCs/>
+                <w:color w:val="000000"/>
+                <w:kern w:val="0"/>
+                <w:sz w:val="22"/>
+                <w:szCs w:val="22"/>
+                <w:lang w:eastAsia="es-CR"/>
+                <w14:ligatures w14:val="none"/>
+              </w:rPr>
+              <w:t>Factor talla</w:t>
+            </w:r>
+          </w:p>
+        </w:tc>
+        <w:tc>
+          <w:tcPr>
+            <w:tcW w:w="1360" w:type="dxa"/>
+            <w:tcBorders>
+              <w:top w:val="single" w:sz="8" w:space="0" w:color="auto"/>
+              <w:left w:val="nil"/>
+              <w:bottom w:val="single" w:sz="4" w:space="0" w:color="auto"/>
+              <w:right w:val="single" w:sz="4" w:space="0" w:color="auto"/>
+            </w:tcBorders>
+            <w:noWrap/>
+            <w:hideMark/>
+          </w:tcPr>
+          <w:p>
+            <w:pPr>
+              <w:spacing w:after="0" w:line="240" w:lineRule="auto"/>
+              <w:jc w:val="center"/>
+              <w:rPr>
+                <w:rFonts w:ascii="Calibri" w:eastAsia="Times New Roman" w:hAnsi="Calibri" w:cs="Calibri"/>
+                <w:b/>
+                <w:bCs/>
+                <w:color w:val="000000"/>
+                <w:kern w:val="0"/>
+                <w:sz w:val="22"/>
+                <w:szCs w:val="22"/>
+                <w:lang w:eastAsia="es-CR"/>
+                <w14:ligatures w14:val="none"/>
+              </w:rPr>
+            </w:pPr>
+            <w:r>
+              <w:rPr>
+                <w:rFonts w:ascii="Calibri" w:eastAsia="Times New Roman" w:hAnsi="Calibri" w:cs="Calibri"/>
+                <w:b/>
+                <w:bCs/>
+                <w:color w:val="000000"/>
+                <w:kern w:val="0"/>
+                <w:sz w:val="22"/>
+                <w:szCs w:val="22"/>
+                <w:lang w:eastAsia="es-CR"/>
+                <w14:ligatures w14:val="none"/>
+              </w:rPr>
+              <w:t>Factor Asig.</w:t>
+            </w:r>
+          </w:p>
+        </w:tc>
+        <w:tc>
+          <w:tcPr>
+            <w:tcW w:w="1540" w:type="dxa"/>
+            <w:tcBorders>
+              <w:top w:val="single" w:sz="8" w:space="0" w:color="auto"/>
+              <w:left w:val="nil"/>
+              <w:bottom w:val="single" w:sz="4" w:space="0" w:color="auto"/>
+              <w:right w:val="single" w:sz="4" w:space="0" w:color="auto"/>
+            </w:tcBorders>
+            <w:noWrap/>
+            <w:hideMark/>
+          </w:tcPr>
+          <w:p>
+            <w:pPr>
+              <w:spacing w:after="0" w:line="240" w:lineRule="auto"/>
+              <w:jc w:val="center"/>
+              <w:rPr>
+                <w:rFonts w:ascii="Calibri" w:eastAsia="Times New Roman" w:hAnsi="Calibri" w:cs="Calibri"/>
+                <w:b/>
+                <w:bCs/>
+                <w:color w:val="000000"/>
+                <w:kern w:val="0"/>
+                <w:sz w:val="22"/>
+                <w:szCs w:val="22"/>
+                <w:lang w:eastAsia="es-CR"/>
+                <w14:ligatures w14:val="none"/>
+              </w:rPr>
+            </w:pPr>
+            <w:r>
+              <w:rPr>
+                <w:rFonts w:ascii="Calibri" w:eastAsia="Times New Roman" w:hAnsi="Calibri" w:cs="Calibri"/>
+                <w:b/>
+                <w:bCs/>
+                <w:color w:val="000000"/>
+                <w:kern w:val="0"/>
+                <w:sz w:val="22"/>
+                <w:szCs w:val="22"/>
+                <w:lang w:eastAsia="es-CR"/>
+                <w14:ligatures w14:val="none"/>
+              </w:rPr>
+              <w:t>Factor Comp.</w:t>
+            </w:r>
+          </w:p>
+        </w:tc>
+        <w:tc>
+          <w:tcPr>
+            <w:tcW w:w="1520" w:type="dxa"/>
+            <w:tcBorders>
+              <w:top w:val="single" w:sz="8" w:space="0" w:color="auto"/>
+              <w:left w:val="nil"/>
+              <w:bottom w:val="single" w:sz="4" w:space="0" w:color="auto"/>
+              <w:right w:val="single" w:sz="4" w:space="0" w:color="auto"/>
+            </w:tcBorders>
+            <w:noWrap/>
+            <w:hideMark/>
+          </w:tcPr>
+          <w:p>
+            <w:pPr>
+              <w:spacing w:after="0" w:line="240" w:lineRule="auto"/>
+              <w:jc w:val="center"/>
+              <w:rPr>
+                <w:rFonts w:ascii="Calibri" w:eastAsia="Times New Roman" w:hAnsi="Calibri" w:cs="Calibri"/>
+                <w:b/>
+                <w:bCs/>
+                <w:color w:val="000000"/>
+                <w:kern w:val="0"/>
+                <w:sz w:val="22"/>
+                <w:szCs w:val="22"/>
+                <w:lang w:eastAsia="es-CR"/>
+                <w14:ligatures w14:val="none"/>
+              </w:rPr>
+            </w:pPr>
+            <w:r>
+              <w:rPr>
+                <w:rFonts w:ascii="Calibri" w:eastAsia="Times New Roman" w:hAnsi="Calibri" w:cs="Calibri"/>
+                <w:b/>
+                <w:bCs/>
+                <w:color w:val="000000"/>
+                <w:kern w:val="0"/>
+                <w:sz w:val="22"/>
+                <w:szCs w:val="22"/>
+                <w:lang w:eastAsia="es-CR"/>
+                <w14:ligatures w14:val="none"/>
+              </w:rPr>
+              <w:t>Factor de líneas ejecutadas</w:t>
+            </w:r>
+          </w:p>
+        </w:tc>
+        <w:tc>
+          <w:tcPr>
+            <w:tcW w:w="1660" w:type="dxa"/>
+            <w:tcBorders>
+              <w:top w:val="single" w:sz="8" w:space="0" w:color="auto"/>
+              <w:left w:val="nil"/>
+              <w:bottom w:val="single" w:sz="4" w:space="0" w:color="auto"/>
+              <w:right w:val="single" w:sz="4" w:space="0" w:color="auto"/>
+            </w:tcBorders>
+            <w:noWrap/>
+            <w:hideMark/>
+          </w:tcPr>
+          <w:p>
+            <w:pPr>
+              <w:spacing w:after="0" w:line="240" w:lineRule="auto"/>
+              <w:jc w:val="center"/>
+              <w:rPr>
+                <w:rFonts w:ascii="Calibri" w:eastAsia="Times New Roman" w:hAnsi="Calibri" w:cs="Calibri"/>
+                <w:b/>
+                <w:bCs/>
+                <w:color w:val="000000"/>
+                <w:kern w:val="0"/>
+                <w:sz w:val="22"/>
+                <w:szCs w:val="22"/>
+                <w:lang w:eastAsia="es-CR"/>
+                <w14:ligatures w14:val="none"/>
+              </w:rPr>
+            </w:pPr>
+            <w:r>
+              <w:rPr>
+                <w:rFonts w:ascii="Calibri" w:eastAsia="Times New Roman" w:hAnsi="Calibri" w:cs="Calibri"/>
+                <w:b/>
+                <w:bCs/>
+                <w:color w:val="000000"/>
+                <w:kern w:val="0"/>
+                <w:sz w:val="22"/>
+                <w:szCs w:val="22"/>
+                <w:lang w:eastAsia="es-CR"/>
+                <w14:ligatures w14:val="none"/>
+              </w:rPr>
+              <w:t>Factor tiempo de ejecución</w:t>
+            </w:r>
+          </w:p>
+        </w:tc>
+        <w:tc>
+          <w:tcPr>
+            <w:tcW w:w="2060" w:type="dxa"/>
+            <w:tcBorders>
+              <w:top w:val="single" w:sz="8" w:space="0" w:color="auto"/>
+              <w:left w:val="nil"/>
+              <w:bottom w:val="single" w:sz="4" w:space="0" w:color="auto"/>
+              <w:right w:val="single" w:sz="4" w:space="0" w:color="auto"/>
+            </w:tcBorders>
+            <w:noWrap/>
+            <w:hideMark/>
+          </w:tcPr>
+          <w:p>
+            <w:pPr>
+              <w:spacing w:after="0" w:line="240" w:lineRule="auto"/>
+              <w:jc w:val="center"/>
+              <w:rPr>
+                <w:rFonts w:ascii="Calibri" w:eastAsia="Times New Roman" w:hAnsi="Calibri" w:cs="Calibri"/>
+                <w:b/>
+                <w:bCs/>
+                <w:color w:val="000000"/>
+                <w:kern w:val="0"/>
+                <w:sz w:val="22"/>
+                <w:szCs w:val="22"/>
+                <w:lang w:eastAsia="es-CR"/>
+                <w14:ligatures w14:val="none"/>
+              </w:rPr>
+            </w:pPr>
+            <w:r>
+              <w:rPr>
+                <w:rFonts w:ascii="Calibri" w:eastAsia="Times New Roman" w:hAnsi="Calibri" w:cs="Calibri"/>
+                <w:b/>
+                <w:bCs/>
+                <w:color w:val="000000"/>
+                <w:kern w:val="0"/>
+                <w:sz w:val="22"/>
+                <w:szCs w:val="22"/>
+                <w:lang w:eastAsia="es-CR"/>
+                <w14:ligatures w14:val="none"/>
+              </w:rPr>
+              <w:t>Factor memoria consumida</w:t>
+            </w:r>
+          </w:p>
+        </w:tc>
+      </w:tr>
+      <w:tr>
+        <w:trPr>
+          <w:trHeight w:val="290"/>
+        </w:trPr>
+        <w:tc>
+          <w:tcPr>
+            <w:tcW w:w="1360" w:type="dxa"/>
+            <w:tcBorders>
+              <w:top w:val="single" w:sz="4" w:space="0" w:color="auto"/>
+              <w:left w:val="single" w:sz="8" w:space="0" w:color="auto"/>
+              <w:bottom w:val="single" w:sz="4" w:space="0" w:color="auto"/>
+              <w:right w:val="single" w:sz="4" w:space="0" w:color="auto"/>
+            </w:tcBorders>
+            <w:noWrap/>
+            <w:vAlign w:val="bottom"/>
+            <w:hideMark/>
+          </w:tcPr>
+          <w:p>
+            <w:pPr>
+              <w:spacing w:after="0" w:line="240" w:lineRule="auto"/>
+              <w:rPr>
+                <w:rFonts w:ascii="Calibri" w:eastAsia="Times New Roman" w:hAnsi="Calibri" w:cs="Calibri"/>
+                <w:color w:val="000000"/>
+                <w:kern w:val="0"/>
+                <w:sz w:val="22"/>
+                <w:szCs w:val="22"/>
+                <w:lang w:eastAsia="es-CR"/>
+                <w14:ligatures w14:val="none"/>
+              </w:rPr>
+            </w:pPr>
+            <w:r>
+              <w:rPr>
+                <w:rFonts w:ascii="Calibri" w:eastAsia="Times New Roman" w:hAnsi="Calibri" w:cs="Calibri"/>
+                <w:color w:val="000000"/>
+                <w:kern w:val="0"/>
+                <w:sz w:val="22"/>
+                <w:szCs w:val="22"/>
+                <w:lang w:eastAsia="es-CR"/>
+                <w14:ligatures w14:val="none"/>
+              </w:rPr>
+              <w:t>De 3 a 5</w:t>
+            </w:r>
+          </w:p>
+        </w:tc>
+        <w:tc>
+          <w:tcPr>
+            <w:tcW w:w="1340" w:type="dxa"/>
+            <w:tcBorders>
+              <w:top w:val="nil"/>
+              <w:left w:val="nil"/>
+              <w:bottom w:val="single" w:sz="4" w:space="0" w:color="auto"/>
+              <w:right w:val="single" w:sz="4" w:space="0" w:color="auto"/>
+            </w:tcBorders>
+            <w:noWrap/>
+            <w:vAlign w:val="bottom"/>
+            <w:hideMark/>
+          </w:tcPr>
+          <w:p>
+            <w:pPr>
+              <w:spacing w:after="0" w:line="240" w:lineRule="auto"/>
+              <w:jc w:val="right"/>
+              <w:rPr>
+                <w:rFonts w:ascii="Calibri" w:eastAsia="Times New Roman" w:hAnsi="Calibri" w:cs="Calibri"/>
+                <w:color w:val="000000"/>
+                <w:kern w:val="0"/>
+                <w:sz w:val="22"/>
+                <w:szCs w:val="22"/>
+                <w:lang w:eastAsia="es-CR"/>
+                <w14:ligatures w14:val="none"/>
+              </w:rPr>
+            </w:pPr>
+            <w:r>
+              <w:rPr>
+                <w:rFonts w:ascii="Calibri" w:eastAsia="Times New Roman" w:hAnsi="Calibri" w:cs="Calibri"/>
+                <w:color w:val="000000"/>
+                <w:kern w:val="0"/>
+                <w:sz w:val="22"/>
+                <w:szCs w:val="22"/>
+                <w:lang w:eastAsia="es-CR"/>
+                <w14:ligatures w14:val="none"/>
+              </w:rPr>
+              <w:t>2</w:t>
+            </w:r>
+          </w:p>
+        </w:tc>
+        <w:tc>
+          <w:tcPr>
+            <w:tcW w:w="1360" w:type="dxa"/>
+            <w:tcBorders>
+              <w:top w:val="nil"/>
+              <w:left w:val="nil"/>
+              <w:bottom w:val="single" w:sz="4" w:space="0" w:color="auto"/>
+              <w:right w:val="single" w:sz="4" w:space="0" w:color="auto"/>
+            </w:tcBorders>
+            <w:noWrap/>
+            <w:vAlign w:val="bottom"/>
+            <w:hideMark/>
+          </w:tcPr>
+          <w:p>
+            <w:pPr>
+              <w:spacing w:after="0" w:line="240" w:lineRule="auto"/>
+              <w:rPr>
+                <w:rFonts w:ascii="Calibri" w:eastAsia="Times New Roman" w:hAnsi="Calibri" w:cs="Calibri"/>
+                <w:color w:val="000000"/>
+                <w:kern w:val="0"/>
+                <w:sz w:val="22"/>
+                <w:szCs w:val="22"/>
+                <w:lang w:eastAsia="es-CR"/>
+                <w14:ligatures w14:val="none"/>
+              </w:rPr>
+            </w:pPr>
+            <w:r>
+              <w:rPr>
+                <w:rFonts w:ascii="Calibri" w:eastAsia="Times New Roman" w:hAnsi="Calibri" w:cs="Calibri"/>
+                <w:color w:val="000000"/>
+                <w:kern w:val="0"/>
+                <w:sz w:val="22"/>
+                <w:szCs w:val="22"/>
+                <w:lang w:eastAsia="es-CR"/>
+                <w14:ligatures w14:val="none"/>
+              </w:rPr>
+              <w:t> </w:t>
+            </w:r>
+          </w:p>
+        </w:tc>
+        <w:tc>
+          <w:tcPr>
+            <w:tcW w:w="1540" w:type="dxa"/>
+            <w:tcBorders>
+              <w:top w:val="nil"/>
+              <w:left w:val="nil"/>
+              <w:bottom w:val="single" w:sz="4" w:space="0" w:color="auto"/>
+              <w:right w:val="single" w:sz="4" w:space="0" w:color="auto"/>
+            </w:tcBorders>
+            <w:noWrap/>
+            <w:vAlign w:val="bottom"/>
+            <w:hideMark/>
+          </w:tcPr>
+          <w:p>
+            <w:pPr>
+              <w:spacing w:after="0" w:line="240" w:lineRule="auto"/>
+              <w:rPr>
+                <w:rFonts w:ascii="Calibri" w:eastAsia="Times New Roman" w:hAnsi="Calibri" w:cs="Calibri"/>
+                <w:color w:val="000000"/>
+                <w:kern w:val="0"/>
+                <w:sz w:val="22"/>
+                <w:szCs w:val="22"/>
+                <w:lang w:eastAsia="es-CR"/>
+                <w14:ligatures w14:val="none"/>
+              </w:rPr>
+            </w:pPr>
+            <w:r>
+              <w:rPr>
+                <w:rFonts w:ascii="Calibri" w:eastAsia="Times New Roman" w:hAnsi="Calibri" w:cs="Calibri"/>
+                <w:color w:val="000000"/>
+                <w:kern w:val="0"/>
+                <w:sz w:val="22"/>
+                <w:szCs w:val="22"/>
+                <w:lang w:eastAsia="es-CR"/>
+                <w14:ligatures w14:val="none"/>
+              </w:rPr>
+              <w:t> </w:t>
+            </w:r>
+          </w:p>
+        </w:tc>
+        <w:tc>
+          <w:tcPr>
+            <w:tcW w:w="1520" w:type="dxa"/>
+            <w:tcBorders>
+              <w:top w:val="nil"/>
+              <w:left w:val="nil"/>
+              <w:bottom w:val="single" w:sz="4" w:space="0" w:color="auto"/>
+              <w:right w:val="single" w:sz="4" w:space="0" w:color="auto"/>
+            </w:tcBorders>
+            <w:noWrap/>
+            <w:vAlign w:val="bottom"/>
+            <w:hideMark/>
+          </w:tcPr>
+          <w:p>
+            <w:pPr>
+              <w:spacing w:after="0" w:line="240" w:lineRule="auto"/>
+              <w:rPr>
+                <w:rFonts w:ascii="Calibri" w:eastAsia="Times New Roman" w:hAnsi="Calibri" w:cs="Calibri"/>
+                <w:color w:val="000000"/>
+                <w:kern w:val="0"/>
+                <w:sz w:val="22"/>
+                <w:szCs w:val="22"/>
+                <w:lang w:eastAsia="es-CR"/>
+                <w14:ligatures w14:val="none"/>
+              </w:rPr>
+            </w:pPr>
+            <w:r>
+              <w:rPr>
+                <w:rFonts w:ascii="Calibri" w:eastAsia="Times New Roman" w:hAnsi="Calibri" w:cs="Calibri"/>
+                <w:color w:val="000000"/>
+                <w:kern w:val="0"/>
+                <w:sz w:val="22"/>
+                <w:szCs w:val="22"/>
+                <w:lang w:eastAsia="es-CR"/>
+                <w14:ligatures w14:val="none"/>
+              </w:rPr>
+              <w:t> </w:t>
+            </w:r>
+          </w:p>
+        </w:tc>
+        <w:tc>
+          <w:tcPr>
+            <w:tcW w:w="1660" w:type="dxa"/>
+            <w:tcBorders>
+              <w:top w:val="nil"/>
+              <w:left w:val="nil"/>
+              <w:bottom w:val="single" w:sz="4" w:space="0" w:color="auto"/>
+              <w:right w:val="single" w:sz="4" w:space="0" w:color="auto"/>
+            </w:tcBorders>
+            <w:noWrap/>
+            <w:vAlign w:val="bottom"/>
+            <w:hideMark/>
+          </w:tcPr>
+          <w:p>
+            <w:pPr>
+              <w:spacing w:after="0" w:line="240" w:lineRule="auto"/>
+              <w:rPr>
+                <w:rFonts w:ascii="Calibri" w:eastAsia="Times New Roman" w:hAnsi="Calibri" w:cs="Calibri"/>
+                <w:color w:val="000000"/>
+                <w:kern w:val="0"/>
+                <w:sz w:val="22"/>
+                <w:szCs w:val="22"/>
+                <w:lang w:eastAsia="es-CR"/>
+                <w14:ligatures w14:val="none"/>
+              </w:rPr>
+            </w:pPr>
+            <w:r>
+              <w:rPr>
+                <w:rFonts w:ascii="Calibri" w:eastAsia="Times New Roman" w:hAnsi="Calibri" w:cs="Calibri"/>
+                <w:color w:val="000000"/>
+                <w:kern w:val="0"/>
+                <w:sz w:val="22"/>
+                <w:szCs w:val="22"/>
+                <w:lang w:eastAsia="es-CR"/>
+                <w14:ligatures w14:val="none"/>
+              </w:rPr>
+              <w:t> </w:t>
+            </w:r>
+          </w:p>
+        </w:tc>
+        <w:tc>
+          <w:tcPr>
+            <w:tcW w:w="2060" w:type="dxa"/>
+            <w:tcBorders>
+              <w:top w:val="nil"/>
+              <w:left w:val="nil"/>
+              <w:bottom w:val="single" w:sz="4" w:space="0" w:color="auto"/>
+              <w:right w:val="single" w:sz="8" w:space="0" w:color="auto"/>
+            </w:tcBorders>
+            <w:noWrap/>
+            <w:vAlign w:val="bottom"/>
+            <w:hideMark/>
+          </w:tcPr>
+          <w:p>
+            <w:pPr>
+              <w:spacing w:after="0" w:line="240" w:lineRule="auto"/>
+              <w:rPr>
+                <w:rFonts w:ascii="Calibri" w:eastAsia="Times New Roman" w:hAnsi="Calibri" w:cs="Calibri"/>
+                <w:color w:val="000000"/>
+                <w:kern w:val="0"/>
+                <w:sz w:val="22"/>
+                <w:szCs w:val="22"/>
+                <w:lang w:eastAsia="es-CR"/>
+                <w14:ligatures w14:val="none"/>
+              </w:rPr>
+            </w:pPr>
+            <w:r>
+              <w:rPr>
+                <w:rFonts w:ascii="Calibri" w:eastAsia="Times New Roman" w:hAnsi="Calibri" w:cs="Calibri"/>
+                <w:color w:val="000000"/>
+                <w:kern w:val="0"/>
+                <w:sz w:val="22"/>
+                <w:szCs w:val="22"/>
+                <w:lang w:eastAsia="es-CR"/>
+                <w14:ligatures w14:val="none"/>
+              </w:rPr>
+              <w:t> </w:t>
+            </w:r>
+          </w:p>
+        </w:tc>
+      </w:tr>
+      <w:tr>
+        <w:trPr>
+          <w:trHeight w:val="290"/>
+        </w:trPr>
+        <w:tc>
+          <w:tcPr>
+            <w:tcW w:w="1360" w:type="dxa"/>
+            <w:tcBorders>
+              <w:top w:val="nil"/>
+              <w:left w:val="single" w:sz="8" w:space="0" w:color="auto"/>
+              <w:bottom w:val="single" w:sz="4" w:space="0" w:color="auto"/>
+              <w:right w:val="single" w:sz="4" w:space="0" w:color="auto"/>
+            </w:tcBorders>
+            <w:noWrap/>
+            <w:vAlign w:val="bottom"/>
+            <w:hideMark/>
+          </w:tcPr>
+          <w:p>
+            <w:pPr>
+              <w:spacing w:after="0" w:line="240" w:lineRule="auto"/>
+              <w:rPr>
+                <w:rFonts w:ascii="Calibri" w:eastAsia="Times New Roman" w:hAnsi="Calibri" w:cs="Calibri"/>
+                <w:color w:val="000000"/>
+                <w:kern w:val="0"/>
+                <w:sz w:val="22"/>
+                <w:szCs w:val="22"/>
+                <w:lang w:eastAsia="es-CR"/>
+                <w14:ligatures w14:val="none"/>
+              </w:rPr>
+            </w:pPr>
+            <w:r>
+              <w:rPr>
+                <w:rFonts w:ascii="Calibri" w:eastAsia="Times New Roman" w:hAnsi="Calibri" w:cs="Calibri"/>
+                <w:color w:val="000000"/>
+                <w:kern w:val="0"/>
+                <w:sz w:val="22"/>
+                <w:szCs w:val="22"/>
+                <w:lang w:eastAsia="es-CR"/>
+                <w14:ligatures w14:val="none"/>
+              </w:rPr>
+              <w:t>De 5 a 10</w:t>
+            </w:r>
+          </w:p>
+        </w:tc>
+        <w:tc>
+          <w:tcPr>
+            <w:tcW w:w="1340" w:type="dxa"/>
+            <w:tcBorders>
+              <w:top w:val="nil"/>
+              <w:left w:val="nil"/>
+              <w:bottom w:val="single" w:sz="4" w:space="0" w:color="auto"/>
+              <w:right w:val="single" w:sz="4" w:space="0" w:color="auto"/>
+            </w:tcBorders>
+            <w:noWrap/>
+            <w:vAlign w:val="bottom"/>
+            <w:hideMark/>
+          </w:tcPr>
+          <w:p>
+            <w:pPr>
+              <w:spacing w:after="0" w:line="240" w:lineRule="auto"/>
+              <w:jc w:val="right"/>
+              <w:rPr>
+                <w:rFonts w:ascii="Calibri" w:eastAsia="Times New Roman" w:hAnsi="Calibri" w:cs="Calibri"/>
+                <w:color w:val="000000"/>
+                <w:kern w:val="0"/>
+                <w:sz w:val="22"/>
+                <w:szCs w:val="22"/>
+                <w:lang w:eastAsia="es-CR"/>
+                <w14:ligatures w14:val="none"/>
+              </w:rPr>
+            </w:pPr>
+            <w:r>
+              <w:rPr>
+                <w:rFonts w:ascii="Calibri" w:eastAsia="Times New Roman" w:hAnsi="Calibri" w:cs="Calibri"/>
+                <w:color w:val="000000"/>
+                <w:kern w:val="0"/>
+                <w:sz w:val="22"/>
+                <w:szCs w:val="22"/>
+                <w:lang w:eastAsia="es-CR"/>
+                <w14:ligatures w14:val="none"/>
+              </w:rPr>
+              <w:t>2</w:t>
+            </w:r>
+          </w:p>
+        </w:tc>
+        <w:tc>
+          <w:tcPr>
+            <w:tcW w:w="1360" w:type="dxa"/>
+            <w:tcBorders>
+              <w:top w:val="nil"/>
+              <w:left w:val="nil"/>
+              <w:bottom w:val="single" w:sz="4" w:space="0" w:color="auto"/>
+              <w:right w:val="single" w:sz="4" w:space="0" w:color="auto"/>
+            </w:tcBorders>
+            <w:noWrap/>
+            <w:vAlign w:val="bottom"/>
+            <w:hideMark/>
+          </w:tcPr>
+          <w:p>
+            <w:pPr>
+              <w:spacing w:after="0" w:line="240" w:lineRule="auto"/>
+              <w:rPr>
+                <w:rFonts w:ascii="Calibri" w:eastAsia="Times New Roman" w:hAnsi="Calibri" w:cs="Calibri"/>
+                <w:color w:val="000000"/>
+                <w:kern w:val="0"/>
+                <w:sz w:val="22"/>
+                <w:szCs w:val="22"/>
+                <w:lang w:eastAsia="es-CR"/>
+                <w14:ligatures w14:val="none"/>
+              </w:rPr>
+            </w:pPr>
+            <w:r>
+              <w:rPr>
+                <w:rFonts w:ascii="Calibri" w:eastAsia="Times New Roman" w:hAnsi="Calibri" w:cs="Calibri"/>
+                <w:color w:val="000000"/>
+                <w:kern w:val="0"/>
+                <w:sz w:val="22"/>
+                <w:szCs w:val="22"/>
+                <w:lang w:eastAsia="es-CR"/>
+                <w14:ligatures w14:val="none"/>
+              </w:rPr>
+              <w:t> </w:t>
+            </w:r>
+          </w:p>
+        </w:tc>
+        <w:tc>
+          <w:tcPr>
+            <w:tcW w:w="1540" w:type="dxa"/>
+            <w:tcBorders>
+              <w:top w:val="nil"/>
+              <w:left w:val="nil"/>
+              <w:bottom w:val="single" w:sz="4" w:space="0" w:color="auto"/>
+              <w:right w:val="single" w:sz="4" w:space="0" w:color="auto"/>
+            </w:tcBorders>
+            <w:noWrap/>
+            <w:vAlign w:val="bottom"/>
+            <w:hideMark/>
+          </w:tcPr>
+          <w:p>
+            <w:pPr>
+              <w:spacing w:after="0" w:line="240" w:lineRule="auto"/>
+              <w:rPr>
+                <w:rFonts w:ascii="Calibri" w:eastAsia="Times New Roman" w:hAnsi="Calibri" w:cs="Calibri"/>
+                <w:color w:val="000000"/>
+                <w:kern w:val="0"/>
+                <w:sz w:val="22"/>
+                <w:szCs w:val="22"/>
+                <w:lang w:eastAsia="es-CR"/>
+                <w14:ligatures w14:val="none"/>
+              </w:rPr>
+            </w:pPr>
+            <w:r>
+              <w:rPr>
+                <w:rFonts w:ascii="Calibri" w:eastAsia="Times New Roman" w:hAnsi="Calibri" w:cs="Calibri"/>
+                <w:color w:val="000000"/>
+                <w:kern w:val="0"/>
+                <w:sz w:val="22"/>
+                <w:szCs w:val="22"/>
+                <w:lang w:eastAsia="es-CR"/>
+                <w14:ligatures w14:val="none"/>
+              </w:rPr>
+              <w:t> </w:t>
+            </w:r>
+          </w:p>
+        </w:tc>
+        <w:tc>
+          <w:tcPr>
+            <w:tcW w:w="1520" w:type="dxa"/>
+            <w:tcBorders>
+              <w:top w:val="nil"/>
+              <w:left w:val="nil"/>
+              <w:bottom w:val="single" w:sz="4" w:space="0" w:color="auto"/>
+              <w:right w:val="single" w:sz="4" w:space="0" w:color="auto"/>
+            </w:tcBorders>
+            <w:noWrap/>
+            <w:vAlign w:val="bottom"/>
+            <w:hideMark/>
+          </w:tcPr>
+          <w:p>
+            <w:pPr>
+              <w:spacing w:after="0" w:line="240" w:lineRule="auto"/>
+              <w:rPr>
+                <w:rFonts w:ascii="Calibri" w:eastAsia="Times New Roman" w:hAnsi="Calibri" w:cs="Calibri"/>
+                <w:color w:val="000000"/>
+                <w:kern w:val="0"/>
+                <w:sz w:val="22"/>
+                <w:szCs w:val="22"/>
+                <w:lang w:eastAsia="es-CR"/>
+                <w14:ligatures w14:val="none"/>
+              </w:rPr>
+            </w:pPr>
+            <w:r>
+              <w:rPr>
+                <w:rFonts w:ascii="Calibri" w:eastAsia="Times New Roman" w:hAnsi="Calibri" w:cs="Calibri"/>
+                <w:color w:val="000000"/>
+                <w:kern w:val="0"/>
+                <w:sz w:val="22"/>
+                <w:szCs w:val="22"/>
+                <w:lang w:eastAsia="es-CR"/>
+                <w14:ligatures w14:val="none"/>
+              </w:rPr>
+              <w:t> </w:t>
+            </w:r>
+          </w:p>
+        </w:tc>
+        <w:tc>
+          <w:tcPr>
+            <w:tcW w:w="1660" w:type="dxa"/>
+            <w:tcBorders>
+              <w:top w:val="nil"/>
+              <w:left w:val="nil"/>
+              <w:bottom w:val="single" w:sz="4" w:space="0" w:color="auto"/>
+              <w:right w:val="single" w:sz="4" w:space="0" w:color="auto"/>
+            </w:tcBorders>
+            <w:noWrap/>
+            <w:vAlign w:val="bottom"/>
+            <w:hideMark/>
+          </w:tcPr>
+          <w:p>
+            <w:pPr>
+              <w:spacing w:after="0" w:line="240" w:lineRule="auto"/>
+              <w:rPr>
+                <w:rFonts w:ascii="Calibri" w:eastAsia="Times New Roman" w:hAnsi="Calibri" w:cs="Calibri"/>
+                <w:color w:val="000000"/>
+                <w:kern w:val="0"/>
+                <w:sz w:val="22"/>
+                <w:szCs w:val="22"/>
+                <w:lang w:eastAsia="es-CR"/>
+                <w14:ligatures w14:val="none"/>
+              </w:rPr>
+            </w:pPr>
+            <w:r>
+              <w:rPr>
+                <w:rFonts w:ascii="Calibri" w:eastAsia="Times New Roman" w:hAnsi="Calibri" w:cs="Calibri"/>
+                <w:color w:val="000000"/>
+                <w:kern w:val="0"/>
+                <w:sz w:val="22"/>
+                <w:szCs w:val="22"/>
+                <w:lang w:eastAsia="es-CR"/>
+                <w14:ligatures w14:val="none"/>
+              </w:rPr>
+              <w:t> </w:t>
+            </w:r>
+          </w:p>
+        </w:tc>
+        <w:tc>
+          <w:tcPr>
+            <w:tcW w:w="2060" w:type="dxa"/>
+            <w:tcBorders>
+              <w:top w:val="nil"/>
+              <w:left w:val="nil"/>
+              <w:bottom w:val="single" w:sz="4" w:space="0" w:color="auto"/>
+              <w:right w:val="single" w:sz="8" w:space="0" w:color="auto"/>
+            </w:tcBorders>
+            <w:noWrap/>
+            <w:vAlign w:val="bottom"/>
+            <w:hideMark/>
+          </w:tcPr>
+          <w:p>
+            <w:pPr>
+              <w:spacing w:after="0" w:line="240" w:lineRule="auto"/>
+              <w:rPr>
+                <w:rFonts w:ascii="Calibri" w:eastAsia="Times New Roman" w:hAnsi="Calibri" w:cs="Calibri"/>
+                <w:color w:val="000000"/>
+                <w:kern w:val="0"/>
+                <w:sz w:val="22"/>
+                <w:szCs w:val="22"/>
+                <w:lang w:eastAsia="es-CR"/>
+                <w14:ligatures w14:val="none"/>
+              </w:rPr>
+            </w:pPr>
+            <w:r>
+              <w:rPr>
+                <w:rFonts w:ascii="Calibri" w:eastAsia="Times New Roman" w:hAnsi="Calibri" w:cs="Calibri"/>
+                <w:color w:val="000000"/>
+                <w:kern w:val="0"/>
+                <w:sz w:val="22"/>
+                <w:szCs w:val="22"/>
+                <w:lang w:eastAsia="es-CR"/>
+                <w14:ligatures w14:val="none"/>
+              </w:rPr>
+              <w:t> </w:t>
+            </w:r>
+          </w:p>
+        </w:tc>
+      </w:tr>
+      <w:tr>
+        <w:trPr>
+          <w:trHeight w:val="290"/>
+        </w:trPr>
+        <w:tc>
+          <w:tcPr>
+            <w:tcW w:w="1360" w:type="dxa"/>
+            <w:tcBorders>
+              <w:top w:val="nil"/>
+              <w:left w:val="single" w:sz="8" w:space="0" w:color="auto"/>
+              <w:bottom w:val="single" w:sz="4" w:space="0" w:color="auto"/>
+              <w:right w:val="single" w:sz="4" w:space="0" w:color="auto"/>
+            </w:tcBorders>
+            <w:noWrap/>
+            <w:vAlign w:val="bottom"/>
+            <w:hideMark/>
+          </w:tcPr>
+          <w:p>
+            <w:pPr>
+              <w:spacing w:after="0" w:line="240" w:lineRule="auto"/>
+              <w:rPr>
+                <w:rFonts w:ascii="Calibri" w:eastAsia="Times New Roman" w:hAnsi="Calibri" w:cs="Calibri"/>
+                <w:color w:val="000000"/>
+                <w:kern w:val="0"/>
+                <w:sz w:val="22"/>
+                <w:szCs w:val="22"/>
+                <w:lang w:eastAsia="es-CR"/>
+                <w14:ligatures w14:val="none"/>
+              </w:rPr>
+            </w:pPr>
+            <w:r>
+              <w:rPr>
+                <w:rFonts w:ascii="Calibri" w:eastAsia="Times New Roman" w:hAnsi="Calibri" w:cs="Calibri"/>
+                <w:color w:val="000000"/>
+                <w:kern w:val="0"/>
+                <w:sz w:val="22"/>
+                <w:szCs w:val="22"/>
+                <w:lang w:eastAsia="es-CR"/>
+                <w14:ligatures w14:val="none"/>
+              </w:rPr>
+              <w:t>De 5 a 30</w:t>
+            </w:r>
+          </w:p>
+        </w:tc>
+        <w:tc>
+          <w:tcPr>
+            <w:tcW w:w="1340" w:type="dxa"/>
+            <w:tcBorders>
+              <w:top w:val="nil"/>
+              <w:left w:val="nil"/>
+              <w:bottom w:val="single" w:sz="4" w:space="0" w:color="auto"/>
+              <w:right w:val="single" w:sz="4" w:space="0" w:color="auto"/>
+            </w:tcBorders>
+            <w:noWrap/>
+            <w:vAlign w:val="bottom"/>
+            <w:hideMark/>
+          </w:tcPr>
+          <w:p>
+            <w:pPr>
+              <w:spacing w:after="0" w:line="240" w:lineRule="auto"/>
+              <w:jc w:val="right"/>
+              <w:rPr>
+                <w:rFonts w:ascii="Calibri" w:eastAsia="Times New Roman" w:hAnsi="Calibri" w:cs="Calibri"/>
+                <w:color w:val="000000"/>
+                <w:kern w:val="0"/>
+                <w:sz w:val="22"/>
+                <w:szCs w:val="22"/>
+                <w:lang w:eastAsia="es-CR"/>
+                <w14:ligatures w14:val="none"/>
+              </w:rPr>
+            </w:pPr>
+            <w:r>
+              <w:rPr>
+                <w:rFonts w:ascii="Calibri" w:eastAsia="Times New Roman" w:hAnsi="Calibri" w:cs="Calibri"/>
+                <w:color w:val="000000"/>
+                <w:kern w:val="0"/>
+                <w:sz w:val="22"/>
+                <w:szCs w:val="22"/>
+                <w:lang w:eastAsia="es-CR"/>
+                <w14:ligatures w14:val="none"/>
+              </w:rPr>
+              <w:t>6</w:t>
+            </w:r>
+          </w:p>
+        </w:tc>
+        <w:tc>
+          <w:tcPr>
+            <w:tcW w:w="1360" w:type="dxa"/>
+            <w:tcBorders>
+              <w:top w:val="nil"/>
+              <w:left w:val="nil"/>
+              <w:bottom w:val="single" w:sz="4" w:space="0" w:color="auto"/>
+              <w:right w:val="single" w:sz="4" w:space="0" w:color="auto"/>
+            </w:tcBorders>
+            <w:noWrap/>
+            <w:vAlign w:val="bottom"/>
+            <w:hideMark/>
+          </w:tcPr>
+          <w:p>
+            <w:pPr>
+              <w:spacing w:after="0" w:line="240" w:lineRule="auto"/>
+              <w:rPr>
+                <w:rFonts w:ascii="Calibri" w:eastAsia="Times New Roman" w:hAnsi="Calibri" w:cs="Calibri"/>
+                <w:color w:val="000000"/>
+                <w:kern w:val="0"/>
+                <w:sz w:val="22"/>
+                <w:szCs w:val="22"/>
+                <w:lang w:eastAsia="es-CR"/>
+                <w14:ligatures w14:val="none"/>
+              </w:rPr>
+            </w:pPr>
+            <w:r>
+              <w:rPr>
+                <w:rFonts w:ascii="Calibri" w:eastAsia="Times New Roman" w:hAnsi="Calibri" w:cs="Calibri"/>
+                <w:color w:val="000000"/>
+                <w:kern w:val="0"/>
+                <w:sz w:val="22"/>
+                <w:szCs w:val="22"/>
+                <w:lang w:eastAsia="es-CR"/>
+                <w14:ligatures w14:val="none"/>
+              </w:rPr>
+              <w:t> </w:t>
+            </w:r>
+          </w:p>
+        </w:tc>
+        <w:tc>
+          <w:tcPr>
+            <w:tcW w:w="1540" w:type="dxa"/>
+            <w:tcBorders>
+              <w:top w:val="nil"/>
+              <w:left w:val="nil"/>
+              <w:bottom w:val="single" w:sz="4" w:space="0" w:color="auto"/>
+              <w:right w:val="single" w:sz="4" w:space="0" w:color="auto"/>
+            </w:tcBorders>
+            <w:noWrap/>
+            <w:vAlign w:val="bottom"/>
+            <w:hideMark/>
+          </w:tcPr>
+          <w:p>
+            <w:pPr>
+              <w:spacing w:after="0" w:line="240" w:lineRule="auto"/>
+              <w:rPr>
+                <w:rFonts w:ascii="Calibri" w:eastAsia="Times New Roman" w:hAnsi="Calibri" w:cs="Calibri"/>
+                <w:color w:val="000000"/>
+                <w:kern w:val="0"/>
+                <w:sz w:val="22"/>
+                <w:szCs w:val="22"/>
+                <w:lang w:eastAsia="es-CR"/>
+                <w14:ligatures w14:val="none"/>
+              </w:rPr>
+            </w:pPr>
+            <w:r>
+              <w:rPr>
+                <w:rFonts w:ascii="Calibri" w:eastAsia="Times New Roman" w:hAnsi="Calibri" w:cs="Calibri"/>
+                <w:color w:val="000000"/>
+                <w:kern w:val="0"/>
+                <w:sz w:val="22"/>
+                <w:szCs w:val="22"/>
+                <w:lang w:eastAsia="es-CR"/>
+                <w14:ligatures w14:val="none"/>
+              </w:rPr>
+              <w:t> </w:t>
+            </w:r>
+          </w:p>
+        </w:tc>
+        <w:tc>
+          <w:tcPr>
+            <w:tcW w:w="1520" w:type="dxa"/>
+            <w:tcBorders>
+              <w:top w:val="nil"/>
+              <w:left w:val="nil"/>
+              <w:bottom w:val="single" w:sz="4" w:space="0" w:color="auto"/>
+              <w:right w:val="single" w:sz="4" w:space="0" w:color="auto"/>
+            </w:tcBorders>
+            <w:noWrap/>
+            <w:vAlign w:val="bottom"/>
+            <w:hideMark/>
+          </w:tcPr>
+          <w:p>
+            <w:pPr>
+              <w:spacing w:after="0" w:line="240" w:lineRule="auto"/>
+              <w:rPr>
+                <w:rFonts w:ascii="Calibri" w:eastAsia="Times New Roman" w:hAnsi="Calibri" w:cs="Calibri"/>
+                <w:color w:val="000000"/>
+                <w:kern w:val="0"/>
+                <w:sz w:val="22"/>
+                <w:szCs w:val="22"/>
+                <w:lang w:eastAsia="es-CR"/>
+                <w14:ligatures w14:val="none"/>
+              </w:rPr>
+            </w:pPr>
+            <w:r>
+              <w:rPr>
+                <w:rFonts w:ascii="Calibri" w:eastAsia="Times New Roman" w:hAnsi="Calibri" w:cs="Calibri"/>
+                <w:color w:val="000000"/>
+                <w:kern w:val="0"/>
+                <w:sz w:val="22"/>
+                <w:szCs w:val="22"/>
+                <w:lang w:eastAsia="es-CR"/>
+                <w14:ligatures w14:val="none"/>
+              </w:rPr>
+              <w:t> </w:t>
+            </w:r>
+          </w:p>
+        </w:tc>
+        <w:tc>
+          <w:tcPr>
+            <w:tcW w:w="1660" w:type="dxa"/>
+            <w:tcBorders>
+              <w:top w:val="nil"/>
+              <w:left w:val="nil"/>
+              <w:bottom w:val="single" w:sz="4" w:space="0" w:color="auto"/>
+              <w:right w:val="single" w:sz="4" w:space="0" w:color="auto"/>
+            </w:tcBorders>
+            <w:noWrap/>
+            <w:vAlign w:val="bottom"/>
+            <w:hideMark/>
+          </w:tcPr>
+          <w:p>
+            <w:pPr>
+              <w:spacing w:after="0" w:line="240" w:lineRule="auto"/>
+              <w:rPr>
+                <w:rFonts w:ascii="Calibri" w:eastAsia="Times New Roman" w:hAnsi="Calibri" w:cs="Calibri"/>
+                <w:color w:val="000000"/>
+                <w:kern w:val="0"/>
+                <w:sz w:val="22"/>
+                <w:szCs w:val="22"/>
+                <w:lang w:eastAsia="es-CR"/>
+                <w14:ligatures w14:val="none"/>
+              </w:rPr>
+            </w:pPr>
+            <w:r>
+              <w:rPr>
+                <w:rFonts w:ascii="Calibri" w:eastAsia="Times New Roman" w:hAnsi="Calibri" w:cs="Calibri"/>
+                <w:color w:val="000000"/>
+                <w:kern w:val="0"/>
+                <w:sz w:val="22"/>
+                <w:szCs w:val="22"/>
+                <w:lang w:eastAsia="es-CR"/>
+                <w14:ligatures w14:val="none"/>
+              </w:rPr>
+              <w:t> </w:t>
+            </w:r>
+          </w:p>
+        </w:tc>
+        <w:tc>
+          <w:tcPr>
+            <w:tcW w:w="2060" w:type="dxa"/>
+            <w:tcBorders>
+              <w:top w:val="nil"/>
+              <w:left w:val="nil"/>
+              <w:bottom w:val="single" w:sz="4" w:space="0" w:color="auto"/>
+              <w:right w:val="single" w:sz="8" w:space="0" w:color="auto"/>
+            </w:tcBorders>
+            <w:noWrap/>
+            <w:vAlign w:val="bottom"/>
+            <w:hideMark/>
+          </w:tcPr>
+          <w:p>
+            <w:pPr>
+              <w:spacing w:after="0" w:line="240" w:lineRule="auto"/>
+              <w:rPr>
+                <w:rFonts w:ascii="Calibri" w:eastAsia="Times New Roman" w:hAnsi="Calibri" w:cs="Calibri"/>
+                <w:color w:val="000000"/>
+                <w:kern w:val="0"/>
+                <w:sz w:val="22"/>
+                <w:szCs w:val="22"/>
+                <w:lang w:eastAsia="es-CR"/>
+                <w14:ligatures w14:val="none"/>
+              </w:rPr>
+            </w:pPr>
+            <w:r>
+              <w:rPr>
+                <w:rFonts w:ascii="Calibri" w:eastAsia="Times New Roman" w:hAnsi="Calibri" w:cs="Calibri"/>
+                <w:color w:val="000000"/>
+                <w:kern w:val="0"/>
+                <w:sz w:val="22"/>
+                <w:szCs w:val="22"/>
+                <w:lang w:eastAsia="es-CR"/>
+                <w14:ligatures w14:val="none"/>
+              </w:rPr>
+              <w:t> </w:t>
+            </w:r>
+          </w:p>
+        </w:tc>
+      </w:tr>
+      <w:tr>
+        <w:trPr>
+          <w:trHeight w:val="290"/>
+        </w:trPr>
+        <w:tc>
+          <w:tcPr>
+            <w:tcW w:w="1360" w:type="dxa"/>
+            <w:tcBorders>
+              <w:top w:val="nil"/>
+              <w:left w:val="single" w:sz="8" w:space="0" w:color="auto"/>
+              <w:bottom w:val="single" w:sz="4" w:space="0" w:color="auto"/>
+              <w:right w:val="single" w:sz="4" w:space="0" w:color="auto"/>
+            </w:tcBorders>
+            <w:noWrap/>
+            <w:vAlign w:val="bottom"/>
+            <w:hideMark/>
+          </w:tcPr>
+          <w:p>
+            <w:pPr>
+              <w:spacing w:after="0" w:line="240" w:lineRule="auto"/>
+              <w:rPr>
+                <w:rFonts w:ascii="Calibri" w:eastAsia="Times New Roman" w:hAnsi="Calibri" w:cs="Calibri"/>
+                <w:color w:val="000000"/>
+                <w:kern w:val="0"/>
+                <w:sz w:val="22"/>
+                <w:szCs w:val="22"/>
+                <w:lang w:eastAsia="es-CR"/>
+                <w14:ligatures w14:val="none"/>
+              </w:rPr>
+            </w:pPr>
+            <w:r>
+              <w:rPr>
+                <w:rFonts w:ascii="Calibri" w:eastAsia="Times New Roman" w:hAnsi="Calibri" w:cs="Calibri"/>
+                <w:color w:val="000000"/>
+                <w:kern w:val="0"/>
+                <w:sz w:val="22"/>
+                <w:szCs w:val="22"/>
+                <w:lang w:eastAsia="es-CR"/>
+                <w14:ligatures w14:val="none"/>
+              </w:rPr>
+              <w:t>De 10 a 30</w:t>
+            </w:r>
+          </w:p>
+        </w:tc>
+        <w:tc>
+          <w:tcPr>
+            <w:tcW w:w="1340" w:type="dxa"/>
+            <w:tcBorders>
+              <w:top w:val="nil"/>
+              <w:left w:val="nil"/>
+              <w:bottom w:val="single" w:sz="4" w:space="0" w:color="auto"/>
+              <w:right w:val="single" w:sz="4" w:space="0" w:color="auto"/>
+            </w:tcBorders>
+            <w:noWrap/>
+            <w:vAlign w:val="bottom"/>
+            <w:hideMark/>
+          </w:tcPr>
+          <w:p>
+            <w:pPr>
+              <w:spacing w:after="0" w:line="240" w:lineRule="auto"/>
+              <w:jc w:val="right"/>
+              <w:rPr>
+                <w:rFonts w:ascii="Calibri" w:eastAsia="Times New Roman" w:hAnsi="Calibri" w:cs="Calibri"/>
+                <w:color w:val="000000"/>
+                <w:kern w:val="0"/>
+                <w:sz w:val="22"/>
+                <w:szCs w:val="22"/>
+                <w:lang w:eastAsia="es-CR"/>
+                <w14:ligatures w14:val="none"/>
+              </w:rPr>
+            </w:pPr>
+            <w:r>
+              <w:rPr>
+                <w:rFonts w:ascii="Calibri" w:eastAsia="Times New Roman" w:hAnsi="Calibri" w:cs="Calibri"/>
+                <w:color w:val="000000"/>
+                <w:kern w:val="0"/>
+                <w:sz w:val="22"/>
+                <w:szCs w:val="22"/>
+                <w:lang w:eastAsia="es-CR"/>
+                <w14:ligatures w14:val="none"/>
+              </w:rPr>
+              <w:t>3</w:t>
+            </w:r>
+          </w:p>
+        </w:tc>
+        <w:tc>
+          <w:tcPr>
+            <w:tcW w:w="1360" w:type="dxa"/>
+            <w:tcBorders>
+              <w:top w:val="nil"/>
+              <w:left w:val="nil"/>
+              <w:bottom w:val="single" w:sz="4" w:space="0" w:color="auto"/>
+              <w:right w:val="single" w:sz="4" w:space="0" w:color="auto"/>
+            </w:tcBorders>
+            <w:noWrap/>
+            <w:vAlign w:val="bottom"/>
+            <w:hideMark/>
+          </w:tcPr>
+          <w:p>
+            <w:pPr>
+              <w:spacing w:after="0" w:line="240" w:lineRule="auto"/>
+              <w:rPr>
+                <w:rFonts w:ascii="Calibri" w:eastAsia="Times New Roman" w:hAnsi="Calibri" w:cs="Calibri"/>
+                <w:color w:val="000000"/>
+                <w:kern w:val="0"/>
+                <w:sz w:val="22"/>
+                <w:szCs w:val="22"/>
+                <w:lang w:eastAsia="es-CR"/>
+                <w14:ligatures w14:val="none"/>
+              </w:rPr>
+            </w:pPr>
+            <w:r>
+              <w:rPr>
+                <w:rFonts w:ascii="Calibri" w:eastAsia="Times New Roman" w:hAnsi="Calibri" w:cs="Calibri"/>
+                <w:color w:val="000000"/>
+                <w:kern w:val="0"/>
+                <w:sz w:val="22"/>
+                <w:szCs w:val="22"/>
+                <w:lang w:eastAsia="es-CR"/>
+                <w14:ligatures w14:val="none"/>
+              </w:rPr>
+              <w:t> </w:t>
+            </w:r>
+          </w:p>
+        </w:tc>
+        <w:tc>
+          <w:tcPr>
+            <w:tcW w:w="1540" w:type="dxa"/>
+            <w:tcBorders>
+              <w:top w:val="nil"/>
+              <w:left w:val="nil"/>
+              <w:bottom w:val="single" w:sz="4" w:space="0" w:color="auto"/>
+              <w:right w:val="single" w:sz="4" w:space="0" w:color="auto"/>
+            </w:tcBorders>
+            <w:noWrap/>
+            <w:vAlign w:val="bottom"/>
+            <w:hideMark/>
+          </w:tcPr>
+          <w:p>
+            <w:pPr>
+              <w:spacing w:after="0" w:line="240" w:lineRule="auto"/>
+              <w:rPr>
+                <w:rFonts w:ascii="Calibri" w:eastAsia="Times New Roman" w:hAnsi="Calibri" w:cs="Calibri"/>
+                <w:color w:val="000000"/>
+                <w:kern w:val="0"/>
+                <w:sz w:val="22"/>
+                <w:szCs w:val="22"/>
+                <w:lang w:eastAsia="es-CR"/>
+                <w14:ligatures w14:val="none"/>
+              </w:rPr>
+            </w:pPr>
+            <w:r>
+              <w:rPr>
+                <w:rFonts w:ascii="Calibri" w:eastAsia="Times New Roman" w:hAnsi="Calibri" w:cs="Calibri"/>
+                <w:color w:val="000000"/>
+                <w:kern w:val="0"/>
+                <w:sz w:val="22"/>
+                <w:szCs w:val="22"/>
+                <w:lang w:eastAsia="es-CR"/>
+                <w14:ligatures w14:val="none"/>
+              </w:rPr>
+              <w:t> </w:t>
+            </w:r>
+          </w:p>
+        </w:tc>
+        <w:tc>
+          <w:tcPr>
+            <w:tcW w:w="1520" w:type="dxa"/>
+            <w:tcBorders>
+              <w:top w:val="nil"/>
+              <w:left w:val="nil"/>
+              <w:bottom w:val="single" w:sz="4" w:space="0" w:color="auto"/>
+              <w:right w:val="single" w:sz="4" w:space="0" w:color="auto"/>
+            </w:tcBorders>
+            <w:noWrap/>
+            <w:vAlign w:val="bottom"/>
+            <w:hideMark/>
+          </w:tcPr>
+          <w:p>
+            <w:pPr>
+              <w:spacing w:after="0" w:line="240" w:lineRule="auto"/>
+              <w:rPr>
+                <w:rFonts w:ascii="Calibri" w:eastAsia="Times New Roman" w:hAnsi="Calibri" w:cs="Calibri"/>
+                <w:color w:val="000000"/>
+                <w:kern w:val="0"/>
+                <w:sz w:val="22"/>
+                <w:szCs w:val="22"/>
+                <w:lang w:eastAsia="es-CR"/>
+                <w14:ligatures w14:val="none"/>
+              </w:rPr>
+            </w:pPr>
+            <w:r>
+              <w:rPr>
+                <w:rFonts w:ascii="Calibri" w:eastAsia="Times New Roman" w:hAnsi="Calibri" w:cs="Calibri"/>
+                <w:color w:val="000000"/>
+                <w:kern w:val="0"/>
+                <w:sz w:val="22"/>
+                <w:szCs w:val="22"/>
+                <w:lang w:eastAsia="es-CR"/>
+                <w14:ligatures w14:val="none"/>
+              </w:rPr>
+              <w:t> </w:t>
+            </w:r>
+          </w:p>
+        </w:tc>
+        <w:tc>
+          <w:tcPr>
+            <w:tcW w:w="1660" w:type="dxa"/>
+            <w:tcBorders>
+              <w:top w:val="nil"/>
+              <w:left w:val="nil"/>
+              <w:bottom w:val="single" w:sz="4" w:space="0" w:color="auto"/>
+              <w:right w:val="single" w:sz="4" w:space="0" w:color="auto"/>
+            </w:tcBorders>
+            <w:noWrap/>
+            <w:vAlign w:val="bottom"/>
+            <w:hideMark/>
+          </w:tcPr>
+          <w:p>
+            <w:pPr>
+              <w:spacing w:after="0" w:line="240" w:lineRule="auto"/>
+              <w:rPr>
+                <w:rFonts w:ascii="Calibri" w:eastAsia="Times New Roman" w:hAnsi="Calibri" w:cs="Calibri"/>
+                <w:color w:val="000000"/>
+                <w:kern w:val="0"/>
+                <w:sz w:val="22"/>
+                <w:szCs w:val="22"/>
+                <w:lang w:eastAsia="es-CR"/>
+                <w14:ligatures w14:val="none"/>
+              </w:rPr>
+            </w:pPr>
+            <w:r>
+              <w:rPr>
+                <w:rFonts w:ascii="Calibri" w:eastAsia="Times New Roman" w:hAnsi="Calibri" w:cs="Calibri"/>
+                <w:color w:val="000000"/>
+                <w:kern w:val="0"/>
+                <w:sz w:val="22"/>
+                <w:szCs w:val="22"/>
+                <w:lang w:eastAsia="es-CR"/>
+                <w14:ligatures w14:val="none"/>
+              </w:rPr>
+              <w:t> </w:t>
+            </w:r>
+          </w:p>
+        </w:tc>
+        <w:tc>
+          <w:tcPr>
+            <w:tcW w:w="2060" w:type="dxa"/>
+            <w:tcBorders>
+              <w:top w:val="nil"/>
+              <w:left w:val="nil"/>
+              <w:bottom w:val="single" w:sz="4" w:space="0" w:color="auto"/>
+              <w:right w:val="single" w:sz="8" w:space="0" w:color="auto"/>
+            </w:tcBorders>
+            <w:noWrap/>
+            <w:vAlign w:val="bottom"/>
+            <w:hideMark/>
+          </w:tcPr>
+          <w:p>
+            <w:pPr>
+              <w:spacing w:after="0" w:line="240" w:lineRule="auto"/>
+              <w:rPr>
+                <w:rFonts w:ascii="Calibri" w:eastAsia="Times New Roman" w:hAnsi="Calibri" w:cs="Calibri"/>
+                <w:color w:val="000000"/>
+                <w:kern w:val="0"/>
+                <w:sz w:val="22"/>
+                <w:szCs w:val="22"/>
+                <w:lang w:eastAsia="es-CR"/>
+                <w14:ligatures w14:val="none"/>
+              </w:rPr>
+            </w:pPr>
+            <w:r>
+              <w:rPr>
+                <w:rFonts w:ascii="Calibri" w:eastAsia="Times New Roman" w:hAnsi="Calibri" w:cs="Calibri"/>
+                <w:color w:val="000000"/>
+                <w:kern w:val="0"/>
+                <w:sz w:val="22"/>
+                <w:szCs w:val="22"/>
+                <w:lang w:eastAsia="es-CR"/>
+                <w14:ligatures w14:val="none"/>
+              </w:rPr>
+              <w:t> </w:t>
+            </w:r>
+          </w:p>
+        </w:tc>
+      </w:tr>
+      <w:tr>
+        <w:trPr>
+          <w:trHeight w:val="290"/>
+        </w:trPr>
+        <w:tc>
+          <w:tcPr>
+            <w:tcW w:w="1360" w:type="dxa"/>
+            <w:tcBorders>
+              <w:top w:val="nil"/>
+              <w:left w:val="single" w:sz="8" w:space="0" w:color="auto"/>
+              <w:bottom w:val="single" w:sz="4" w:space="0" w:color="auto"/>
+              <w:right w:val="single" w:sz="4" w:space="0" w:color="auto"/>
+            </w:tcBorders>
+            <w:noWrap/>
+            <w:vAlign w:val="bottom"/>
+            <w:hideMark/>
+          </w:tcPr>
+          <w:p>
+            <w:pPr>
+              <w:spacing w:after="0" w:line="240" w:lineRule="auto"/>
+              <w:rPr>
+                <w:rFonts w:ascii="Calibri" w:eastAsia="Times New Roman" w:hAnsi="Calibri" w:cs="Calibri"/>
+                <w:color w:val="000000"/>
+                <w:kern w:val="0"/>
+                <w:sz w:val="22"/>
+                <w:szCs w:val="22"/>
+                <w:lang w:eastAsia="es-CR"/>
+                <w14:ligatures w14:val="none"/>
+              </w:rPr>
+            </w:pPr>
+            <w:r>
+              <w:rPr>
+                <w:rFonts w:ascii="Calibri" w:eastAsia="Times New Roman" w:hAnsi="Calibri" w:cs="Calibri"/>
+                <w:color w:val="000000"/>
+                <w:kern w:val="0"/>
+                <w:sz w:val="22"/>
+                <w:szCs w:val="22"/>
+                <w:lang w:eastAsia="es-CR"/>
+                <w14:ligatures w14:val="none"/>
+              </w:rPr>
+              <w:t>De 15 a 60</w:t>
+            </w:r>
+          </w:p>
+        </w:tc>
+        <w:tc>
+          <w:tcPr>
+            <w:tcW w:w="1340" w:type="dxa"/>
+            <w:tcBorders>
+              <w:top w:val="nil"/>
+              <w:left w:val="nil"/>
+              <w:bottom w:val="single" w:sz="4" w:space="0" w:color="auto"/>
+              <w:right w:val="single" w:sz="4" w:space="0" w:color="auto"/>
+            </w:tcBorders>
+            <w:noWrap/>
+            <w:vAlign w:val="bottom"/>
+            <w:hideMark/>
+          </w:tcPr>
+          <w:p>
+            <w:pPr>
+              <w:spacing w:after="0" w:line="240" w:lineRule="auto"/>
+              <w:jc w:val="right"/>
+              <w:rPr>
+                <w:rFonts w:ascii="Calibri" w:eastAsia="Times New Roman" w:hAnsi="Calibri" w:cs="Calibri"/>
+                <w:color w:val="000000"/>
+                <w:kern w:val="0"/>
+                <w:sz w:val="22"/>
+                <w:szCs w:val="22"/>
+                <w:lang w:eastAsia="es-CR"/>
+                <w14:ligatures w14:val="none"/>
+              </w:rPr>
+            </w:pPr>
+            <w:r>
+              <w:rPr>
+                <w:rFonts w:ascii="Calibri" w:eastAsia="Times New Roman" w:hAnsi="Calibri" w:cs="Calibri"/>
+                <w:color w:val="000000"/>
+                <w:kern w:val="0"/>
+                <w:sz w:val="22"/>
+                <w:szCs w:val="22"/>
+                <w:lang w:eastAsia="es-CR"/>
+                <w14:ligatures w14:val="none"/>
+              </w:rPr>
+              <w:t>4</w:t>
+            </w:r>
+          </w:p>
+        </w:tc>
+        <w:tc>
+          <w:tcPr>
+            <w:tcW w:w="1360" w:type="dxa"/>
+            <w:tcBorders>
+              <w:top w:val="nil"/>
+              <w:left w:val="nil"/>
+              <w:bottom w:val="single" w:sz="4" w:space="0" w:color="auto"/>
+              <w:right w:val="single" w:sz="4" w:space="0" w:color="auto"/>
+            </w:tcBorders>
+            <w:noWrap/>
+            <w:vAlign w:val="bottom"/>
+            <w:hideMark/>
+          </w:tcPr>
+          <w:p>
+            <w:pPr>
+              <w:spacing w:after="0" w:line="240" w:lineRule="auto"/>
+              <w:rPr>
+                <w:rFonts w:ascii="Calibri" w:eastAsia="Times New Roman" w:hAnsi="Calibri" w:cs="Calibri"/>
+                <w:color w:val="000000"/>
+                <w:kern w:val="0"/>
+                <w:sz w:val="22"/>
+                <w:szCs w:val="22"/>
+                <w:lang w:eastAsia="es-CR"/>
+                <w14:ligatures w14:val="none"/>
+              </w:rPr>
+            </w:pPr>
+            <w:r>
+              <w:rPr>
+                <w:rFonts w:ascii="Calibri" w:eastAsia="Times New Roman" w:hAnsi="Calibri" w:cs="Calibri"/>
+                <w:color w:val="000000"/>
+                <w:kern w:val="0"/>
+                <w:sz w:val="22"/>
+                <w:szCs w:val="22"/>
+                <w:lang w:eastAsia="es-CR"/>
+                <w14:ligatures w14:val="none"/>
+              </w:rPr>
+              <w:t> </w:t>
+            </w:r>
+          </w:p>
+        </w:tc>
+        <w:tc>
+          <w:tcPr>
+            <w:tcW w:w="1540" w:type="dxa"/>
+            <w:tcBorders>
+              <w:top w:val="nil"/>
+              <w:left w:val="nil"/>
+              <w:bottom w:val="single" w:sz="4" w:space="0" w:color="auto"/>
+              <w:right w:val="single" w:sz="4" w:space="0" w:color="auto"/>
+            </w:tcBorders>
+            <w:noWrap/>
+            <w:vAlign w:val="bottom"/>
+            <w:hideMark/>
+          </w:tcPr>
+          <w:p>
+            <w:pPr>
+              <w:spacing w:after="0" w:line="240" w:lineRule="auto"/>
+              <w:rPr>
+                <w:rFonts w:ascii="Calibri" w:eastAsia="Times New Roman" w:hAnsi="Calibri" w:cs="Calibri"/>
+                <w:color w:val="000000"/>
+                <w:kern w:val="0"/>
+                <w:sz w:val="22"/>
+                <w:szCs w:val="22"/>
+                <w:lang w:eastAsia="es-CR"/>
+                <w14:ligatures w14:val="none"/>
+              </w:rPr>
+            </w:pPr>
+            <w:r>
+              <w:rPr>
+                <w:rFonts w:ascii="Calibri" w:eastAsia="Times New Roman" w:hAnsi="Calibri" w:cs="Calibri"/>
+                <w:color w:val="000000"/>
+                <w:kern w:val="0"/>
+                <w:sz w:val="22"/>
+                <w:szCs w:val="22"/>
+                <w:lang w:eastAsia="es-CR"/>
+                <w14:ligatures w14:val="none"/>
+              </w:rPr>
+              <w:t> </w:t>
+            </w:r>
+          </w:p>
+        </w:tc>
+        <w:tc>
+          <w:tcPr>
+            <w:tcW w:w="1520" w:type="dxa"/>
+            <w:tcBorders>
+              <w:top w:val="nil"/>
+              <w:left w:val="nil"/>
+              <w:bottom w:val="single" w:sz="4" w:space="0" w:color="auto"/>
+              <w:right w:val="single" w:sz="4" w:space="0" w:color="auto"/>
+            </w:tcBorders>
+            <w:noWrap/>
+            <w:vAlign w:val="bottom"/>
+            <w:hideMark/>
+          </w:tcPr>
+          <w:p>
+            <w:pPr>
+              <w:spacing w:after="0" w:line="240" w:lineRule="auto"/>
+              <w:rPr>
+                <w:rFonts w:ascii="Calibri" w:eastAsia="Times New Roman" w:hAnsi="Calibri" w:cs="Calibri"/>
+                <w:color w:val="000000"/>
+                <w:kern w:val="0"/>
+                <w:sz w:val="22"/>
+                <w:szCs w:val="22"/>
+                <w:lang w:eastAsia="es-CR"/>
+                <w14:ligatures w14:val="none"/>
+              </w:rPr>
+            </w:pPr>
+            <w:r>
+              <w:rPr>
+                <w:rFonts w:ascii="Calibri" w:eastAsia="Times New Roman" w:hAnsi="Calibri" w:cs="Calibri"/>
+                <w:color w:val="000000"/>
+                <w:kern w:val="0"/>
+                <w:sz w:val="22"/>
+                <w:szCs w:val="22"/>
+                <w:lang w:eastAsia="es-CR"/>
+                <w14:ligatures w14:val="none"/>
+              </w:rPr>
+              <w:t> </w:t>
+            </w:r>
+          </w:p>
+        </w:tc>
+        <w:tc>
+          <w:tcPr>
+            <w:tcW w:w="1660" w:type="dxa"/>
+            <w:tcBorders>
+              <w:top w:val="nil"/>
+              <w:left w:val="nil"/>
+              <w:bottom w:val="single" w:sz="4" w:space="0" w:color="auto"/>
+              <w:right w:val="single" w:sz="4" w:space="0" w:color="auto"/>
+            </w:tcBorders>
+            <w:noWrap/>
+            <w:vAlign w:val="bottom"/>
+            <w:hideMark/>
+          </w:tcPr>
+          <w:p>
+            <w:pPr>
+              <w:spacing w:after="0" w:line="240" w:lineRule="auto"/>
+              <w:rPr>
+                <w:rFonts w:ascii="Calibri" w:eastAsia="Times New Roman" w:hAnsi="Calibri" w:cs="Calibri"/>
+                <w:color w:val="000000"/>
+                <w:kern w:val="0"/>
+                <w:sz w:val="22"/>
+                <w:szCs w:val="22"/>
+                <w:lang w:eastAsia="es-CR"/>
+                <w14:ligatures w14:val="none"/>
+              </w:rPr>
+            </w:pPr>
+            <w:r>
+              <w:rPr>
+                <w:rFonts w:ascii="Calibri" w:eastAsia="Times New Roman" w:hAnsi="Calibri" w:cs="Calibri"/>
+                <w:color w:val="000000"/>
+                <w:kern w:val="0"/>
+                <w:sz w:val="22"/>
+                <w:szCs w:val="22"/>
+                <w:lang w:eastAsia="es-CR"/>
+                <w14:ligatures w14:val="none"/>
+              </w:rPr>
+              <w:t> </w:t>
+            </w:r>
+          </w:p>
+        </w:tc>
+        <w:tc>
+          <w:tcPr>
+            <w:tcW w:w="2060" w:type="dxa"/>
+            <w:tcBorders>
+              <w:top w:val="nil"/>
+              <w:left w:val="nil"/>
+              <w:bottom w:val="single" w:sz="4" w:space="0" w:color="auto"/>
+              <w:right w:val="single" w:sz="8" w:space="0" w:color="auto"/>
+            </w:tcBorders>
+            <w:noWrap/>
+            <w:vAlign w:val="bottom"/>
+            <w:hideMark/>
+          </w:tcPr>
+          <w:p>
+            <w:pPr>
+              <w:spacing w:after="0" w:line="240" w:lineRule="auto"/>
+              <w:rPr>
+                <w:rFonts w:ascii="Calibri" w:eastAsia="Times New Roman" w:hAnsi="Calibri" w:cs="Calibri"/>
+                <w:color w:val="000000"/>
+                <w:kern w:val="0"/>
+                <w:sz w:val="22"/>
+                <w:szCs w:val="22"/>
+                <w:lang w:eastAsia="es-CR"/>
+                <w14:ligatures w14:val="none"/>
+              </w:rPr>
+            </w:pPr>
+            <w:r>
+              <w:rPr>
+                <w:rFonts w:ascii="Calibri" w:eastAsia="Times New Roman" w:hAnsi="Calibri" w:cs="Calibri"/>
+                <w:color w:val="000000"/>
+                <w:kern w:val="0"/>
+                <w:sz w:val="22"/>
+                <w:szCs w:val="22"/>
+                <w:lang w:eastAsia="es-CR"/>
+                <w14:ligatures w14:val="none"/>
+              </w:rPr>
+              <w:t> </w:t>
+            </w:r>
+          </w:p>
+        </w:tc>
+      </w:tr>
+      <w:tr>
+        <w:trPr>
+          <w:trHeight w:val="290"/>
+        </w:trPr>
+        <w:tc>
+          <w:tcPr>
+            <w:tcW w:w="1360" w:type="dxa"/>
+            <w:tcBorders>
+              <w:top w:val="nil"/>
+              <w:left w:val="single" w:sz="8" w:space="0" w:color="auto"/>
+              <w:bottom w:val="single" w:sz="4" w:space="0" w:color="auto"/>
+              <w:right w:val="single" w:sz="4" w:space="0" w:color="auto"/>
+            </w:tcBorders>
+            <w:noWrap/>
+            <w:vAlign w:val="bottom"/>
+            <w:hideMark/>
+          </w:tcPr>
+          <w:p>
+            <w:pPr>
+              <w:spacing w:after="0" w:line="240" w:lineRule="auto"/>
+              <w:rPr>
+                <w:rFonts w:ascii="Calibri" w:eastAsia="Times New Roman" w:hAnsi="Calibri" w:cs="Calibri"/>
+                <w:color w:val="000000"/>
+                <w:kern w:val="0"/>
+                <w:sz w:val="22"/>
+                <w:szCs w:val="22"/>
+                <w:lang w:eastAsia="es-CR"/>
+                <w14:ligatures w14:val="none"/>
+              </w:rPr>
+            </w:pPr>
+            <w:r>
+              <w:rPr>
+                <w:rFonts w:ascii="Calibri" w:eastAsia="Times New Roman" w:hAnsi="Calibri" w:cs="Calibri"/>
+                <w:color w:val="000000"/>
+                <w:kern w:val="0"/>
+                <w:sz w:val="22"/>
+                <w:szCs w:val="22"/>
+                <w:lang w:eastAsia="es-CR"/>
+                <w14:ligatures w14:val="none"/>
+              </w:rPr>
+              <w:t>De 60 a 100</w:t>
+            </w:r>
+          </w:p>
+        </w:tc>
+        <w:tc>
+          <w:tcPr>
+            <w:tcW w:w="1340" w:type="dxa"/>
+            <w:tcBorders>
+              <w:top w:val="nil"/>
+              <w:left w:val="nil"/>
+              <w:bottom w:val="nil"/>
+              <w:right w:val="single" w:sz="4" w:space="0" w:color="auto"/>
+            </w:tcBorders>
+            <w:noWrap/>
+            <w:vAlign w:val="bottom"/>
+            <w:hideMark/>
+          </w:tcPr>
+          <w:p>
+            <w:pPr>
+              <w:spacing w:after="0" w:line="240" w:lineRule="auto"/>
+              <w:jc w:val="right"/>
+              <w:rPr>
+                <w:rFonts w:ascii="Calibri" w:eastAsia="Times New Roman" w:hAnsi="Calibri" w:cs="Calibri"/>
+                <w:color w:val="000000"/>
+                <w:kern w:val="0"/>
+                <w:sz w:val="22"/>
+                <w:szCs w:val="22"/>
+                <w:lang w:eastAsia="es-CR"/>
+                <w14:ligatures w14:val="none"/>
+              </w:rPr>
+            </w:pPr>
+            <w:r>
+              <w:rPr>
+                <w:rFonts w:ascii="Calibri" w:eastAsia="Times New Roman" w:hAnsi="Calibri" w:cs="Calibri"/>
+                <w:color w:val="000000"/>
+                <w:kern w:val="0"/>
+                <w:sz w:val="22"/>
+                <w:szCs w:val="22"/>
+                <w:lang w:eastAsia="es-CR"/>
+                <w14:ligatures w14:val="none"/>
+              </w:rPr>
+              <w:t>2</w:t>
+            </w:r>
+          </w:p>
+        </w:tc>
+        <w:tc>
+          <w:tcPr>
+            <w:tcW w:w="1360" w:type="dxa"/>
+            <w:tcBorders>
+              <w:top w:val="nil"/>
+              <w:left w:val="nil"/>
+              <w:bottom w:val="nil"/>
+              <w:right w:val="single" w:sz="4" w:space="0" w:color="auto"/>
+            </w:tcBorders>
+            <w:noWrap/>
+            <w:vAlign w:val="bottom"/>
+            <w:hideMark/>
+          </w:tcPr>
+          <w:p>
+            <w:pPr>
+              <w:spacing w:after="0" w:line="240" w:lineRule="auto"/>
+              <w:rPr>
+                <w:rFonts w:ascii="Calibri" w:eastAsia="Times New Roman" w:hAnsi="Calibri" w:cs="Calibri"/>
+                <w:color w:val="000000"/>
+                <w:kern w:val="0"/>
+                <w:sz w:val="22"/>
+                <w:szCs w:val="22"/>
+                <w:lang w:eastAsia="es-CR"/>
+                <w14:ligatures w14:val="none"/>
+              </w:rPr>
+            </w:pPr>
+            <w:r>
+              <w:rPr>
+                <w:rFonts w:ascii="Calibri" w:eastAsia="Times New Roman" w:hAnsi="Calibri" w:cs="Calibri"/>
+                <w:color w:val="000000"/>
+                <w:kern w:val="0"/>
+                <w:sz w:val="22"/>
+                <w:szCs w:val="22"/>
+                <w:lang w:eastAsia="es-CR"/>
+                <w14:ligatures w14:val="none"/>
+              </w:rPr>
+              <w:t> </w:t>
+            </w:r>
+          </w:p>
+        </w:tc>
+        <w:tc>
+          <w:tcPr>
+            <w:tcW w:w="1540" w:type="dxa"/>
+            <w:tcBorders>
+              <w:top w:val="nil"/>
+              <w:left w:val="nil"/>
+              <w:bottom w:val="nil"/>
+              <w:right w:val="single" w:sz="4" w:space="0" w:color="auto"/>
+            </w:tcBorders>
+            <w:noWrap/>
+            <w:vAlign w:val="bottom"/>
+            <w:hideMark/>
+          </w:tcPr>
+          <w:p>
+            <w:pPr>
+              <w:spacing w:after="0" w:line="240" w:lineRule="auto"/>
+              <w:rPr>
+                <w:rFonts w:ascii="Calibri" w:eastAsia="Times New Roman" w:hAnsi="Calibri" w:cs="Calibri"/>
+                <w:color w:val="000000"/>
+                <w:kern w:val="0"/>
+                <w:sz w:val="22"/>
+                <w:szCs w:val="22"/>
+                <w:lang w:eastAsia="es-CR"/>
+                <w14:ligatures w14:val="none"/>
+              </w:rPr>
+            </w:pPr>
+            <w:r>
+              <w:rPr>
+                <w:rFonts w:ascii="Calibri" w:eastAsia="Times New Roman" w:hAnsi="Calibri" w:cs="Calibri"/>
+                <w:color w:val="000000"/>
+                <w:kern w:val="0"/>
+                <w:sz w:val="22"/>
+                <w:szCs w:val="22"/>
+                <w:lang w:eastAsia="es-CR"/>
+                <w14:ligatures w14:val="none"/>
+              </w:rPr>
+              <w:t> </w:t>
+            </w:r>
+          </w:p>
+        </w:tc>
+        <w:tc>
+          <w:tcPr>
+            <w:tcW w:w="1520" w:type="dxa"/>
+            <w:tcBorders>
+              <w:top w:val="nil"/>
+              <w:left w:val="nil"/>
+              <w:bottom w:val="nil"/>
+              <w:right w:val="single" w:sz="4" w:space="0" w:color="auto"/>
+            </w:tcBorders>
+            <w:noWrap/>
+            <w:vAlign w:val="bottom"/>
+            <w:hideMark/>
+          </w:tcPr>
+          <w:p>
+            <w:pPr>
+              <w:spacing w:after="0" w:line="240" w:lineRule="auto"/>
+              <w:rPr>
+                <w:rFonts w:ascii="Calibri" w:eastAsia="Times New Roman" w:hAnsi="Calibri" w:cs="Calibri"/>
+                <w:color w:val="000000"/>
+                <w:kern w:val="0"/>
+                <w:sz w:val="22"/>
+                <w:szCs w:val="22"/>
+                <w:lang w:eastAsia="es-CR"/>
+                <w14:ligatures w14:val="none"/>
+              </w:rPr>
+            </w:pPr>
+            <w:r>
+              <w:rPr>
+                <w:rFonts w:ascii="Calibri" w:eastAsia="Times New Roman" w:hAnsi="Calibri" w:cs="Calibri"/>
+                <w:color w:val="000000"/>
+                <w:kern w:val="0"/>
+                <w:sz w:val="22"/>
+                <w:szCs w:val="22"/>
+                <w:lang w:eastAsia="es-CR"/>
+                <w14:ligatures w14:val="none"/>
+              </w:rPr>
+              <w:t> </w:t>
+            </w:r>
+          </w:p>
+        </w:tc>
+        <w:tc>
+          <w:tcPr>
+            <w:tcW w:w="1660" w:type="dxa"/>
+            <w:tcBorders>
+              <w:top w:val="nil"/>
+              <w:left w:val="nil"/>
+              <w:bottom w:val="nil"/>
+              <w:right w:val="single" w:sz="4" w:space="0" w:color="auto"/>
+            </w:tcBorders>
+            <w:noWrap/>
+            <w:vAlign w:val="bottom"/>
+            <w:hideMark/>
+          </w:tcPr>
+          <w:p>
+            <w:pPr>
+              <w:spacing w:after="0" w:line="240" w:lineRule="auto"/>
+              <w:rPr>
+                <w:rFonts w:ascii="Calibri" w:eastAsia="Times New Roman" w:hAnsi="Calibri" w:cs="Calibri"/>
+                <w:color w:val="000000"/>
+                <w:kern w:val="0"/>
+                <w:sz w:val="22"/>
+                <w:szCs w:val="22"/>
+                <w:lang w:eastAsia="es-CR"/>
+                <w14:ligatures w14:val="none"/>
+              </w:rPr>
+            </w:pPr>
+            <w:r>
+              <w:rPr>
+                <w:rFonts w:ascii="Calibri" w:eastAsia="Times New Roman" w:hAnsi="Calibri" w:cs="Calibri"/>
+                <w:color w:val="000000"/>
+                <w:kern w:val="0"/>
+                <w:sz w:val="22"/>
+                <w:szCs w:val="22"/>
+                <w:lang w:eastAsia="es-CR"/>
+                <w14:ligatures w14:val="none"/>
+              </w:rPr>
+              <w:t> </w:t>
+            </w:r>
+          </w:p>
+        </w:tc>
+        <w:tc>
+          <w:tcPr>
+            <w:tcW w:w="2060" w:type="dxa"/>
+            <w:tcBorders>
+              <w:top w:val="nil"/>
+              <w:left w:val="nil"/>
+              <w:bottom w:val="nil"/>
+              <w:right w:val="single" w:sz="8" w:space="0" w:color="auto"/>
+            </w:tcBorders>
+            <w:noWrap/>
+            <w:vAlign w:val="bottom"/>
+            <w:hideMark/>
+          </w:tcPr>
+          <w:p>
+            <w:pPr>
+              <w:spacing w:after="0" w:line="240" w:lineRule="auto"/>
+              <w:rPr>
+                <w:rFonts w:ascii="Calibri" w:eastAsia="Times New Roman" w:hAnsi="Calibri" w:cs="Calibri"/>
+                <w:color w:val="000000"/>
+                <w:kern w:val="0"/>
+                <w:sz w:val="22"/>
+                <w:szCs w:val="22"/>
+                <w:lang w:eastAsia="es-CR"/>
+                <w14:ligatures w14:val="none"/>
+              </w:rPr>
+            </w:pPr>
+            <w:r>
+              <w:rPr>
+                <w:rFonts w:ascii="Calibri" w:eastAsia="Times New Roman" w:hAnsi="Calibri" w:cs="Calibri"/>
+                <w:color w:val="000000"/>
+                <w:kern w:val="0"/>
+                <w:sz w:val="22"/>
+                <w:szCs w:val="22"/>
+                <w:lang w:eastAsia="es-CR"/>
+                <w14:ligatures w14:val="none"/>
+              </w:rPr>
+              <w:t> </w:t>
+            </w:r>
+          </w:p>
+        </w:tc>
+      </w:tr>
+      <w:tr>
+        <w:trPr>
+          <w:trHeight w:val="300"/>
+        </w:trPr>
+        <w:tc>
+          <w:tcPr>
+            <w:tcW w:w="1360" w:type="dxa"/>
+            <w:tcBorders>
+              <w:top w:val="nil"/>
+              <w:left w:val="single" w:sz="8" w:space="0" w:color="auto"/>
+              <w:bottom w:val="single" w:sz="4" w:space="0" w:color="auto"/>
+              <w:right w:val="single" w:sz="4" w:space="0" w:color="auto"/>
+            </w:tcBorders>
+            <w:noWrap/>
+            <w:vAlign w:val="bottom"/>
+            <w:hideMark/>
+          </w:tcPr>
+          <w:p>
+            <w:pPr>
+              <w:spacing w:after="0" w:line="240" w:lineRule="auto"/>
+              <w:rPr>
+                <w:rFonts w:ascii="Calibri" w:eastAsia="Times New Roman" w:hAnsi="Calibri" w:cs="Calibri"/>
+                <w:color w:val="000000"/>
+                <w:kern w:val="0"/>
+                <w:sz w:val="22"/>
+                <w:szCs w:val="22"/>
+                <w:lang w:eastAsia="es-CR"/>
+                <w14:ligatures w14:val="none"/>
+              </w:rPr>
+            </w:pPr>
+            <w:r>
+              <w:rPr>
+                <w:rFonts w:ascii="Calibri" w:eastAsia="Times New Roman" w:hAnsi="Calibri" w:cs="Calibri"/>
+                <w:color w:val="000000"/>
+                <w:kern w:val="0"/>
+                <w:sz w:val="22"/>
+                <w:szCs w:val="22"/>
+                <w:lang w:eastAsia="es-CR"/>
+                <w14:ligatures w14:val="none"/>
+              </w:rPr>
+              <w:t>De 10 a 100</w:t>
+            </w:r>
+          </w:p>
+        </w:tc>
+        <w:tc>
+          <w:tcPr>
+            <w:tcW w:w="1340" w:type="dxa"/>
+            <w:tcBorders>
+              <w:top w:val="single" w:sz="4" w:space="0" w:color="auto"/>
+              <w:left w:val="nil"/>
+              <w:bottom w:val="single" w:sz="8" w:space="0" w:color="auto"/>
+              <w:right w:val="single" w:sz="4" w:space="0" w:color="auto"/>
+            </w:tcBorders>
+            <w:noWrap/>
+            <w:vAlign w:val="bottom"/>
+            <w:hideMark/>
+          </w:tcPr>
+          <w:p>
+            <w:pPr>
+              <w:spacing w:after="0" w:line="240" w:lineRule="auto"/>
+              <w:jc w:val="right"/>
+              <w:rPr>
+                <w:rFonts w:ascii="Calibri" w:eastAsia="Times New Roman" w:hAnsi="Calibri" w:cs="Calibri"/>
+                <w:color w:val="000000"/>
+                <w:kern w:val="0"/>
+                <w:sz w:val="22"/>
+                <w:szCs w:val="22"/>
+                <w:lang w:eastAsia="es-CR"/>
+                <w14:ligatures w14:val="none"/>
+              </w:rPr>
+            </w:pPr>
+            <w:r>
+              <w:rPr>
+                <w:rFonts w:ascii="Calibri" w:eastAsia="Times New Roman" w:hAnsi="Calibri" w:cs="Calibri"/>
+                <w:color w:val="000000"/>
+                <w:kern w:val="0"/>
+                <w:sz w:val="22"/>
+                <w:szCs w:val="22"/>
+                <w:lang w:eastAsia="es-CR"/>
+                <w14:ligatures w14:val="none"/>
+              </w:rPr>
+              <w:t>10</w:t>
+            </w:r>
+          </w:p>
+        </w:tc>
+        <w:tc>
+          <w:tcPr>
+            <w:tcW w:w="1360" w:type="dxa"/>
+            <w:tcBorders>
+              <w:top w:val="single" w:sz="4" w:space="0" w:color="auto"/>
+              <w:left w:val="nil"/>
+              <w:bottom w:val="single" w:sz="8" w:space="0" w:color="auto"/>
+              <w:right w:val="single" w:sz="4" w:space="0" w:color="auto"/>
+            </w:tcBorders>
+            <w:noWrap/>
+            <w:vAlign w:val="bottom"/>
+            <w:hideMark/>
+          </w:tcPr>
+          <w:p>
+            <w:pPr>
+              <w:spacing w:after="0" w:line="240" w:lineRule="auto"/>
+              <w:rPr>
+                <w:rFonts w:ascii="Calibri" w:eastAsia="Times New Roman" w:hAnsi="Calibri" w:cs="Calibri"/>
+                <w:color w:val="000000"/>
+                <w:kern w:val="0"/>
+                <w:sz w:val="22"/>
+                <w:szCs w:val="22"/>
+                <w:lang w:eastAsia="es-CR"/>
+                <w14:ligatures w14:val="none"/>
+              </w:rPr>
+            </w:pPr>
+            <w:r>
+              <w:rPr>
+                <w:rFonts w:ascii="Calibri" w:eastAsia="Times New Roman" w:hAnsi="Calibri" w:cs="Calibri"/>
+                <w:color w:val="000000"/>
+                <w:kern w:val="0"/>
+                <w:sz w:val="22"/>
+                <w:szCs w:val="22"/>
+                <w:lang w:eastAsia="es-CR"/>
+                <w14:ligatures w14:val="none"/>
+              </w:rPr>
+              <w:t> </w:t>
+            </w:r>
+          </w:p>
+        </w:tc>
+        <w:tc>
+          <w:tcPr>
+            <w:tcW w:w="1540" w:type="dxa"/>
+            <w:tcBorders>
+              <w:top w:val="single" w:sz="4" w:space="0" w:color="auto"/>
+              <w:left w:val="nil"/>
+              <w:bottom w:val="single" w:sz="8" w:space="0" w:color="auto"/>
+              <w:right w:val="single" w:sz="4" w:space="0" w:color="auto"/>
+            </w:tcBorders>
+            <w:noWrap/>
+            <w:vAlign w:val="bottom"/>
+            <w:hideMark/>
+          </w:tcPr>
+          <w:p>
+            <w:pPr>
+              <w:spacing w:after="0" w:line="240" w:lineRule="auto"/>
+              <w:rPr>
+                <w:rFonts w:ascii="Calibri" w:eastAsia="Times New Roman" w:hAnsi="Calibri" w:cs="Calibri"/>
+                <w:color w:val="000000"/>
+                <w:kern w:val="0"/>
+                <w:sz w:val="22"/>
+                <w:szCs w:val="22"/>
+                <w:lang w:eastAsia="es-CR"/>
+                <w14:ligatures w14:val="none"/>
+              </w:rPr>
+            </w:pPr>
+            <w:r>
+              <w:rPr>
+                <w:rFonts w:ascii="Calibri" w:eastAsia="Times New Roman" w:hAnsi="Calibri" w:cs="Calibri"/>
+                <w:color w:val="000000"/>
+                <w:kern w:val="0"/>
+                <w:sz w:val="22"/>
+                <w:szCs w:val="22"/>
+                <w:lang w:eastAsia="es-CR"/>
+                <w14:ligatures w14:val="none"/>
+              </w:rPr>
+              <w:t> </w:t>
+            </w:r>
+          </w:p>
+        </w:tc>
+        <w:tc>
+          <w:tcPr>
+            <w:tcW w:w="1520" w:type="dxa"/>
+            <w:tcBorders>
+              <w:top w:val="single" w:sz="4" w:space="0" w:color="auto"/>
+              <w:left w:val="nil"/>
+              <w:bottom w:val="single" w:sz="8" w:space="0" w:color="auto"/>
+              <w:right w:val="single" w:sz="4" w:space="0" w:color="auto"/>
+            </w:tcBorders>
+            <w:noWrap/>
+            <w:vAlign w:val="bottom"/>
+            <w:hideMark/>
+          </w:tcPr>
+          <w:p>
+            <w:pPr>
+              <w:spacing w:after="0" w:line="240" w:lineRule="auto"/>
+              <w:rPr>
+                <w:rFonts w:ascii="Calibri" w:eastAsia="Times New Roman" w:hAnsi="Calibri" w:cs="Calibri"/>
+                <w:color w:val="000000"/>
+                <w:kern w:val="0"/>
+                <w:sz w:val="22"/>
+                <w:szCs w:val="22"/>
+                <w:lang w:eastAsia="es-CR"/>
+                <w14:ligatures w14:val="none"/>
+              </w:rPr>
+            </w:pPr>
+            <w:r>
+              <w:rPr>
+                <w:rFonts w:ascii="Calibri" w:eastAsia="Times New Roman" w:hAnsi="Calibri" w:cs="Calibri"/>
+                <w:color w:val="000000"/>
+                <w:kern w:val="0"/>
+                <w:sz w:val="22"/>
+                <w:szCs w:val="22"/>
+                <w:lang w:eastAsia="es-CR"/>
+                <w14:ligatures w14:val="none"/>
+              </w:rPr>
+              <w:t> </w:t>
+            </w:r>
+          </w:p>
+        </w:tc>
+        <w:tc>
+          <w:tcPr>
+            <w:tcW w:w="1660" w:type="dxa"/>
+            <w:tcBorders>
+              <w:top w:val="single" w:sz="4" w:space="0" w:color="auto"/>
+              <w:left w:val="nil"/>
+              <w:bottom w:val="single" w:sz="8" w:space="0" w:color="auto"/>
+              <w:right w:val="single" w:sz="4" w:space="0" w:color="auto"/>
+            </w:tcBorders>
+            <w:noWrap/>
+            <w:vAlign w:val="bottom"/>
+            <w:hideMark/>
+          </w:tcPr>
+          <w:p>
+            <w:pPr>
+              <w:spacing w:after="0" w:line="240" w:lineRule="auto"/>
+              <w:rPr>
+                <w:rFonts w:ascii="Calibri" w:eastAsia="Times New Roman" w:hAnsi="Calibri" w:cs="Calibri"/>
+                <w:color w:val="000000"/>
+                <w:kern w:val="0"/>
+                <w:sz w:val="22"/>
+                <w:szCs w:val="22"/>
+                <w:lang w:eastAsia="es-CR"/>
+                <w14:ligatures w14:val="none"/>
+              </w:rPr>
+            </w:pPr>
+            <w:r>
+              <w:rPr>
+                <w:rFonts w:ascii="Calibri" w:eastAsia="Times New Roman" w:hAnsi="Calibri" w:cs="Calibri"/>
+                <w:color w:val="000000"/>
+                <w:kern w:val="0"/>
+                <w:sz w:val="22"/>
+                <w:szCs w:val="22"/>
+                <w:lang w:eastAsia="es-CR"/>
+                <w14:ligatures w14:val="none"/>
+              </w:rPr>
+              <w:t> </w:t>
+            </w:r>
+          </w:p>
+        </w:tc>
+        <w:tc>
+          <w:tcPr>
+            <w:tcW w:w="2060" w:type="dxa"/>
+            <w:tcBorders>
+              <w:top w:val="single" w:sz="4" w:space="0" w:color="auto"/>
+              <w:left w:val="nil"/>
+              <w:bottom w:val="single" w:sz="8" w:space="0" w:color="auto"/>
+              <w:right w:val="single" w:sz="8" w:space="0" w:color="auto"/>
+            </w:tcBorders>
+            <w:noWrap/>
+            <w:vAlign w:val="bottom"/>
+            <w:hideMark/>
+          </w:tcPr>
+          <w:p>
+            <w:pPr>
+              <w:spacing w:after="0" w:line="240" w:lineRule="auto"/>
+              <w:rPr>
+                <w:rFonts w:ascii="Calibri" w:eastAsia="Times New Roman" w:hAnsi="Calibri" w:cs="Calibri"/>
+                <w:color w:val="000000"/>
+                <w:kern w:val="0"/>
+                <w:sz w:val="22"/>
+                <w:szCs w:val="22"/>
+                <w:lang w:eastAsia="es-CR"/>
+                <w14:ligatures w14:val="none"/>
+              </w:rPr>
+            </w:pPr>
+            <w:r>
+              <w:rPr>
+                <w:rFonts w:ascii="Calibri" w:eastAsia="Times New Roman" w:hAnsi="Calibri" w:cs="Calibri"/>
+                <w:color w:val="000000"/>
+                <w:kern w:val="0"/>
+                <w:sz w:val="22"/>
+                <w:szCs w:val="22"/>
+                <w:lang w:eastAsia="es-CR"/>
+                <w14:ligatures w14:val="none"/>
+              </w:rPr>
+              <w:t> </w:t>
+            </w:r>
+          </w:p>
+        </w:tc>
+      </w:tr>
+    </w:tbl>
+    <w:p>
+      <w:pPr>
+        <w:spacing w:line="480" w:lineRule="auto"/>
+        <w:jc w:val="both"/>
+        <w:rPr>
+          <w:rFonts w:ascii="Times New Roman" w:hAnsi="Times New Roman" w:cs="Times New Roman"/>
+        </w:rPr>
+      </w:pPr>
+      <w:r>
+        <w:rPr>
+          <w:rFonts w:ascii="Times New Roman" w:hAnsi="Times New Roman" w:cs="Times New Roman"/>
+        </w:rPr>
+        <w:t>Nombre del algoritmo #1: Fuerza bruta con la combinación de 0…</w:t>
+      </w:r>
+      <w:r>
+        <w:rPr>
+          <w:rFonts w:ascii="Times New Roman" w:hAnsi="Times New Roman" w:cs="Times New Roman"/>
+        </w:rPr>
+        <w:t>15</w:t>
       </w:r>
     </w:p>
     <w:p>
@@ -9196,7 +11524,6 @@
                 <w:lang w:eastAsia="es-CR"/>
                 <w14:ligatures w14:val="none"/>
               </w:rPr>
-              <w:lastRenderedPageBreak/>
               <w:t xml:space="preserve">Código fuente </w:t>
             </w:r>
           </w:p>
@@ -9308,10 +11635,12 @@
                 <w:lang w:val="en-US" w:eastAsia="es-CR"/>
                 <w14:ligatures w14:val="none"/>
               </w:rPr>
-              <w:t xml:space="preserve">private boolean </w:t>
-            </w:r>
-            <w:proofErr w:type="gramStart"/>
-            <w:r>
+              <w:t>private boolean backtracking(int pos) {</w:t>
+            </w:r>
+          </w:p>
+          <w:p>
+            <w:pPr>
+              <w:spacing w:after="0" w:line="240" w:lineRule="auto"/>
               <w:rPr>
                 <w:rFonts w:ascii="Calibri" w:eastAsia="Times New Roman" w:hAnsi="Calibri" w:cs="Calibri"/>
                 <w:color w:val="000000"/>
@@ -9321,9 +11650,21 @@
                 <w:lang w:val="en-US" w:eastAsia="es-CR"/>
                 <w14:ligatures w14:val="none"/>
               </w:rPr>
-              <w:t>backtracking(</w:t>
-            </w:r>
-            <w:proofErr w:type="gramEnd"/>
+            </w:pPr>
+          </w:p>
+          <w:p>
+            <w:pPr>
+              <w:spacing w:after="0" w:line="240" w:lineRule="auto"/>
+              <w:rPr>
+                <w:rFonts w:ascii="Calibri" w:eastAsia="Times New Roman" w:hAnsi="Calibri" w:cs="Calibri"/>
+                <w:color w:val="000000"/>
+                <w:kern w:val="0"/>
+                <w:sz w:val="22"/>
+                <w:szCs w:val="22"/>
+                <w:lang w:eastAsia="es-CR"/>
+                <w14:ligatures w14:val="none"/>
+              </w:rPr>
+            </w:pPr>
             <w:r>
               <w:rPr>
                 <w:rFonts w:ascii="Calibri" w:eastAsia="Times New Roman" w:hAnsi="Calibri" w:cs="Calibri"/>
@@ -9334,7 +11675,71 @@
                 <w:lang w:val="en-US" w:eastAsia="es-CR"/>
                 <w14:ligatures w14:val="none"/>
               </w:rPr>
-              <w:t>int pos) {</w:t>
+              <w:t xml:space="preserve">        </w:t>
+            </w:r>
+            <w:r>
+              <w:rPr>
+                <w:rFonts w:ascii="Calibri" w:eastAsia="Times New Roman" w:hAnsi="Calibri" w:cs="Calibri"/>
+                <w:color w:val="000000"/>
+                <w:kern w:val="0"/>
+                <w:sz w:val="22"/>
+                <w:szCs w:val="22"/>
+                <w:lang w:eastAsia="es-CR"/>
+                <w14:ligatures w14:val="none"/>
+              </w:rPr>
+              <w:t>// Caso base: si se han colocado todas las piezas</w:t>
+            </w:r>
+          </w:p>
+          <w:p>
+            <w:pPr>
+              <w:spacing w:after="0" w:line="240" w:lineRule="auto"/>
+              <w:rPr>
+                <w:rFonts w:ascii="Calibri" w:eastAsia="Times New Roman" w:hAnsi="Calibri" w:cs="Calibri"/>
+                <w:color w:val="000000"/>
+                <w:kern w:val="0"/>
+                <w:sz w:val="22"/>
+                <w:szCs w:val="22"/>
+                <w:lang w:eastAsia="es-CR"/>
+                <w14:ligatures w14:val="none"/>
+              </w:rPr>
+            </w:pPr>
+            <w:r>
+              <w:rPr>
+                <w:rFonts w:ascii="Calibri" w:eastAsia="Times New Roman" w:hAnsi="Calibri" w:cs="Calibri"/>
+                <w:color w:val="000000"/>
+                <w:kern w:val="0"/>
+                <w:sz w:val="22"/>
+                <w:szCs w:val="22"/>
+                <w:lang w:eastAsia="es-CR"/>
+                <w14:ligatures w14:val="none"/>
+              </w:rPr>
+              <w:t>        if (pos == tamaño * tamaño) {</w:t>
+            </w:r>
+          </w:p>
+          <w:p>
+            <w:pPr>
+              <w:spacing w:after="0" w:line="240" w:lineRule="auto"/>
+              <w:rPr>
+                <w:rFonts w:ascii="Calibri" w:eastAsia="Times New Roman" w:hAnsi="Calibri" w:cs="Calibri"/>
+                <w:color w:val="000000"/>
+                <w:kern w:val="0"/>
+                <w:sz w:val="22"/>
+                <w:szCs w:val="22"/>
+                <w:lang w:eastAsia="es-CR"/>
+                <w14:ligatures w14:val="none"/>
+              </w:rPr>
+            </w:pPr>
+            <w:r>
+              <w:rPr>
+                <w:rFonts w:ascii="Calibri" w:eastAsia="Times New Roman" w:hAnsi="Calibri" w:cs="Calibri"/>
+                <w:color w:val="000000"/>
+                <w:kern w:val="0"/>
+                <w:sz w:val="22"/>
+                <w:szCs w:val="22"/>
+                <w:lang w:eastAsia="es-CR"/>
+                <w14:ligatures w14:val="none"/>
+              </w:rPr>
+              <w:t>            solucionEncontrada = true;</w:t>
             </w:r>
           </w:p>
           <w:p>
@@ -9350,20 +11755,18 @@
                 <w14:ligatures w14:val="none"/>
               </w:rPr>
             </w:pPr>
-          </w:p>
-          <w:p>
-            <w:pPr>
-              <w:spacing w:after="0" w:line="240" w:lineRule="auto"/>
-              <w:rPr>
-                <w:rFonts w:ascii="Calibri" w:eastAsia="Times New Roman" w:hAnsi="Calibri" w:cs="Calibri"/>
-                <w:color w:val="000000"/>
-                <w:kern w:val="0"/>
-                <w:sz w:val="22"/>
-                <w:szCs w:val="22"/>
-                <w:lang w:eastAsia="es-CR"/>
-                <w14:ligatures w14:val="none"/>
-              </w:rPr>
-            </w:pPr>
+            <w:r>
+              <w:rPr>
+                <w:rFonts w:ascii="Calibri" w:eastAsia="Times New Roman" w:hAnsi="Calibri" w:cs="Calibri"/>
+                <w:color w:val="000000"/>
+                <w:kern w:val="0"/>
+                <w:sz w:val="22"/>
+                <w:szCs w:val="22"/>
+                <w:lang w:eastAsia="es-CR"/>
+                <w14:ligatures w14:val="none"/>
+              </w:rPr>
+              <w:t xml:space="preserve">            </w:t>
+            </w:r>
             <w:r>
               <w:rPr>
                 <w:rFonts w:ascii="Calibri" w:eastAsia="Times New Roman" w:hAnsi="Calibri" w:cs="Calibri"/>
@@ -9374,6 +11777,98 @@
                 <w:lang w:val="en-US" w:eastAsia="es-CR"/>
                 <w14:ligatures w14:val="none"/>
               </w:rPr>
+              <w:t>return true;</w:t>
+            </w:r>
+          </w:p>
+          <w:p>
+            <w:pPr>
+              <w:spacing w:after="0" w:line="240" w:lineRule="auto"/>
+              <w:rPr>
+                <w:rFonts w:ascii="Calibri" w:eastAsia="Times New Roman" w:hAnsi="Calibri" w:cs="Calibri"/>
+                <w:color w:val="000000"/>
+                <w:kern w:val="0"/>
+                <w:sz w:val="22"/>
+                <w:szCs w:val="22"/>
+                <w:lang w:val="en-US" w:eastAsia="es-CR"/>
+                <w14:ligatures w14:val="none"/>
+              </w:rPr>
+            </w:pPr>
+            <w:r>
+              <w:rPr>
+                <w:rFonts w:ascii="Calibri" w:eastAsia="Times New Roman" w:hAnsi="Calibri" w:cs="Calibri"/>
+                <w:color w:val="000000"/>
+                <w:kern w:val="0"/>
+                <w:sz w:val="22"/>
+                <w:szCs w:val="22"/>
+                <w:lang w:val="en-US" w:eastAsia="es-CR"/>
+                <w14:ligatures w14:val="none"/>
+              </w:rPr>
+              <w:t>        }</w:t>
+            </w:r>
+          </w:p>
+          <w:p>
+            <w:pPr>
+              <w:spacing w:after="0" w:line="240" w:lineRule="auto"/>
+              <w:rPr>
+                <w:rFonts w:ascii="Calibri" w:eastAsia="Times New Roman" w:hAnsi="Calibri" w:cs="Calibri"/>
+                <w:color w:val="000000"/>
+                <w:kern w:val="0"/>
+                <w:sz w:val="22"/>
+                <w:szCs w:val="22"/>
+                <w:lang w:val="en-US" w:eastAsia="es-CR"/>
+                <w14:ligatures w14:val="none"/>
+              </w:rPr>
+            </w:pPr>
+          </w:p>
+          <w:p>
+            <w:pPr>
+              <w:spacing w:after="0" w:line="240" w:lineRule="auto"/>
+              <w:rPr>
+                <w:rFonts w:ascii="Calibri" w:eastAsia="Times New Roman" w:hAnsi="Calibri" w:cs="Calibri"/>
+                <w:color w:val="000000"/>
+                <w:kern w:val="0"/>
+                <w:sz w:val="22"/>
+                <w:szCs w:val="22"/>
+                <w:lang w:val="en-US" w:eastAsia="es-CR"/>
+                <w14:ligatures w14:val="none"/>
+              </w:rPr>
+            </w:pPr>
+            <w:r>
+              <w:rPr>
+                <w:rFonts w:ascii="Calibri" w:eastAsia="Times New Roman" w:hAnsi="Calibri" w:cs="Calibri"/>
+                <w:color w:val="000000"/>
+                <w:kern w:val="0"/>
+                <w:sz w:val="22"/>
+                <w:szCs w:val="22"/>
+                <w:lang w:val="en-US" w:eastAsia="es-CR"/>
+                <w14:ligatures w14:val="none"/>
+              </w:rPr>
+              <w:t>        int fila = pos / tamaño;</w:t>
+            </w:r>
+          </w:p>
+          <w:p>
+            <w:pPr>
+              <w:spacing w:after="0" w:line="240" w:lineRule="auto"/>
+              <w:rPr>
+                <w:rFonts w:ascii="Calibri" w:eastAsia="Times New Roman" w:hAnsi="Calibri" w:cs="Calibri"/>
+                <w:color w:val="000000"/>
+                <w:kern w:val="0"/>
+                <w:sz w:val="22"/>
+                <w:szCs w:val="22"/>
+                <w:lang w:eastAsia="es-CR"/>
+                <w14:ligatures w14:val="none"/>
+              </w:rPr>
+            </w:pPr>
+            <w:r>
+              <w:rPr>
+                <w:rFonts w:ascii="Calibri" w:eastAsia="Times New Roman" w:hAnsi="Calibri" w:cs="Calibri"/>
+                <w:color w:val="000000"/>
+                <w:kern w:val="0"/>
+                <w:sz w:val="22"/>
+                <w:szCs w:val="22"/>
+                <w:lang w:val="en-US" w:eastAsia="es-CR"/>
+                <w14:ligatures w14:val="none"/>
+              </w:rPr>
               <w:t xml:space="preserve">        </w:t>
             </w:r>
             <w:r>
@@ -9386,111 +11881,151 @@
                 <w:lang w:eastAsia="es-CR"/>
                 <w14:ligatures w14:val="none"/>
               </w:rPr>
-              <w:t>// Caso base: si se han colocado todas las piezas</w:t>
-            </w:r>
-          </w:p>
-          <w:p>
-            <w:pPr>
-              <w:spacing w:after="0" w:line="240" w:lineRule="auto"/>
-              <w:rPr>
-                <w:rFonts w:ascii="Calibri" w:eastAsia="Times New Roman" w:hAnsi="Calibri" w:cs="Calibri"/>
-                <w:color w:val="000000"/>
-                <w:kern w:val="0"/>
-                <w:sz w:val="22"/>
-                <w:szCs w:val="22"/>
-                <w:lang w:eastAsia="es-CR"/>
-                <w14:ligatures w14:val="none"/>
-              </w:rPr>
-            </w:pPr>
-            <w:r>
-              <w:rPr>
-                <w:rFonts w:ascii="Calibri" w:eastAsia="Times New Roman" w:hAnsi="Calibri" w:cs="Calibri"/>
-                <w:color w:val="000000"/>
-                <w:kern w:val="0"/>
-                <w:sz w:val="22"/>
-                <w:szCs w:val="22"/>
-                <w:lang w:eastAsia="es-CR"/>
-                <w14:ligatures w14:val="none"/>
-              </w:rPr>
-              <w:t xml:space="preserve">        </w:t>
-            </w:r>
-            <w:proofErr w:type="spellStart"/>
-            <w:r>
-              <w:rPr>
-                <w:rFonts w:ascii="Calibri" w:eastAsia="Times New Roman" w:hAnsi="Calibri" w:cs="Calibri"/>
-                <w:color w:val="000000"/>
-                <w:kern w:val="0"/>
-                <w:sz w:val="22"/>
-                <w:szCs w:val="22"/>
-                <w:lang w:eastAsia="es-CR"/>
-                <w14:ligatures w14:val="none"/>
-              </w:rPr>
-              <w:t>if</w:t>
-            </w:r>
-            <w:proofErr w:type="spellEnd"/>
-            <w:r>
-              <w:rPr>
-                <w:rFonts w:ascii="Calibri" w:eastAsia="Times New Roman" w:hAnsi="Calibri" w:cs="Calibri"/>
-                <w:color w:val="000000"/>
-                <w:kern w:val="0"/>
-                <w:sz w:val="22"/>
-                <w:szCs w:val="22"/>
-                <w:lang w:eastAsia="es-CR"/>
-                <w14:ligatures w14:val="none"/>
-              </w:rPr>
-              <w:t xml:space="preserve"> (pos == tamaño * tamaño) {</w:t>
-            </w:r>
-          </w:p>
-          <w:p>
-            <w:pPr>
-              <w:spacing w:after="0" w:line="240" w:lineRule="auto"/>
-              <w:rPr>
-                <w:rFonts w:ascii="Calibri" w:eastAsia="Times New Roman" w:hAnsi="Calibri" w:cs="Calibri"/>
-                <w:color w:val="000000"/>
-                <w:kern w:val="0"/>
-                <w:sz w:val="22"/>
-                <w:szCs w:val="22"/>
-                <w:lang w:eastAsia="es-CR"/>
-                <w14:ligatures w14:val="none"/>
-              </w:rPr>
-            </w:pPr>
-            <w:r>
-              <w:rPr>
-                <w:rFonts w:ascii="Calibri" w:eastAsia="Times New Roman" w:hAnsi="Calibri" w:cs="Calibri"/>
-                <w:color w:val="000000"/>
-                <w:kern w:val="0"/>
-                <w:sz w:val="22"/>
-                <w:szCs w:val="22"/>
-                <w:lang w:eastAsia="es-CR"/>
-                <w14:ligatures w14:val="none"/>
-              </w:rPr>
-              <w:t xml:space="preserve">            </w:t>
-            </w:r>
-            <w:proofErr w:type="spellStart"/>
-            <w:r>
-              <w:rPr>
-                <w:rFonts w:ascii="Calibri" w:eastAsia="Times New Roman" w:hAnsi="Calibri" w:cs="Calibri"/>
-                <w:color w:val="000000"/>
-                <w:kern w:val="0"/>
-                <w:sz w:val="22"/>
-                <w:szCs w:val="22"/>
-                <w:lang w:eastAsia="es-CR"/>
-                <w14:ligatures w14:val="none"/>
-              </w:rPr>
-              <w:t>solucionEncontrada</w:t>
-            </w:r>
-            <w:proofErr w:type="spellEnd"/>
-            <w:r>
-              <w:rPr>
-                <w:rFonts w:ascii="Calibri" w:eastAsia="Times New Roman" w:hAnsi="Calibri" w:cs="Calibri"/>
-                <w:color w:val="000000"/>
-                <w:kern w:val="0"/>
-                <w:sz w:val="22"/>
-                <w:szCs w:val="22"/>
-                <w:lang w:eastAsia="es-CR"/>
-                <w14:ligatures w14:val="none"/>
-              </w:rPr>
-              <w:t xml:space="preserve"> = true;</w:t>
+              <w:t>int columna = pos % tamaño;</w:t>
+            </w:r>
+          </w:p>
+          <w:p>
+            <w:pPr>
+              <w:spacing w:after="0" w:line="240" w:lineRule="auto"/>
+              <w:rPr>
+                <w:rFonts w:ascii="Calibri" w:eastAsia="Times New Roman" w:hAnsi="Calibri" w:cs="Calibri"/>
+                <w:color w:val="000000"/>
+                <w:kern w:val="0"/>
+                <w:sz w:val="22"/>
+                <w:szCs w:val="22"/>
+                <w:lang w:eastAsia="es-CR"/>
+                <w14:ligatures w14:val="none"/>
+              </w:rPr>
+            </w:pPr>
+          </w:p>
+          <w:p>
+            <w:pPr>
+              <w:spacing w:after="0" w:line="240" w:lineRule="auto"/>
+              <w:rPr>
+                <w:rFonts w:ascii="Calibri" w:eastAsia="Times New Roman" w:hAnsi="Calibri" w:cs="Calibri"/>
+                <w:color w:val="000000"/>
+                <w:kern w:val="0"/>
+                <w:sz w:val="22"/>
+                <w:szCs w:val="22"/>
+                <w:lang w:eastAsia="es-CR"/>
+                <w14:ligatures w14:val="none"/>
+              </w:rPr>
+            </w:pPr>
+            <w:r>
+              <w:rPr>
+                <w:rFonts w:ascii="Calibri" w:eastAsia="Times New Roman" w:hAnsi="Calibri" w:cs="Calibri"/>
+                <w:color w:val="000000"/>
+                <w:kern w:val="0"/>
+                <w:sz w:val="22"/>
+                <w:szCs w:val="22"/>
+                <w:lang w:eastAsia="es-CR"/>
+                <w14:ligatures w14:val="none"/>
+              </w:rPr>
+              <w:t>        for (Pieza pieza : piezas) {</w:t>
+            </w:r>
+          </w:p>
+          <w:p>
+            <w:pPr>
+              <w:spacing w:after="0" w:line="240" w:lineRule="auto"/>
+              <w:rPr>
+                <w:rFonts w:ascii="Calibri" w:eastAsia="Times New Roman" w:hAnsi="Calibri" w:cs="Calibri"/>
+                <w:color w:val="000000"/>
+                <w:kern w:val="0"/>
+                <w:sz w:val="22"/>
+                <w:szCs w:val="22"/>
+                <w:lang w:eastAsia="es-CR"/>
+                <w14:ligatures w14:val="none"/>
+              </w:rPr>
+            </w:pPr>
+            <w:r>
+              <w:rPr>
+                <w:rFonts w:ascii="Calibri" w:eastAsia="Times New Roman" w:hAnsi="Calibri" w:cs="Calibri"/>
+                <w:color w:val="000000"/>
+                <w:kern w:val="0"/>
+                <w:sz w:val="22"/>
+                <w:szCs w:val="22"/>
+                <w:lang w:eastAsia="es-CR"/>
+                <w14:ligatures w14:val="none"/>
+              </w:rPr>
+              <w:t>            if (!pieza.isUsada()) {</w:t>
+            </w:r>
+          </w:p>
+          <w:p>
+            <w:pPr>
+              <w:spacing w:after="0" w:line="240" w:lineRule="auto"/>
+              <w:rPr>
+                <w:rFonts w:ascii="Calibri" w:eastAsia="Times New Roman" w:hAnsi="Calibri" w:cs="Calibri"/>
+                <w:color w:val="000000"/>
+                <w:kern w:val="0"/>
+                <w:sz w:val="22"/>
+                <w:szCs w:val="22"/>
+                <w:lang w:eastAsia="es-CR"/>
+                <w14:ligatures w14:val="none"/>
+              </w:rPr>
+            </w:pPr>
+            <w:r>
+              <w:rPr>
+                <w:rFonts w:ascii="Calibri" w:eastAsia="Times New Roman" w:hAnsi="Calibri" w:cs="Calibri"/>
+                <w:color w:val="000000"/>
+                <w:kern w:val="0"/>
+                <w:sz w:val="22"/>
+                <w:szCs w:val="22"/>
+                <w:lang w:eastAsia="es-CR"/>
+                <w14:ligatures w14:val="none"/>
+              </w:rPr>
+              <w:t>                tablero.incrementarAlternativas();</w:t>
+            </w:r>
+          </w:p>
+          <w:p>
+            <w:pPr>
+              <w:spacing w:after="0" w:line="240" w:lineRule="auto"/>
+              <w:rPr>
+                <w:rFonts w:ascii="Calibri" w:eastAsia="Times New Roman" w:hAnsi="Calibri" w:cs="Calibri"/>
+                <w:color w:val="000000"/>
+                <w:kern w:val="0"/>
+                <w:sz w:val="22"/>
+                <w:szCs w:val="22"/>
+                <w:lang w:eastAsia="es-CR"/>
+                <w14:ligatures w14:val="none"/>
+              </w:rPr>
+            </w:pPr>
+            <w:r>
+              <w:rPr>
+                <w:rFonts w:ascii="Calibri" w:eastAsia="Times New Roman" w:hAnsi="Calibri" w:cs="Calibri"/>
+                <w:color w:val="000000"/>
+                <w:kern w:val="0"/>
+                <w:sz w:val="22"/>
+                <w:szCs w:val="22"/>
+                <w:lang w:eastAsia="es-CR"/>
+                <w14:ligatures w14:val="none"/>
+              </w:rPr>
+              <w:t>                if (tablero.encaja(fila, columna, pieza)) {</w:t>
+            </w:r>
+          </w:p>
+          <w:p>
+            <w:pPr>
+              <w:spacing w:after="0" w:line="240" w:lineRule="auto"/>
+              <w:rPr>
+                <w:rFonts w:ascii="Calibri" w:eastAsia="Times New Roman" w:hAnsi="Calibri" w:cs="Calibri"/>
+                <w:color w:val="000000"/>
+                <w:kern w:val="0"/>
+                <w:sz w:val="22"/>
+                <w:szCs w:val="22"/>
+                <w:lang w:eastAsia="es-CR"/>
+                <w14:ligatures w14:val="none"/>
+              </w:rPr>
+            </w:pPr>
+            <w:r>
+              <w:rPr>
+                <w:rFonts w:ascii="Calibri" w:eastAsia="Times New Roman" w:hAnsi="Calibri" w:cs="Calibri"/>
+                <w:color w:val="000000"/>
+                <w:kern w:val="0"/>
+                <w:sz w:val="22"/>
+                <w:szCs w:val="22"/>
+                <w:lang w:eastAsia="es-CR"/>
+                <w14:ligatures w14:val="none"/>
+              </w:rPr>
+              <w:t>                    tablero.colocarPieza(fila, columna, pieza);</w:t>
             </w:r>
           </w:p>
           <w:p>
@@ -9516,7 +12051,7 @@
                 <w:lang w:eastAsia="es-CR"/>
                 <w14:ligatures w14:val="none"/>
               </w:rPr>
-              <w:t xml:space="preserve">            </w:t>
+              <w:t xml:space="preserve">                    </w:t>
             </w:r>
             <w:r>
               <w:rPr>
@@ -9528,7 +12063,7 @@
                 <w:lang w:val="en-US" w:eastAsia="es-CR"/>
                 <w14:ligatures w14:val="none"/>
               </w:rPr>
-              <w:t>return true;</w:t>
+              <w:t>if (backtracking(pos + 1)) {</w:t>
             </w:r>
           </w:p>
           <w:p>
@@ -9554,6 +12089,148 @@
                 <w:lang w:val="en-US" w:eastAsia="es-CR"/>
                 <w14:ligatures w14:val="none"/>
               </w:rPr>
+              <w:t>                        return true;</w:t>
+            </w:r>
+          </w:p>
+          <w:p>
+            <w:pPr>
+              <w:spacing w:after="0" w:line="240" w:lineRule="auto"/>
+              <w:rPr>
+                <w:rFonts w:ascii="Calibri" w:eastAsia="Times New Roman" w:hAnsi="Calibri" w:cs="Calibri"/>
+                <w:color w:val="000000"/>
+                <w:kern w:val="0"/>
+                <w:sz w:val="22"/>
+                <w:szCs w:val="22"/>
+                <w:lang w:eastAsia="es-CR"/>
+                <w14:ligatures w14:val="none"/>
+              </w:rPr>
+            </w:pPr>
+            <w:r>
+              <w:rPr>
+                <w:rFonts w:ascii="Calibri" w:eastAsia="Times New Roman" w:hAnsi="Calibri" w:cs="Calibri"/>
+                <w:color w:val="000000"/>
+                <w:kern w:val="0"/>
+                <w:sz w:val="22"/>
+                <w:szCs w:val="22"/>
+                <w:lang w:val="en-US" w:eastAsia="es-CR"/>
+                <w14:ligatures w14:val="none"/>
+              </w:rPr>
+              <w:t xml:space="preserve">                    </w:t>
+            </w:r>
+            <w:r>
+              <w:rPr>
+                <w:rFonts w:ascii="Calibri" w:eastAsia="Times New Roman" w:hAnsi="Calibri" w:cs="Calibri"/>
+                <w:color w:val="000000"/>
+                <w:kern w:val="0"/>
+                <w:sz w:val="22"/>
+                <w:szCs w:val="22"/>
+                <w:lang w:eastAsia="es-CR"/>
+                <w14:ligatures w14:val="none"/>
+              </w:rPr>
+              <w:t>}</w:t>
+            </w:r>
+          </w:p>
+          <w:p>
+            <w:pPr>
+              <w:spacing w:after="0" w:line="240" w:lineRule="auto"/>
+              <w:rPr>
+                <w:rFonts w:ascii="Calibri" w:eastAsia="Times New Roman" w:hAnsi="Calibri" w:cs="Calibri"/>
+                <w:color w:val="000000"/>
+                <w:kern w:val="0"/>
+                <w:sz w:val="22"/>
+                <w:szCs w:val="22"/>
+                <w:lang w:eastAsia="es-CR"/>
+                <w14:ligatures w14:val="none"/>
+              </w:rPr>
+            </w:pPr>
+            <w:r>
+              <w:rPr>
+                <w:rFonts w:ascii="Calibri" w:eastAsia="Times New Roman" w:hAnsi="Calibri" w:cs="Calibri"/>
+                <w:color w:val="000000"/>
+                <w:kern w:val="0"/>
+                <w:sz w:val="22"/>
+                <w:szCs w:val="22"/>
+                <w:lang w:eastAsia="es-CR"/>
+                <w14:ligatures w14:val="none"/>
+              </w:rPr>
+              <w:t>                    tablero.quitarPieza(fila, columna);</w:t>
+            </w:r>
+          </w:p>
+          <w:p>
+            <w:pPr>
+              <w:spacing w:after="0" w:line="240" w:lineRule="auto"/>
+              <w:rPr>
+                <w:rFonts w:ascii="Calibri" w:eastAsia="Times New Roman" w:hAnsi="Calibri" w:cs="Calibri"/>
+                <w:color w:val="000000"/>
+                <w:kern w:val="0"/>
+                <w:sz w:val="22"/>
+                <w:szCs w:val="22"/>
+                <w:lang w:eastAsia="es-CR"/>
+                <w14:ligatures w14:val="none"/>
+              </w:rPr>
+            </w:pPr>
+            <w:r>
+              <w:rPr>
+                <w:rFonts w:ascii="Calibri" w:eastAsia="Times New Roman" w:hAnsi="Calibri" w:cs="Calibri"/>
+                <w:color w:val="000000"/>
+                <w:kern w:val="0"/>
+                <w:sz w:val="22"/>
+                <w:szCs w:val="22"/>
+                <w:lang w:eastAsia="es-CR"/>
+                <w14:ligatures w14:val="none"/>
+              </w:rPr>
+              <w:t>                }</w:t>
+            </w:r>
+          </w:p>
+          <w:p>
+            <w:pPr>
+              <w:spacing w:after="0" w:line="240" w:lineRule="auto"/>
+              <w:rPr>
+                <w:rFonts w:ascii="Calibri" w:eastAsia="Times New Roman" w:hAnsi="Calibri" w:cs="Calibri"/>
+                <w:color w:val="000000"/>
+                <w:kern w:val="0"/>
+                <w:sz w:val="22"/>
+                <w:szCs w:val="22"/>
+                <w:lang w:eastAsia="es-CR"/>
+                <w14:ligatures w14:val="none"/>
+              </w:rPr>
+            </w:pPr>
+            <w:r>
+              <w:rPr>
+                <w:rFonts w:ascii="Calibri" w:eastAsia="Times New Roman" w:hAnsi="Calibri" w:cs="Calibri"/>
+                <w:color w:val="000000"/>
+                <w:kern w:val="0"/>
+                <w:sz w:val="22"/>
+                <w:szCs w:val="22"/>
+                <w:lang w:eastAsia="es-CR"/>
+                <w14:ligatures w14:val="none"/>
+              </w:rPr>
+              <w:t>            }</w:t>
+            </w:r>
+          </w:p>
+          <w:p>
+            <w:pPr>
+              <w:spacing w:after="0" w:line="240" w:lineRule="auto"/>
+              <w:rPr>
+                <w:rFonts w:ascii="Calibri" w:eastAsia="Times New Roman" w:hAnsi="Calibri" w:cs="Calibri"/>
+                <w:color w:val="000000"/>
+                <w:kern w:val="0"/>
+                <w:sz w:val="22"/>
+                <w:szCs w:val="22"/>
+                <w:lang w:eastAsia="es-CR"/>
+                <w14:ligatures w14:val="none"/>
+              </w:rPr>
+            </w:pPr>
+            <w:r>
+              <w:rPr>
+                <w:rFonts w:ascii="Calibri" w:eastAsia="Times New Roman" w:hAnsi="Calibri" w:cs="Calibri"/>
+                <w:color w:val="000000"/>
+                <w:kern w:val="0"/>
+                <w:sz w:val="22"/>
+                <w:szCs w:val="22"/>
+                <w:lang w:eastAsia="es-CR"/>
+                <w14:ligatures w14:val="none"/>
+              </w:rPr>
               <w:t>        }</w:t>
             </w:r>
           </w:p>
@@ -9566,849 +12243,21 @@
                 <w:kern w:val="0"/>
                 <w:sz w:val="22"/>
                 <w:szCs w:val="22"/>
-                <w:lang w:val="en-US" w:eastAsia="es-CR"/>
-                <w14:ligatures w14:val="none"/>
-              </w:rPr>
-            </w:pPr>
-          </w:p>
-          <w:p>
-            <w:pPr>
-              <w:spacing w:after="0" w:line="240" w:lineRule="auto"/>
-              <w:rPr>
-                <w:rFonts w:ascii="Calibri" w:eastAsia="Times New Roman" w:hAnsi="Calibri" w:cs="Calibri"/>
-                <w:color w:val="000000"/>
-                <w:kern w:val="0"/>
-                <w:sz w:val="22"/>
-                <w:szCs w:val="22"/>
-                <w:lang w:val="en-US" w:eastAsia="es-CR"/>
-                <w14:ligatures w14:val="none"/>
-              </w:rPr>
-            </w:pPr>
-            <w:r>
-              <w:rPr>
-                <w:rFonts w:ascii="Calibri" w:eastAsia="Times New Roman" w:hAnsi="Calibri" w:cs="Calibri"/>
-                <w:color w:val="000000"/>
-                <w:kern w:val="0"/>
-                <w:sz w:val="22"/>
-                <w:szCs w:val="22"/>
-                <w:lang w:val="en-US" w:eastAsia="es-CR"/>
-                <w14:ligatures w14:val="none"/>
-              </w:rPr>
-              <w:t xml:space="preserve">        int fila = pos / </w:t>
-            </w:r>
-            <w:proofErr w:type="spellStart"/>
-            <w:r>
-              <w:rPr>
-                <w:rFonts w:ascii="Calibri" w:eastAsia="Times New Roman" w:hAnsi="Calibri" w:cs="Calibri"/>
-                <w:color w:val="000000"/>
-                <w:kern w:val="0"/>
-                <w:sz w:val="22"/>
-                <w:szCs w:val="22"/>
-                <w:lang w:val="en-US" w:eastAsia="es-CR"/>
-                <w14:ligatures w14:val="none"/>
-              </w:rPr>
-              <w:t>tamaño</w:t>
-            </w:r>
-            <w:proofErr w:type="spellEnd"/>
-            <w:r>
-              <w:rPr>
-                <w:rFonts w:ascii="Calibri" w:eastAsia="Times New Roman" w:hAnsi="Calibri" w:cs="Calibri"/>
-                <w:color w:val="000000"/>
-                <w:kern w:val="0"/>
-                <w:sz w:val="22"/>
-                <w:szCs w:val="22"/>
-                <w:lang w:val="en-US" w:eastAsia="es-CR"/>
-                <w14:ligatures w14:val="none"/>
-              </w:rPr>
-              <w:t>;</w:t>
-            </w:r>
-          </w:p>
-          <w:p>
-            <w:pPr>
-              <w:spacing w:after="0" w:line="240" w:lineRule="auto"/>
-              <w:rPr>
-                <w:rFonts w:ascii="Calibri" w:eastAsia="Times New Roman" w:hAnsi="Calibri" w:cs="Calibri"/>
-                <w:color w:val="000000"/>
-                <w:kern w:val="0"/>
-                <w:sz w:val="22"/>
-                <w:szCs w:val="22"/>
-                <w:lang w:eastAsia="es-CR"/>
-                <w14:ligatures w14:val="none"/>
-              </w:rPr>
-            </w:pPr>
-            <w:r>
-              <w:rPr>
-                <w:rFonts w:ascii="Calibri" w:eastAsia="Times New Roman" w:hAnsi="Calibri" w:cs="Calibri"/>
-                <w:color w:val="000000"/>
-                <w:kern w:val="0"/>
-                <w:sz w:val="22"/>
-                <w:szCs w:val="22"/>
-                <w:lang w:val="en-US" w:eastAsia="es-CR"/>
-                <w14:ligatures w14:val="none"/>
-              </w:rPr>
-              <w:t xml:space="preserve">        </w:t>
-            </w:r>
-            <w:proofErr w:type="spellStart"/>
-            <w:r>
-              <w:rPr>
-                <w:rFonts w:ascii="Calibri" w:eastAsia="Times New Roman" w:hAnsi="Calibri" w:cs="Calibri"/>
-                <w:color w:val="000000"/>
-                <w:kern w:val="0"/>
-                <w:sz w:val="22"/>
-                <w:szCs w:val="22"/>
-                <w:lang w:eastAsia="es-CR"/>
-                <w14:ligatures w14:val="none"/>
-              </w:rPr>
-              <w:t>int</w:t>
-            </w:r>
-            <w:proofErr w:type="spellEnd"/>
-            <w:r>
-              <w:rPr>
-                <w:rFonts w:ascii="Calibri" w:eastAsia="Times New Roman" w:hAnsi="Calibri" w:cs="Calibri"/>
-                <w:color w:val="000000"/>
-                <w:kern w:val="0"/>
-                <w:sz w:val="22"/>
-                <w:szCs w:val="22"/>
-                <w:lang w:eastAsia="es-CR"/>
-                <w14:ligatures w14:val="none"/>
-              </w:rPr>
-              <w:t xml:space="preserve"> columna = pos % tamaño;</w:t>
-            </w:r>
-          </w:p>
-          <w:p>
-            <w:pPr>
-              <w:spacing w:after="0" w:line="240" w:lineRule="auto"/>
-              <w:rPr>
-                <w:rFonts w:ascii="Calibri" w:eastAsia="Times New Roman" w:hAnsi="Calibri" w:cs="Calibri"/>
-                <w:color w:val="000000"/>
-                <w:kern w:val="0"/>
-                <w:sz w:val="22"/>
-                <w:szCs w:val="22"/>
-                <w:lang w:eastAsia="es-CR"/>
-                <w14:ligatures w14:val="none"/>
-              </w:rPr>
-            </w:pPr>
-          </w:p>
-          <w:p>
-            <w:pPr>
-              <w:spacing w:after="0" w:line="240" w:lineRule="auto"/>
-              <w:rPr>
-                <w:rFonts w:ascii="Calibri" w:eastAsia="Times New Roman" w:hAnsi="Calibri" w:cs="Calibri"/>
-                <w:color w:val="000000"/>
-                <w:kern w:val="0"/>
-                <w:sz w:val="22"/>
-                <w:szCs w:val="22"/>
-                <w:lang w:eastAsia="es-CR"/>
-                <w14:ligatures w14:val="none"/>
-              </w:rPr>
-            </w:pPr>
-            <w:r>
-              <w:rPr>
-                <w:rFonts w:ascii="Calibri" w:eastAsia="Times New Roman" w:hAnsi="Calibri" w:cs="Calibri"/>
-                <w:color w:val="000000"/>
-                <w:kern w:val="0"/>
-                <w:sz w:val="22"/>
-                <w:szCs w:val="22"/>
-                <w:lang w:eastAsia="es-CR"/>
-                <w14:ligatures w14:val="none"/>
-              </w:rPr>
-              <w:t xml:space="preserve">        </w:t>
-            </w:r>
-            <w:proofErr w:type="spellStart"/>
-            <w:r>
-              <w:rPr>
-                <w:rFonts w:ascii="Calibri" w:eastAsia="Times New Roman" w:hAnsi="Calibri" w:cs="Calibri"/>
-                <w:color w:val="000000"/>
-                <w:kern w:val="0"/>
-                <w:sz w:val="22"/>
-                <w:szCs w:val="22"/>
-                <w:lang w:eastAsia="es-CR"/>
-                <w14:ligatures w14:val="none"/>
-              </w:rPr>
-              <w:t>for</w:t>
-            </w:r>
-            <w:proofErr w:type="spellEnd"/>
-            <w:r>
-              <w:rPr>
-                <w:rFonts w:ascii="Calibri" w:eastAsia="Times New Roman" w:hAnsi="Calibri" w:cs="Calibri"/>
-                <w:color w:val="000000"/>
-                <w:kern w:val="0"/>
-                <w:sz w:val="22"/>
-                <w:szCs w:val="22"/>
-                <w:lang w:eastAsia="es-CR"/>
-                <w14:ligatures w14:val="none"/>
-              </w:rPr>
-              <w:t xml:space="preserve"> (Pieza </w:t>
-            </w:r>
-            <w:proofErr w:type="spellStart"/>
-            <w:proofErr w:type="gramStart"/>
-            <w:r>
-              <w:rPr>
-                <w:rFonts w:ascii="Calibri" w:eastAsia="Times New Roman" w:hAnsi="Calibri" w:cs="Calibri"/>
-                <w:color w:val="000000"/>
-                <w:kern w:val="0"/>
-                <w:sz w:val="22"/>
-                <w:szCs w:val="22"/>
-                <w:lang w:eastAsia="es-CR"/>
-                <w14:ligatures w14:val="none"/>
-              </w:rPr>
-              <w:t>pieza</w:t>
-            </w:r>
-            <w:proofErr w:type="spellEnd"/>
-            <w:r>
-              <w:rPr>
-                <w:rFonts w:ascii="Calibri" w:eastAsia="Times New Roman" w:hAnsi="Calibri" w:cs="Calibri"/>
-                <w:color w:val="000000"/>
-                <w:kern w:val="0"/>
-                <w:sz w:val="22"/>
-                <w:szCs w:val="22"/>
-                <w:lang w:eastAsia="es-CR"/>
-                <w14:ligatures w14:val="none"/>
-              </w:rPr>
-              <w:t xml:space="preserve"> :</w:t>
-            </w:r>
-            <w:proofErr w:type="gramEnd"/>
-            <w:r>
-              <w:rPr>
-                <w:rFonts w:ascii="Calibri" w:eastAsia="Times New Roman" w:hAnsi="Calibri" w:cs="Calibri"/>
-                <w:color w:val="000000"/>
-                <w:kern w:val="0"/>
-                <w:sz w:val="22"/>
-                <w:szCs w:val="22"/>
-                <w:lang w:eastAsia="es-CR"/>
-                <w14:ligatures w14:val="none"/>
-              </w:rPr>
-              <w:t xml:space="preserve"> piezas) {</w:t>
-            </w:r>
-          </w:p>
-          <w:p>
-            <w:pPr>
-              <w:spacing w:after="0" w:line="240" w:lineRule="auto"/>
-              <w:rPr>
-                <w:rFonts w:ascii="Calibri" w:eastAsia="Times New Roman" w:hAnsi="Calibri" w:cs="Calibri"/>
-                <w:color w:val="000000"/>
-                <w:kern w:val="0"/>
-                <w:sz w:val="22"/>
-                <w:szCs w:val="22"/>
-                <w:lang w:eastAsia="es-CR"/>
-                <w14:ligatures w14:val="none"/>
-              </w:rPr>
-            </w:pPr>
-            <w:r>
-              <w:rPr>
-                <w:rFonts w:ascii="Calibri" w:eastAsia="Times New Roman" w:hAnsi="Calibri" w:cs="Calibri"/>
-                <w:color w:val="000000"/>
-                <w:kern w:val="0"/>
-                <w:sz w:val="22"/>
-                <w:szCs w:val="22"/>
-                <w:lang w:eastAsia="es-CR"/>
-                <w14:ligatures w14:val="none"/>
-              </w:rPr>
-              <w:t xml:space="preserve">            </w:t>
-            </w:r>
-            <w:proofErr w:type="spellStart"/>
-            <w:r>
-              <w:rPr>
-                <w:rFonts w:ascii="Calibri" w:eastAsia="Times New Roman" w:hAnsi="Calibri" w:cs="Calibri"/>
-                <w:color w:val="000000"/>
-                <w:kern w:val="0"/>
-                <w:sz w:val="22"/>
-                <w:szCs w:val="22"/>
-                <w:lang w:eastAsia="es-CR"/>
-                <w14:ligatures w14:val="none"/>
-              </w:rPr>
-              <w:t>if</w:t>
-            </w:r>
-            <w:proofErr w:type="spellEnd"/>
-            <w:r>
-              <w:rPr>
-                <w:rFonts w:ascii="Calibri" w:eastAsia="Times New Roman" w:hAnsi="Calibri" w:cs="Calibri"/>
-                <w:color w:val="000000"/>
-                <w:kern w:val="0"/>
-                <w:sz w:val="22"/>
-                <w:szCs w:val="22"/>
-                <w:lang w:eastAsia="es-CR"/>
-                <w14:ligatures w14:val="none"/>
-              </w:rPr>
-              <w:t xml:space="preserve"> </w:t>
-            </w:r>
-            <w:proofErr w:type="gramStart"/>
-            <w:r>
-              <w:rPr>
-                <w:rFonts w:ascii="Calibri" w:eastAsia="Times New Roman" w:hAnsi="Calibri" w:cs="Calibri"/>
-                <w:color w:val="000000"/>
-                <w:kern w:val="0"/>
-                <w:sz w:val="22"/>
-                <w:szCs w:val="22"/>
-                <w:lang w:eastAsia="es-CR"/>
-                <w14:ligatures w14:val="none"/>
-              </w:rPr>
-              <w:t>(!</w:t>
-            </w:r>
-            <w:proofErr w:type="spellStart"/>
-            <w:r>
-              <w:rPr>
-                <w:rFonts w:ascii="Calibri" w:eastAsia="Times New Roman" w:hAnsi="Calibri" w:cs="Calibri"/>
-                <w:color w:val="000000"/>
-                <w:kern w:val="0"/>
-                <w:sz w:val="22"/>
-                <w:szCs w:val="22"/>
-                <w:lang w:eastAsia="es-CR"/>
-                <w14:ligatures w14:val="none"/>
-              </w:rPr>
-              <w:t>pieza</w:t>
-            </w:r>
-            <w:proofErr w:type="gramEnd"/>
-            <w:r>
-              <w:rPr>
-                <w:rFonts w:ascii="Calibri" w:eastAsia="Times New Roman" w:hAnsi="Calibri" w:cs="Calibri"/>
-                <w:color w:val="000000"/>
-                <w:kern w:val="0"/>
-                <w:sz w:val="22"/>
-                <w:szCs w:val="22"/>
-                <w:lang w:eastAsia="es-CR"/>
-                <w14:ligatures w14:val="none"/>
-              </w:rPr>
-              <w:t>.</w:t>
-            </w:r>
-            <w:proofErr w:type="gramStart"/>
-            <w:r>
-              <w:rPr>
-                <w:rFonts w:ascii="Calibri" w:eastAsia="Times New Roman" w:hAnsi="Calibri" w:cs="Calibri"/>
-                <w:color w:val="000000"/>
-                <w:kern w:val="0"/>
-                <w:sz w:val="22"/>
-                <w:szCs w:val="22"/>
-                <w:lang w:eastAsia="es-CR"/>
-                <w14:ligatures w14:val="none"/>
-              </w:rPr>
-              <w:t>isUsada</w:t>
-            </w:r>
-            <w:proofErr w:type="spellEnd"/>
-            <w:r>
-              <w:rPr>
-                <w:rFonts w:ascii="Calibri" w:eastAsia="Times New Roman" w:hAnsi="Calibri" w:cs="Calibri"/>
-                <w:color w:val="000000"/>
-                <w:kern w:val="0"/>
-                <w:sz w:val="22"/>
-                <w:szCs w:val="22"/>
-                <w:lang w:eastAsia="es-CR"/>
-                <w14:ligatures w14:val="none"/>
-              </w:rPr>
-              <w:t>(</w:t>
-            </w:r>
-            <w:proofErr w:type="gramEnd"/>
-            <w:r>
-              <w:rPr>
-                <w:rFonts w:ascii="Calibri" w:eastAsia="Times New Roman" w:hAnsi="Calibri" w:cs="Calibri"/>
-                <w:color w:val="000000"/>
-                <w:kern w:val="0"/>
-                <w:sz w:val="22"/>
-                <w:szCs w:val="22"/>
-                <w:lang w:eastAsia="es-CR"/>
-                <w14:ligatures w14:val="none"/>
-              </w:rPr>
-              <w:t>)) {</w:t>
-            </w:r>
-          </w:p>
-          <w:p>
-            <w:pPr>
-              <w:spacing w:after="0" w:line="240" w:lineRule="auto"/>
-              <w:rPr>
-                <w:rFonts w:ascii="Calibri" w:eastAsia="Times New Roman" w:hAnsi="Calibri" w:cs="Calibri"/>
-                <w:color w:val="000000"/>
-                <w:kern w:val="0"/>
-                <w:sz w:val="22"/>
-                <w:szCs w:val="22"/>
-                <w:lang w:eastAsia="es-CR"/>
-                <w14:ligatures w14:val="none"/>
-              </w:rPr>
-            </w:pPr>
-            <w:r>
-              <w:rPr>
-                <w:rFonts w:ascii="Calibri" w:eastAsia="Times New Roman" w:hAnsi="Calibri" w:cs="Calibri"/>
-                <w:color w:val="000000"/>
-                <w:kern w:val="0"/>
-                <w:sz w:val="22"/>
-                <w:szCs w:val="22"/>
-                <w:lang w:eastAsia="es-CR"/>
-                <w14:ligatures w14:val="none"/>
-              </w:rPr>
-              <w:t xml:space="preserve">                </w:t>
-            </w:r>
-            <w:proofErr w:type="spellStart"/>
-            <w:proofErr w:type="gramStart"/>
-            <w:r>
-              <w:rPr>
-                <w:rFonts w:ascii="Calibri" w:eastAsia="Times New Roman" w:hAnsi="Calibri" w:cs="Calibri"/>
-                <w:color w:val="000000"/>
-                <w:kern w:val="0"/>
-                <w:sz w:val="22"/>
-                <w:szCs w:val="22"/>
-                <w:lang w:eastAsia="es-CR"/>
-                <w14:ligatures w14:val="none"/>
-              </w:rPr>
-              <w:t>tablero.incrementarAlternativas</w:t>
-            </w:r>
-            <w:proofErr w:type="spellEnd"/>
-            <w:proofErr w:type="gramEnd"/>
-            <w:r>
-              <w:rPr>
-                <w:rFonts w:ascii="Calibri" w:eastAsia="Times New Roman" w:hAnsi="Calibri" w:cs="Calibri"/>
-                <w:color w:val="000000"/>
-                <w:kern w:val="0"/>
-                <w:sz w:val="22"/>
-                <w:szCs w:val="22"/>
-                <w:lang w:eastAsia="es-CR"/>
-                <w14:ligatures w14:val="none"/>
-              </w:rPr>
-              <w:t>();</w:t>
-            </w:r>
-          </w:p>
-          <w:p>
-            <w:pPr>
-              <w:spacing w:after="0" w:line="240" w:lineRule="auto"/>
-              <w:rPr>
-                <w:rFonts w:ascii="Calibri" w:eastAsia="Times New Roman" w:hAnsi="Calibri" w:cs="Calibri"/>
-                <w:color w:val="000000"/>
-                <w:kern w:val="0"/>
-                <w:sz w:val="22"/>
-                <w:szCs w:val="22"/>
-                <w:lang w:eastAsia="es-CR"/>
-                <w14:ligatures w14:val="none"/>
-              </w:rPr>
-            </w:pPr>
-            <w:r>
-              <w:rPr>
-                <w:rFonts w:ascii="Calibri" w:eastAsia="Times New Roman" w:hAnsi="Calibri" w:cs="Calibri"/>
-                <w:color w:val="000000"/>
-                <w:kern w:val="0"/>
-                <w:sz w:val="22"/>
-                <w:szCs w:val="22"/>
-                <w:lang w:eastAsia="es-CR"/>
-                <w14:ligatures w14:val="none"/>
-              </w:rPr>
-              <w:t xml:space="preserve">                </w:t>
-            </w:r>
-            <w:proofErr w:type="spellStart"/>
-            <w:r>
-              <w:rPr>
-                <w:rFonts w:ascii="Calibri" w:eastAsia="Times New Roman" w:hAnsi="Calibri" w:cs="Calibri"/>
-                <w:color w:val="000000"/>
-                <w:kern w:val="0"/>
-                <w:sz w:val="22"/>
-                <w:szCs w:val="22"/>
-                <w:lang w:eastAsia="es-CR"/>
-                <w14:ligatures w14:val="none"/>
-              </w:rPr>
-              <w:t>if</w:t>
-            </w:r>
-            <w:proofErr w:type="spellEnd"/>
-            <w:r>
-              <w:rPr>
-                <w:rFonts w:ascii="Calibri" w:eastAsia="Times New Roman" w:hAnsi="Calibri" w:cs="Calibri"/>
-                <w:color w:val="000000"/>
-                <w:kern w:val="0"/>
-                <w:sz w:val="22"/>
-                <w:szCs w:val="22"/>
-                <w:lang w:eastAsia="es-CR"/>
-                <w14:ligatures w14:val="none"/>
-              </w:rPr>
-              <w:t xml:space="preserve"> (</w:t>
-            </w:r>
-            <w:proofErr w:type="spellStart"/>
-            <w:proofErr w:type="gramStart"/>
-            <w:r>
-              <w:rPr>
-                <w:rFonts w:ascii="Calibri" w:eastAsia="Times New Roman" w:hAnsi="Calibri" w:cs="Calibri"/>
-                <w:color w:val="000000"/>
-                <w:kern w:val="0"/>
-                <w:sz w:val="22"/>
-                <w:szCs w:val="22"/>
-                <w:lang w:eastAsia="es-CR"/>
-                <w14:ligatures w14:val="none"/>
-              </w:rPr>
-              <w:t>tablero.encaja</w:t>
-            </w:r>
-            <w:proofErr w:type="spellEnd"/>
-            <w:proofErr w:type="gramEnd"/>
-            <w:r>
-              <w:rPr>
-                <w:rFonts w:ascii="Calibri" w:eastAsia="Times New Roman" w:hAnsi="Calibri" w:cs="Calibri"/>
-                <w:color w:val="000000"/>
-                <w:kern w:val="0"/>
-                <w:sz w:val="22"/>
-                <w:szCs w:val="22"/>
-                <w:lang w:eastAsia="es-CR"/>
-                <w14:ligatures w14:val="none"/>
-              </w:rPr>
-              <w:t>(fila, columna, pieza)) {</w:t>
-            </w:r>
-          </w:p>
-          <w:p>
-            <w:pPr>
-              <w:spacing w:after="0" w:line="240" w:lineRule="auto"/>
-              <w:rPr>
-                <w:rFonts w:ascii="Calibri" w:eastAsia="Times New Roman" w:hAnsi="Calibri" w:cs="Calibri"/>
-                <w:color w:val="000000"/>
-                <w:kern w:val="0"/>
-                <w:sz w:val="22"/>
-                <w:szCs w:val="22"/>
-                <w:lang w:eastAsia="es-CR"/>
-                <w14:ligatures w14:val="none"/>
-              </w:rPr>
-            </w:pPr>
-            <w:r>
-              <w:rPr>
-                <w:rFonts w:ascii="Calibri" w:eastAsia="Times New Roman" w:hAnsi="Calibri" w:cs="Calibri"/>
-                <w:color w:val="000000"/>
-                <w:kern w:val="0"/>
-                <w:sz w:val="22"/>
-                <w:szCs w:val="22"/>
-                <w:lang w:eastAsia="es-CR"/>
-                <w14:ligatures w14:val="none"/>
-              </w:rPr>
-              <w:t xml:space="preserve">                    </w:t>
-            </w:r>
-            <w:proofErr w:type="spellStart"/>
-            <w:proofErr w:type="gramStart"/>
-            <w:r>
-              <w:rPr>
-                <w:rFonts w:ascii="Calibri" w:eastAsia="Times New Roman" w:hAnsi="Calibri" w:cs="Calibri"/>
-                <w:color w:val="000000"/>
-                <w:kern w:val="0"/>
-                <w:sz w:val="22"/>
-                <w:szCs w:val="22"/>
-                <w:lang w:eastAsia="es-CR"/>
-                <w14:ligatures w14:val="none"/>
-              </w:rPr>
-              <w:t>tablero.colocarPieza</w:t>
-            </w:r>
-            <w:proofErr w:type="spellEnd"/>
-            <w:proofErr w:type="gramEnd"/>
-            <w:r>
-              <w:rPr>
-                <w:rFonts w:ascii="Calibri" w:eastAsia="Times New Roman" w:hAnsi="Calibri" w:cs="Calibri"/>
-                <w:color w:val="000000"/>
-                <w:kern w:val="0"/>
-                <w:sz w:val="22"/>
-                <w:szCs w:val="22"/>
-                <w:lang w:eastAsia="es-CR"/>
-                <w14:ligatures w14:val="none"/>
-              </w:rPr>
-              <w:t>(fila, columna, pieza);</w:t>
-            </w:r>
-          </w:p>
-          <w:p>
-            <w:pPr>
-              <w:spacing w:after="0" w:line="240" w:lineRule="auto"/>
-              <w:rPr>
-                <w:rFonts w:ascii="Calibri" w:eastAsia="Times New Roman" w:hAnsi="Calibri" w:cs="Calibri"/>
-                <w:color w:val="000000"/>
-                <w:kern w:val="0"/>
-                <w:sz w:val="22"/>
-                <w:szCs w:val="22"/>
-                <w:lang w:val="en-US" w:eastAsia="es-CR"/>
-                <w14:ligatures w14:val="none"/>
-              </w:rPr>
-            </w:pPr>
-            <w:r>
-              <w:rPr>
-                <w:rFonts w:ascii="Calibri" w:eastAsia="Times New Roman" w:hAnsi="Calibri" w:cs="Calibri"/>
-                <w:color w:val="000000"/>
-                <w:kern w:val="0"/>
-                <w:sz w:val="22"/>
-                <w:szCs w:val="22"/>
-                <w:lang w:eastAsia="es-CR"/>
-                <w14:ligatures w14:val="none"/>
-              </w:rPr>
-              <w:t xml:space="preserve">                    </w:t>
-            </w:r>
-            <w:r>
-              <w:rPr>
-                <w:rFonts w:ascii="Calibri" w:eastAsia="Times New Roman" w:hAnsi="Calibri" w:cs="Calibri"/>
-                <w:color w:val="000000"/>
-                <w:kern w:val="0"/>
-                <w:sz w:val="22"/>
-                <w:szCs w:val="22"/>
-                <w:lang w:val="en-US" w:eastAsia="es-CR"/>
-                <w14:ligatures w14:val="none"/>
-              </w:rPr>
-              <w:t>if (</w:t>
-            </w:r>
-            <w:proofErr w:type="gramStart"/>
-            <w:r>
-              <w:rPr>
-                <w:rFonts w:ascii="Calibri" w:eastAsia="Times New Roman" w:hAnsi="Calibri" w:cs="Calibri"/>
-                <w:color w:val="000000"/>
-                <w:kern w:val="0"/>
-                <w:sz w:val="22"/>
-                <w:szCs w:val="22"/>
-                <w:lang w:val="en-US" w:eastAsia="es-CR"/>
-                <w14:ligatures w14:val="none"/>
-              </w:rPr>
-              <w:t>backtracking(</w:t>
-            </w:r>
-            <w:proofErr w:type="gramEnd"/>
-            <w:r>
-              <w:rPr>
-                <w:rFonts w:ascii="Calibri" w:eastAsia="Times New Roman" w:hAnsi="Calibri" w:cs="Calibri"/>
-                <w:color w:val="000000"/>
-                <w:kern w:val="0"/>
-                <w:sz w:val="22"/>
-                <w:szCs w:val="22"/>
-                <w:lang w:val="en-US" w:eastAsia="es-CR"/>
-                <w14:ligatures w14:val="none"/>
-              </w:rPr>
-              <w:t>pos + 1)) {</w:t>
-            </w:r>
-          </w:p>
-          <w:p>
-            <w:pPr>
-              <w:spacing w:after="0" w:line="240" w:lineRule="auto"/>
-              <w:rPr>
-                <w:rFonts w:ascii="Calibri" w:eastAsia="Times New Roman" w:hAnsi="Calibri" w:cs="Calibri"/>
-                <w:color w:val="000000"/>
-                <w:kern w:val="0"/>
-                <w:sz w:val="22"/>
-                <w:szCs w:val="22"/>
-                <w:lang w:val="en-US" w:eastAsia="es-CR"/>
-                <w14:ligatures w14:val="none"/>
-              </w:rPr>
-            </w:pPr>
-            <w:r>
-              <w:rPr>
-                <w:rFonts w:ascii="Calibri" w:eastAsia="Times New Roman" w:hAnsi="Calibri" w:cs="Calibri"/>
-                <w:color w:val="000000"/>
-                <w:kern w:val="0"/>
-                <w:sz w:val="22"/>
-                <w:szCs w:val="22"/>
-                <w:lang w:val="en-US" w:eastAsia="es-CR"/>
-                <w14:ligatures w14:val="none"/>
-              </w:rPr>
-              <w:t>                        return true;</w:t>
-            </w:r>
-          </w:p>
-          <w:p>
-            <w:pPr>
-              <w:spacing w:after="0" w:line="240" w:lineRule="auto"/>
-              <w:rPr>
-                <w:rFonts w:ascii="Calibri" w:eastAsia="Times New Roman" w:hAnsi="Calibri" w:cs="Calibri"/>
-                <w:color w:val="000000"/>
-                <w:kern w:val="0"/>
-                <w:sz w:val="22"/>
-                <w:szCs w:val="22"/>
-                <w:lang w:eastAsia="es-CR"/>
-                <w14:ligatures w14:val="none"/>
-              </w:rPr>
-            </w:pPr>
-            <w:r>
-              <w:rPr>
-                <w:rFonts w:ascii="Calibri" w:eastAsia="Times New Roman" w:hAnsi="Calibri" w:cs="Calibri"/>
-                <w:color w:val="000000"/>
-                <w:kern w:val="0"/>
-                <w:sz w:val="22"/>
-                <w:szCs w:val="22"/>
-                <w:lang w:val="en-US" w:eastAsia="es-CR"/>
-                <w14:ligatures w14:val="none"/>
-              </w:rPr>
-              <w:t xml:space="preserve">                    </w:t>
-            </w:r>
-            <w:r>
-              <w:rPr>
-                <w:rFonts w:ascii="Calibri" w:eastAsia="Times New Roman" w:hAnsi="Calibri" w:cs="Calibri"/>
-                <w:color w:val="000000"/>
-                <w:kern w:val="0"/>
-                <w:sz w:val="22"/>
-                <w:szCs w:val="22"/>
-                <w:lang w:eastAsia="es-CR"/>
-                <w14:ligatures w14:val="none"/>
-              </w:rPr>
-              <w:t>}</w:t>
-            </w:r>
-          </w:p>
-          <w:p>
-            <w:pPr>
-              <w:spacing w:after="0" w:line="240" w:lineRule="auto"/>
-              <w:rPr>
-                <w:rFonts w:ascii="Calibri" w:eastAsia="Times New Roman" w:hAnsi="Calibri" w:cs="Calibri"/>
-                <w:color w:val="000000"/>
-                <w:kern w:val="0"/>
-                <w:sz w:val="22"/>
-                <w:szCs w:val="22"/>
-                <w:lang w:eastAsia="es-CR"/>
-                <w14:ligatures w14:val="none"/>
-              </w:rPr>
-            </w:pPr>
-            <w:r>
-              <w:rPr>
-                <w:rFonts w:ascii="Calibri" w:eastAsia="Times New Roman" w:hAnsi="Calibri" w:cs="Calibri"/>
-                <w:color w:val="000000"/>
-                <w:kern w:val="0"/>
-                <w:sz w:val="22"/>
-                <w:szCs w:val="22"/>
-                <w:lang w:eastAsia="es-CR"/>
-                <w14:ligatures w14:val="none"/>
-              </w:rPr>
-              <w:t xml:space="preserve">                    </w:t>
-            </w:r>
-            <w:proofErr w:type="spellStart"/>
-            <w:proofErr w:type="gramStart"/>
-            <w:r>
-              <w:rPr>
-                <w:rFonts w:ascii="Calibri" w:eastAsia="Times New Roman" w:hAnsi="Calibri" w:cs="Calibri"/>
-                <w:color w:val="000000"/>
-                <w:kern w:val="0"/>
-                <w:sz w:val="22"/>
-                <w:szCs w:val="22"/>
-                <w:lang w:eastAsia="es-CR"/>
-                <w14:ligatures w14:val="none"/>
-              </w:rPr>
-              <w:t>tablero.quitarPieza</w:t>
-            </w:r>
-            <w:proofErr w:type="spellEnd"/>
-            <w:proofErr w:type="gramEnd"/>
-            <w:r>
-              <w:rPr>
-                <w:rFonts w:ascii="Calibri" w:eastAsia="Times New Roman" w:hAnsi="Calibri" w:cs="Calibri"/>
-                <w:color w:val="000000"/>
-                <w:kern w:val="0"/>
-                <w:sz w:val="22"/>
-                <w:szCs w:val="22"/>
-                <w:lang w:eastAsia="es-CR"/>
-                <w14:ligatures w14:val="none"/>
-              </w:rPr>
-              <w:t>(fila, columna);</w:t>
-            </w:r>
-          </w:p>
-          <w:p>
-            <w:pPr>
-              <w:spacing w:after="0" w:line="240" w:lineRule="auto"/>
-              <w:rPr>
-                <w:rFonts w:ascii="Calibri" w:eastAsia="Times New Roman" w:hAnsi="Calibri" w:cs="Calibri"/>
-                <w:color w:val="000000"/>
-                <w:kern w:val="0"/>
-                <w:sz w:val="22"/>
-                <w:szCs w:val="22"/>
-                <w:lang w:eastAsia="es-CR"/>
-                <w14:ligatures w14:val="none"/>
-              </w:rPr>
-            </w:pPr>
-            <w:r>
-              <w:rPr>
-                <w:rFonts w:ascii="Calibri" w:eastAsia="Times New Roman" w:hAnsi="Calibri" w:cs="Calibri"/>
-                <w:color w:val="000000"/>
-                <w:kern w:val="0"/>
-                <w:sz w:val="22"/>
-                <w:szCs w:val="22"/>
-                <w:lang w:eastAsia="es-CR"/>
-                <w14:ligatures w14:val="none"/>
-              </w:rPr>
-              <w:t>                }</w:t>
-            </w:r>
-          </w:p>
-          <w:p>
-            <w:pPr>
-              <w:spacing w:after="0" w:line="240" w:lineRule="auto"/>
-              <w:rPr>
-                <w:rFonts w:ascii="Calibri" w:eastAsia="Times New Roman" w:hAnsi="Calibri" w:cs="Calibri"/>
-                <w:color w:val="000000"/>
-                <w:kern w:val="0"/>
-                <w:sz w:val="22"/>
-                <w:szCs w:val="22"/>
-                <w:lang w:eastAsia="es-CR"/>
-                <w14:ligatures w14:val="none"/>
-              </w:rPr>
-            </w:pPr>
-            <w:r>
-              <w:rPr>
-                <w:rFonts w:ascii="Calibri" w:eastAsia="Times New Roman" w:hAnsi="Calibri" w:cs="Calibri"/>
-                <w:color w:val="000000"/>
-                <w:kern w:val="0"/>
-                <w:sz w:val="22"/>
-                <w:szCs w:val="22"/>
-                <w:lang w:eastAsia="es-CR"/>
-                <w14:ligatures w14:val="none"/>
-              </w:rPr>
-              <w:t>            }</w:t>
-            </w:r>
-          </w:p>
-          <w:p>
-            <w:pPr>
-              <w:spacing w:after="0" w:line="240" w:lineRule="auto"/>
-              <w:rPr>
-                <w:rFonts w:ascii="Calibri" w:eastAsia="Times New Roman" w:hAnsi="Calibri" w:cs="Calibri"/>
-                <w:color w:val="000000"/>
-                <w:kern w:val="0"/>
-                <w:sz w:val="22"/>
-                <w:szCs w:val="22"/>
-                <w:lang w:eastAsia="es-CR"/>
-                <w14:ligatures w14:val="none"/>
-              </w:rPr>
-            </w:pPr>
-            <w:r>
-              <w:rPr>
-                <w:rFonts w:ascii="Calibri" w:eastAsia="Times New Roman" w:hAnsi="Calibri" w:cs="Calibri"/>
-                <w:color w:val="000000"/>
-                <w:kern w:val="0"/>
-                <w:sz w:val="22"/>
-                <w:szCs w:val="22"/>
-                <w:lang w:eastAsia="es-CR"/>
-                <w14:ligatures w14:val="none"/>
-              </w:rPr>
-              <w:t>        }</w:t>
-            </w:r>
-          </w:p>
-          <w:p>
-            <w:pPr>
-              <w:spacing w:after="0" w:line="240" w:lineRule="auto"/>
-              <w:rPr>
-                <w:rFonts w:ascii="Calibri" w:eastAsia="Times New Roman" w:hAnsi="Calibri" w:cs="Calibri"/>
-                <w:color w:val="000000"/>
-                <w:kern w:val="0"/>
-                <w:sz w:val="22"/>
-                <w:szCs w:val="22"/>
-                <w:lang w:eastAsia="es-CR"/>
-                <w14:ligatures w14:val="none"/>
-              </w:rPr>
-            </w:pPr>
-            <w:r>
-              <w:rPr>
-                <w:rFonts w:ascii="Calibri" w:eastAsia="Times New Roman" w:hAnsi="Calibri" w:cs="Calibri"/>
-                <w:color w:val="000000"/>
-                <w:kern w:val="0"/>
-                <w:sz w:val="22"/>
-                <w:szCs w:val="22"/>
-                <w:lang w:eastAsia="es-CR"/>
-                <w14:ligatures w14:val="none"/>
-              </w:rPr>
-              <w:t xml:space="preserve">        </w:t>
-            </w:r>
-            <w:proofErr w:type="spellStart"/>
-            <w:r>
-              <w:rPr>
-                <w:rFonts w:ascii="Calibri" w:eastAsia="Times New Roman" w:hAnsi="Calibri" w:cs="Calibri"/>
-                <w:color w:val="000000"/>
-                <w:kern w:val="0"/>
-                <w:sz w:val="22"/>
-                <w:szCs w:val="22"/>
-                <w:lang w:eastAsia="es-CR"/>
-                <w14:ligatures w14:val="none"/>
-              </w:rPr>
-              <w:t>return</w:t>
-            </w:r>
-            <w:proofErr w:type="spellEnd"/>
-            <w:r>
-              <w:rPr>
-                <w:rFonts w:ascii="Calibri" w:eastAsia="Times New Roman" w:hAnsi="Calibri" w:cs="Calibri"/>
-                <w:color w:val="000000"/>
-                <w:kern w:val="0"/>
-                <w:sz w:val="22"/>
-                <w:szCs w:val="22"/>
-                <w:lang w:eastAsia="es-CR"/>
-                <w14:ligatures w14:val="none"/>
-              </w:rPr>
-              <w:t xml:space="preserve"> false;</w:t>
+                <w:lang w:eastAsia="es-CR"/>
+                <w14:ligatures w14:val="none"/>
+              </w:rPr>
+            </w:pPr>
+            <w:r>
+              <w:rPr>
+                <w:rFonts w:ascii="Calibri" w:eastAsia="Times New Roman" w:hAnsi="Calibri" w:cs="Calibri"/>
+                <w:color w:val="000000"/>
+                <w:kern w:val="0"/>
+                <w:sz w:val="22"/>
+                <w:szCs w:val="22"/>
+                <w:lang w:eastAsia="es-CR"/>
+                <w14:ligatures w14:val="none"/>
+              </w:rPr>
+              <w:t>        return false;</w:t>
             </w:r>
           </w:p>
           <w:p>
@@ -10533,6 +12382,7 @@
                 <w:lang w:eastAsia="es-CR"/>
                 <w14:ligatures w14:val="none"/>
               </w:rPr>
+              <w:lastRenderedPageBreak/>
               <w:t>Total</w:t>
             </w:r>
           </w:p>
@@ -11237,7 +13087,7 @@
   <w:style w:type="paragraph" w:default="1" w:styleId="Normal">
     <w:name w:val="Normal"/>
     <w:qFormat/>
-    <w:rsid w:val="00CC0A4E"/>
+    <w:rsid w:val="00A2420C"/>
   </w:style>
   <w:style w:type="paragraph" w:styleId="Ttulo1">
     <w:name w:val="heading 1"/>
@@ -11441,6 +13291,7 @@
   <w:style w:type="character" w:default="1" w:styleId="Fuentedeprrafopredeter">
     <w:name w:val="Default Paragraph Font"/>
     <w:uiPriority w:val="1"/>
+    <w:semiHidden/>
     <w:unhideWhenUsed/>
   </w:style>
   <w:style w:type="table" w:default="1" w:styleId="Tablanormal">

</xml_diff>